<commit_message>
Added names to graphs
</commit_message>
<xml_diff>
--- a/research/compiled_data/Tabelas.docx
+++ b/research/compiled_data/Tabelas.docx
@@ -16882,6 +16882,7 @@
                 <w:szCs w:val="16"/>
               </w:rPr>
             </w:pPr>
+            <w:proofErr w:type="gramStart"/>
             <w:r>
               <w:rPr>
                 <w:rFonts w:ascii="Times New Roman" w:hAnsi="Times New Roman" w:cs="Times New Roman"/>
@@ -16904,6 +16905,7 @@
               <w:t>Front</w:t>
             </w:r>
             <w:proofErr w:type="spellEnd"/>
+            <w:proofErr w:type="gramEnd"/>
           </w:p>
         </w:tc>
         <w:tc>
@@ -20771,6 +20773,160 @@
           <w:noProof/>
         </w:rPr>
         <w:lastRenderedPageBreak/>
+        <mc:AlternateContent>
+          <mc:Choice Requires="wps">
+            <w:drawing>
+              <wp:anchor distT="0" distB="0" distL="114300" distR="114300" simplePos="0" relativeHeight="251735040" behindDoc="0" locked="0" layoutInCell="1" allowOverlap="1" wp14:anchorId="476F2F55" wp14:editId="295A3E3F">
+                <wp:simplePos x="0" y="0"/>
+                <wp:positionH relativeFrom="column">
+                  <wp:posOffset>96693</wp:posOffset>
+                </wp:positionH>
+                <wp:positionV relativeFrom="paragraph">
+                  <wp:posOffset>2299682</wp:posOffset>
+                </wp:positionV>
+                <wp:extent cx="1155446" cy="277971"/>
+                <wp:effectExtent l="0" t="0" r="0" b="0"/>
+                <wp:wrapNone/>
+                <wp:docPr id="10" name="CaixaDeTexto 1"/>
+                <wp:cNvGraphicFramePr/>
+                <a:graphic xmlns:a="http://schemas.openxmlformats.org/drawingml/2006/main">
+                  <a:graphicData uri="http://schemas.microsoft.com/office/word/2010/wordprocessingShape">
+                    <wps:wsp>
+                      <wps:cNvSpPr txBox="1"/>
+                      <wps:spPr>
+                        <a:xfrm>
+                          <a:off x="0" y="0"/>
+                          <a:ext cx="1155446" cy="277971"/>
+                        </a:xfrm>
+                        <a:prstGeom prst="rect">
+                          <a:avLst/>
+                        </a:prstGeom>
+                      </wps:spPr>
+                      <wps:txbx>
+                        <w:txbxContent>
+                          <w:p>
+                            <w:pPr>
+                              <w:rPr>
+                                <w:sz w:val="24"/>
+                                <w:szCs w:val="24"/>
+                              </w:rPr>
+                            </w:pPr>
+                            <m:oMathPara>
+                              <m:oMathParaPr>
+                                <m:jc m:val="centerGroup"/>
+                              </m:oMathParaPr>
+                              <m:oMath>
+                                <m:f>
+                                  <m:fPr>
+                                    <m:type m:val="lin"/>
+                                    <m:ctrlPr>
+                                      <w:rPr>
+                                        <w:rFonts w:ascii="Cambria Math" w:eastAsiaTheme="minorEastAsia" w:hAnsi="Cambria Math"/>
+                                        <w:i/>
+                                        <w:iCs/>
+                                        <w:sz w:val="16"/>
+                                        <w:szCs w:val="16"/>
+                                      </w:rPr>
+                                    </m:ctrlPr>
+                                  </m:fPr>
+                                  <m:num>
+                                    <m:r>
+                                      <w:rPr>
+                                        <w:rFonts w:ascii="Cambria Math" w:hAnsi="Cambria Math"/>
+                                        <w:sz w:val="16"/>
+                                        <w:szCs w:val="16"/>
+                                      </w:rPr>
+                                      <m:t>Nome</m:t>
+                                    </m:r>
+                                  </m:num>
+                                  <m:den>
+                                    <m:r>
+                                      <w:rPr>
+                                        <w:rFonts w:ascii="Cambria Math" w:hAnsi="Cambria Math"/>
+                                        <w:sz w:val="16"/>
+                                        <w:szCs w:val="16"/>
+                                      </w:rPr>
+                                      <m:t>Geração</m:t>
+                                    </m:r>
+                                  </m:den>
+                                </m:f>
+                              </m:oMath>
+                            </m:oMathPara>
+                          </w:p>
+                        </w:txbxContent>
+                      </wps:txbx>
+                      <wps:bodyPr wrap="square" rtlCol="0"/>
+                    </wps:wsp>
+                  </a:graphicData>
+                </a:graphic>
+              </wp:anchor>
+            </w:drawing>
+          </mc:Choice>
+          <mc:Fallback>
+            <w:pict>
+              <v:shape w14:anchorId="476F2F55" id="CaixaDeTexto 1" o:spid="_x0000_s1047" type="#_x0000_t202" style="position:absolute;margin-left:7.6pt;margin-top:181.1pt;width:91pt;height:21.9pt;z-index:251735040;visibility:visible;mso-wrap-style:square;mso-wrap-distance-left:9pt;mso-wrap-distance-top:0;mso-wrap-distance-right:9pt;mso-wrap-distance-bottom:0;mso-position-horizontal:absolute;mso-position-horizontal-relative:text;mso-position-vertical:absolute;mso-position-vertical-relative:text;v-text-anchor:top" o:gfxdata="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" filled="f" stroked="f">
+                <v:textbox>
+                  <w:txbxContent>
+                    <w:p>
+                      <w:pPr>
+                        <w:rPr>
+                          <w:sz w:val="24"/>
+                          <w:szCs w:val="24"/>
+                        </w:rPr>
+                      </w:pPr>
+                      <m:oMathPara>
+                        <m:oMathParaPr>
+                          <m:jc m:val="centerGroup"/>
+                        </m:oMathParaPr>
+                        <m:oMath>
+                          <m:f>
+                            <m:fPr>
+                              <m:type m:val="lin"/>
+                              <m:ctrlPr>
+                                <w:rPr>
+                                  <w:rFonts w:ascii="Cambria Math" w:eastAsiaTheme="minorEastAsia" w:hAnsi="Cambria Math"/>
+                                  <w:i/>
+                                  <w:iCs/>
+                                  <w:sz w:val="16"/>
+                                  <w:szCs w:val="16"/>
+                                </w:rPr>
+                              </m:ctrlPr>
+                            </m:fPr>
+                            <m:num>
+                              <m:r>
+                                <w:rPr>
+                                  <w:rFonts w:ascii="Cambria Math" w:hAnsi="Cambria Math"/>
+                                  <w:sz w:val="16"/>
+                                  <w:szCs w:val="16"/>
+                                </w:rPr>
+                                <m:t>Nome</m:t>
+                              </m:r>
+                            </m:num>
+                            <m:den>
+                              <m:r>
+                                <w:rPr>
+                                  <w:rFonts w:ascii="Cambria Math" w:hAnsi="Cambria Math"/>
+                                  <w:sz w:val="16"/>
+                                  <w:szCs w:val="16"/>
+                                </w:rPr>
+                                <m:t>Geração</m:t>
+                              </m:r>
+                            </m:den>
+                          </m:f>
+                        </m:oMath>
+                      </m:oMathPara>
+                    </w:p>
+                  </w:txbxContent>
+                </v:textbox>
+              </v:shape>
+            </w:pict>
+          </mc:Fallback>
+        </mc:AlternateContent>
+      </w:r>
+      <w:r>
+        <w:rPr>
+          <w:noProof/>
+        </w:rPr>
         <w:drawing>
           <wp:anchor distT="0" distB="0" distL="114300" distR="114300" simplePos="0" relativeHeight="251673600" behindDoc="0" locked="0" layoutInCell="1" allowOverlap="1" wp14:anchorId="630186AD" wp14:editId="0EE595F9">
             <wp:simplePos x="0" y="0"/>
@@ -20926,7 +21082,7 @@
         </w:rPr>
         <w:lastRenderedPageBreak/>
         <w:drawing>
-          <wp:anchor distT="0" distB="0" distL="114300" distR="114300" simplePos="0" relativeHeight="251728896" behindDoc="0" locked="0" layoutInCell="1" allowOverlap="1" wp14:anchorId="699F8564" wp14:editId="75FA2377">
+          <wp:anchor distT="0" distB="0" distL="114300" distR="114300" simplePos="0" relativeHeight="251728896" behindDoc="0" locked="0" layoutInCell="1" allowOverlap="1" wp14:anchorId="699F8564" wp14:editId="694A5290">
             <wp:simplePos x="0" y="0"/>
             <wp:positionH relativeFrom="margin">
               <wp:posOffset>-635</wp:posOffset>
@@ -21001,6 +21157,160 @@
           <w:noProof/>
         </w:rPr>
       </w:pPr>
+      <w:r>
+        <w:rPr>
+          <w:noProof/>
+        </w:rPr>
+        <mc:AlternateContent>
+          <mc:Choice Requires="wps">
+            <w:drawing>
+              <wp:anchor distT="0" distB="0" distL="114300" distR="114300" simplePos="0" relativeHeight="251730944" behindDoc="0" locked="0" layoutInCell="1" allowOverlap="1" wp14:anchorId="0019E31B" wp14:editId="03A1CD6B">
+                <wp:simplePos x="0" y="0"/>
+                <wp:positionH relativeFrom="column">
+                  <wp:posOffset>76200</wp:posOffset>
+                </wp:positionH>
+                <wp:positionV relativeFrom="paragraph">
+                  <wp:posOffset>2098963</wp:posOffset>
+                </wp:positionV>
+                <wp:extent cx="1155446" cy="277971"/>
+                <wp:effectExtent l="0" t="0" r="0" b="0"/>
+                <wp:wrapNone/>
+                <wp:docPr id="4" name="CaixaDeTexto 1"/>
+                <wp:cNvGraphicFramePr/>
+                <a:graphic xmlns:a="http://schemas.openxmlformats.org/drawingml/2006/main">
+                  <a:graphicData uri="http://schemas.microsoft.com/office/word/2010/wordprocessingShape">
+                    <wps:wsp>
+                      <wps:cNvSpPr txBox="1"/>
+                      <wps:spPr>
+                        <a:xfrm>
+                          <a:off x="0" y="0"/>
+                          <a:ext cx="1155446" cy="277971"/>
+                        </a:xfrm>
+                        <a:prstGeom prst="rect">
+                          <a:avLst/>
+                        </a:prstGeom>
+                      </wps:spPr>
+                      <wps:txbx>
+                        <w:txbxContent>
+                          <w:p>
+                            <w:pPr>
+                              <w:rPr>
+                                <w:sz w:val="24"/>
+                                <w:szCs w:val="24"/>
+                              </w:rPr>
+                            </w:pPr>
+                            <m:oMathPara>
+                              <m:oMathParaPr>
+                                <m:jc m:val="centerGroup"/>
+                              </m:oMathParaPr>
+                              <m:oMath>
+                                <m:f>
+                                  <m:fPr>
+                                    <m:type m:val="lin"/>
+                                    <m:ctrlPr>
+                                      <w:rPr>
+                                        <w:rFonts w:ascii="Cambria Math" w:eastAsiaTheme="minorEastAsia" w:hAnsi="Cambria Math"/>
+                                        <w:i/>
+                                        <w:iCs/>
+                                        <w:sz w:val="16"/>
+                                        <w:szCs w:val="16"/>
+                                      </w:rPr>
+                                    </m:ctrlPr>
+                                  </m:fPr>
+                                  <m:num>
+                                    <m:r>
+                                      <w:rPr>
+                                        <w:rFonts w:ascii="Cambria Math" w:hAnsi="Cambria Math"/>
+                                        <w:sz w:val="16"/>
+                                        <w:szCs w:val="16"/>
+                                      </w:rPr>
+                                      <m:t>Nome</m:t>
+                                    </m:r>
+                                  </m:num>
+                                  <m:den>
+                                    <m:r>
+                                      <w:rPr>
+                                        <w:rFonts w:ascii="Cambria Math" w:hAnsi="Cambria Math"/>
+                                        <w:sz w:val="16"/>
+                                        <w:szCs w:val="16"/>
+                                      </w:rPr>
+                                      <m:t>Geração</m:t>
+                                    </m:r>
+                                  </m:den>
+                                </m:f>
+                              </m:oMath>
+                            </m:oMathPara>
+                          </w:p>
+                        </w:txbxContent>
+                      </wps:txbx>
+                      <wps:bodyPr wrap="square" rtlCol="0"/>
+                    </wps:wsp>
+                  </a:graphicData>
+                </a:graphic>
+              </wp:anchor>
+            </w:drawing>
+          </mc:Choice>
+          <mc:Fallback>
+            <w:pict>
+              <v:shape w14:anchorId="0019E31B" id="_x0000_s1048" type="#_x0000_t202" style="position:absolute;margin-left:6pt;margin-top:165.25pt;width:91pt;height:21.9pt;z-index:251730944;visibility:visible;mso-wrap-style:square;mso-wrap-distance-left:9pt;mso-wrap-distance-top:0;mso-wrap-distance-right:9pt;mso-wrap-distance-bottom:0;mso-position-horizontal:absolute;mso-position-horizontal-relative:text;mso-position-vertical:absolute;mso-position-vertical-relative:text;v-text-anchor:top" o:gfxdata="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" filled="f" stroked="f">
+                <v:textbox>
+                  <w:txbxContent>
+                    <w:p>
+                      <w:pPr>
+                        <w:rPr>
+                          <w:sz w:val="24"/>
+                          <w:szCs w:val="24"/>
+                        </w:rPr>
+                      </w:pPr>
+                      <m:oMathPara>
+                        <m:oMathParaPr>
+                          <m:jc m:val="centerGroup"/>
+                        </m:oMathParaPr>
+                        <m:oMath>
+                          <m:f>
+                            <m:fPr>
+                              <m:type m:val="lin"/>
+                              <m:ctrlPr>
+                                <w:rPr>
+                                  <w:rFonts w:ascii="Cambria Math" w:eastAsiaTheme="minorEastAsia" w:hAnsi="Cambria Math"/>
+                                  <w:i/>
+                                  <w:iCs/>
+                                  <w:sz w:val="16"/>
+                                  <w:szCs w:val="16"/>
+                                </w:rPr>
+                              </m:ctrlPr>
+                            </m:fPr>
+                            <m:num>
+                              <m:r>
+                                <w:rPr>
+                                  <w:rFonts w:ascii="Cambria Math" w:hAnsi="Cambria Math"/>
+                                  <w:sz w:val="16"/>
+                                  <w:szCs w:val="16"/>
+                                </w:rPr>
+                                <m:t>Nome</m:t>
+                              </m:r>
+                            </m:num>
+                            <m:den>
+                              <m:r>
+                                <w:rPr>
+                                  <w:rFonts w:ascii="Cambria Math" w:hAnsi="Cambria Math"/>
+                                  <w:sz w:val="16"/>
+                                  <w:szCs w:val="16"/>
+                                </w:rPr>
+                                <m:t>Geração</m:t>
+                              </m:r>
+                            </m:den>
+                          </m:f>
+                        </m:oMath>
+                      </m:oMathPara>
+                    </w:p>
+                  </w:txbxContent>
+                </v:textbox>
+              </v:shape>
+            </w:pict>
+          </mc:Fallback>
+        </mc:AlternateContent>
+      </w:r>
       <w:r>
         <w:rPr>
           <w:noProof/>
@@ -21106,6 +21416,160 @@
         <w:rPr>
           <w:noProof/>
         </w:rPr>
+        <mc:AlternateContent>
+          <mc:Choice Requires="wps">
+            <w:drawing>
+              <wp:anchor distT="0" distB="0" distL="114300" distR="114300" simplePos="0" relativeHeight="251732992" behindDoc="0" locked="0" layoutInCell="1" allowOverlap="1" wp14:anchorId="350EADF5" wp14:editId="10C4A891">
+                <wp:simplePos x="0" y="0"/>
+                <wp:positionH relativeFrom="column">
+                  <wp:posOffset>90055</wp:posOffset>
+                </wp:positionH>
+                <wp:positionV relativeFrom="paragraph">
+                  <wp:posOffset>2109355</wp:posOffset>
+                </wp:positionV>
+                <wp:extent cx="1155446" cy="277971"/>
+                <wp:effectExtent l="0" t="0" r="0" b="0"/>
+                <wp:wrapNone/>
+                <wp:docPr id="5" name="CaixaDeTexto 1"/>
+                <wp:cNvGraphicFramePr/>
+                <a:graphic xmlns:a="http://schemas.openxmlformats.org/drawingml/2006/main">
+                  <a:graphicData uri="http://schemas.microsoft.com/office/word/2010/wordprocessingShape">
+                    <wps:wsp>
+                      <wps:cNvSpPr txBox="1"/>
+                      <wps:spPr>
+                        <a:xfrm>
+                          <a:off x="0" y="0"/>
+                          <a:ext cx="1155446" cy="277971"/>
+                        </a:xfrm>
+                        <a:prstGeom prst="rect">
+                          <a:avLst/>
+                        </a:prstGeom>
+                      </wps:spPr>
+                      <wps:txbx>
+                        <w:txbxContent>
+                          <w:p>
+                            <w:pPr>
+                              <w:rPr>
+                                <w:sz w:val="24"/>
+                                <w:szCs w:val="24"/>
+                              </w:rPr>
+                            </w:pPr>
+                            <m:oMathPara>
+                              <m:oMathParaPr>
+                                <m:jc m:val="centerGroup"/>
+                              </m:oMathParaPr>
+                              <m:oMath>
+                                <m:f>
+                                  <m:fPr>
+                                    <m:type m:val="lin"/>
+                                    <m:ctrlPr>
+                                      <w:rPr>
+                                        <w:rFonts w:ascii="Cambria Math" w:eastAsiaTheme="minorEastAsia" w:hAnsi="Cambria Math"/>
+                                        <w:i/>
+                                        <w:iCs/>
+                                        <w:sz w:val="16"/>
+                                        <w:szCs w:val="16"/>
+                                      </w:rPr>
+                                    </m:ctrlPr>
+                                  </m:fPr>
+                                  <m:num>
+                                    <m:r>
+                                      <w:rPr>
+                                        <w:rFonts w:ascii="Cambria Math" w:hAnsi="Cambria Math"/>
+                                        <w:sz w:val="16"/>
+                                        <w:szCs w:val="16"/>
+                                      </w:rPr>
+                                      <m:t>Nome</m:t>
+                                    </m:r>
+                                  </m:num>
+                                  <m:den>
+                                    <m:r>
+                                      <w:rPr>
+                                        <w:rFonts w:ascii="Cambria Math" w:hAnsi="Cambria Math"/>
+                                        <w:sz w:val="16"/>
+                                        <w:szCs w:val="16"/>
+                                      </w:rPr>
+                                      <m:t>Geração</m:t>
+                                    </m:r>
+                                  </m:den>
+                                </m:f>
+                              </m:oMath>
+                            </m:oMathPara>
+                          </w:p>
+                        </w:txbxContent>
+                      </wps:txbx>
+                      <wps:bodyPr wrap="square" rtlCol="0"/>
+                    </wps:wsp>
+                  </a:graphicData>
+                </a:graphic>
+              </wp:anchor>
+            </w:drawing>
+          </mc:Choice>
+          <mc:Fallback>
+            <w:pict>
+              <v:shape w14:anchorId="350EADF5" id="_x0000_s1049" type="#_x0000_t202" style="position:absolute;margin-left:7.1pt;margin-top:166.1pt;width:91pt;height:21.9pt;z-index:251732992;visibility:visible;mso-wrap-style:square;mso-wrap-distance-left:9pt;mso-wrap-distance-top:0;mso-wrap-distance-right:9pt;mso-wrap-distance-bottom:0;mso-position-horizontal:absolute;mso-position-horizontal-relative:text;mso-position-vertical:absolute;mso-position-vertical-relative:text;v-text-anchor:top" o:gfxdata="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" filled="f" stroked="f">
+                <v:textbox>
+                  <w:txbxContent>
+                    <w:p>
+                      <w:pPr>
+                        <w:rPr>
+                          <w:sz w:val="24"/>
+                          <w:szCs w:val="24"/>
+                        </w:rPr>
+                      </w:pPr>
+                      <m:oMathPara>
+                        <m:oMathParaPr>
+                          <m:jc m:val="centerGroup"/>
+                        </m:oMathParaPr>
+                        <m:oMath>
+                          <m:f>
+                            <m:fPr>
+                              <m:type m:val="lin"/>
+                              <m:ctrlPr>
+                                <w:rPr>
+                                  <w:rFonts w:ascii="Cambria Math" w:eastAsiaTheme="minorEastAsia" w:hAnsi="Cambria Math"/>
+                                  <w:i/>
+                                  <w:iCs/>
+                                  <w:sz w:val="16"/>
+                                  <w:szCs w:val="16"/>
+                                </w:rPr>
+                              </m:ctrlPr>
+                            </m:fPr>
+                            <m:num>
+                              <m:r>
+                                <w:rPr>
+                                  <w:rFonts w:ascii="Cambria Math" w:hAnsi="Cambria Math"/>
+                                  <w:sz w:val="16"/>
+                                  <w:szCs w:val="16"/>
+                                </w:rPr>
+                                <m:t>Nome</m:t>
+                              </m:r>
+                            </m:num>
+                            <m:den>
+                              <m:r>
+                                <w:rPr>
+                                  <w:rFonts w:ascii="Cambria Math" w:hAnsi="Cambria Math"/>
+                                  <w:sz w:val="16"/>
+                                  <w:szCs w:val="16"/>
+                                </w:rPr>
+                                <m:t>Geração</m:t>
+                              </m:r>
+                            </m:den>
+                          </m:f>
+                        </m:oMath>
+                      </m:oMathPara>
+                    </w:p>
+                  </w:txbxContent>
+                </v:textbox>
+              </v:shape>
+            </w:pict>
+          </mc:Fallback>
+        </mc:AlternateContent>
+      </w:r>
+      <w:r>
+        <w:rPr>
+          <w:noProof/>
+        </w:rPr>
         <w:drawing>
           <wp:anchor distT="0" distB="0" distL="114300" distR="114300" simplePos="0" relativeHeight="251681792" behindDoc="0" locked="0" layoutInCell="1" allowOverlap="1" wp14:anchorId="1C7812D2" wp14:editId="58FAEC96">
             <wp:simplePos x="0" y="0"/>
@@ -21159,7 +21623,7 @@
           <w:noProof/>
         </w:rPr>
         <w:drawing>
-          <wp:anchor distT="0" distB="0" distL="114300" distR="114300" simplePos="0" relativeHeight="251683840" behindDoc="0" locked="0" layoutInCell="1" allowOverlap="1" wp14:anchorId="5C3E2DC4" wp14:editId="2D7C3929">
+          <wp:anchor distT="0" distB="0" distL="114300" distR="114300" simplePos="0" relativeHeight="251683840" behindDoc="0" locked="0" layoutInCell="1" allowOverlap="1" wp14:anchorId="5C3E2DC4" wp14:editId="79165867">
             <wp:simplePos x="0" y="0"/>
             <wp:positionH relativeFrom="margin">
               <wp:align>left</wp:align>
@@ -38707,12 +39171,12 @@
 <c:userShapes xmlns:c="http://schemas.openxmlformats.org/drawingml/2006/chart">
   <cdr:relSizeAnchor xmlns:cdr="http://schemas.openxmlformats.org/drawingml/2006/chartDrawing">
     <cdr:from>
-      <cdr:x>0.05033</cdr:x>
-      <cdr:y>0.57407</cdr:y>
+      <cdr:x>0.01196</cdr:x>
+      <cdr:y>0.64248</cdr:y>
     </cdr:from>
     <cdr:to>
-      <cdr:x>0.25033</cdr:x>
-      <cdr:y>0.67211</cdr:y>
+      <cdr:x>0.21196</cdr:x>
+      <cdr:y>0.74052</cdr:y>
     </cdr:to>
     <mc:AlternateContent xmlns:mc="http://schemas.openxmlformats.org/markup-compatibility/2006" xmlns:a14="http://schemas.microsoft.com/office/drawing/2010/main">
       <mc:Choice Requires="a14">
@@ -38729,8 +39193,8 @@
           </cdr:nvSpPr>
           <cdr:spPr>
             <a:xfrm xmlns:a="http://schemas.openxmlformats.org/drawingml/2006/main">
-              <a:off x="230094" y="1574800"/>
-              <a:ext cx="914400" cy="268919"/>
+              <a:off x="69096" y="1821610"/>
+              <a:ext cx="1155446" cy="277971"/>
             </a:xfrm>
             <a:prstGeom xmlns:a="http://schemas.openxmlformats.org/drawingml/2006/main" prst="rect">
               <a:avLst/>

</xml_diff>

<commit_message>
Added Average Compression/Decompression Speeds
</commit_message>
<xml_diff>
--- a/research/compiled_data/Tabelas.docx
+++ b/research/compiled_data/Tabelas.docx
@@ -17645,21 +17645,12 @@
                                 <w:szCs w:val="14"/>
                               </w:rPr>
                             </w:pPr>
-                            <w:proofErr w:type="spellStart"/>
                             <w:r>
                               <w:rPr>
                                 <w:sz w:val="14"/>
                                 <w:szCs w:val="14"/>
                               </w:rPr>
-                              <w:t>Ger</w:t>
-                            </w:r>
-                            <w:proofErr w:type="spellEnd"/>
-                            <w:r>
-                              <w:rPr>
-                                <w:sz w:val="14"/>
-                                <w:szCs w:val="14"/>
-                              </w:rPr>
-                              <w:t>. 13</w:t>
+                              <w:t>Ger. 13</w:t>
                             </w:r>
                           </w:p>
                         </w:txbxContent>
@@ -17691,21 +17682,12 @@
                           <w:szCs w:val="14"/>
                         </w:rPr>
                       </w:pPr>
-                      <w:proofErr w:type="spellStart"/>
                       <w:r>
                         <w:rPr>
                           <w:sz w:val="14"/>
                           <w:szCs w:val="14"/>
                         </w:rPr>
-                        <w:t>Ger</w:t>
-                      </w:r>
-                      <w:proofErr w:type="spellEnd"/>
-                      <w:r>
-                        <w:rPr>
-                          <w:sz w:val="14"/>
-                          <w:szCs w:val="14"/>
-                        </w:rPr>
-                        <w:t>. 13</w:t>
+                        <w:t>Ger. 13</w:t>
                       </w:r>
                     </w:p>
                   </w:txbxContent>
@@ -17769,21 +17751,12 @@
                                 <w:szCs w:val="14"/>
                               </w:rPr>
                             </w:pPr>
-                            <w:proofErr w:type="spellStart"/>
                             <w:r>
                               <w:rPr>
                                 <w:sz w:val="14"/>
                                 <w:szCs w:val="14"/>
                               </w:rPr>
-                              <w:t>Ger</w:t>
-                            </w:r>
-                            <w:proofErr w:type="spellEnd"/>
-                            <w:r>
-                              <w:rPr>
-                                <w:sz w:val="14"/>
-                                <w:szCs w:val="14"/>
-                              </w:rPr>
-                              <w:t>. 1</w:t>
+                              <w:t>Ger. 1</w:t>
                             </w:r>
                             <w:r>
                               <w:rPr>
@@ -17822,21 +17795,12 @@
                           <w:szCs w:val="14"/>
                         </w:rPr>
                       </w:pPr>
-                      <w:proofErr w:type="spellStart"/>
                       <w:r>
                         <w:rPr>
                           <w:sz w:val="14"/>
                           <w:szCs w:val="14"/>
                         </w:rPr>
-                        <w:t>Ger</w:t>
-                      </w:r>
-                      <w:proofErr w:type="spellEnd"/>
-                      <w:r>
-                        <w:rPr>
-                          <w:sz w:val="14"/>
-                          <w:szCs w:val="14"/>
-                        </w:rPr>
-                        <w:t>. 1</w:t>
+                        <w:t>Ger. 1</w:t>
                       </w:r>
                       <w:r>
                         <w:rPr>
@@ -17907,21 +17871,12 @@
                                 <w:szCs w:val="14"/>
                               </w:rPr>
                             </w:pPr>
-                            <w:proofErr w:type="spellStart"/>
                             <w:r>
                               <w:rPr>
                                 <w:sz w:val="14"/>
                                 <w:szCs w:val="14"/>
                               </w:rPr>
-                              <w:t>Ger</w:t>
-                            </w:r>
-                            <w:proofErr w:type="spellEnd"/>
-                            <w:r>
-                              <w:rPr>
-                                <w:sz w:val="14"/>
-                                <w:szCs w:val="14"/>
-                              </w:rPr>
-                              <w:t>. 13</w:t>
+                              <w:t>Ger. 13</w:t>
                             </w:r>
                           </w:p>
                         </w:txbxContent>
@@ -17953,21 +17908,12 @@
                           <w:szCs w:val="14"/>
                         </w:rPr>
                       </w:pPr>
-                      <w:proofErr w:type="spellStart"/>
                       <w:r>
                         <w:rPr>
                           <w:sz w:val="14"/>
                           <w:szCs w:val="14"/>
                         </w:rPr>
-                        <w:t>Ger</w:t>
-                      </w:r>
-                      <w:proofErr w:type="spellEnd"/>
-                      <w:r>
-                        <w:rPr>
-                          <w:sz w:val="14"/>
-                          <w:szCs w:val="14"/>
-                        </w:rPr>
-                        <w:t>. 13</w:t>
+                        <w:t>Ger. 13</w:t>
                       </w:r>
                     </w:p>
                   </w:txbxContent>
@@ -18031,7 +17977,6 @@
                                 <w:szCs w:val="14"/>
                               </w:rPr>
                             </w:pPr>
-                            <w:proofErr w:type="spellStart"/>
                             <w:r>
                               <w:rPr>
                                 <w:sz w:val="14"/>
@@ -18039,7 +17984,6 @@
                               </w:rPr>
                               <w:t>Ger</w:t>
                             </w:r>
-                            <w:proofErr w:type="spellEnd"/>
                             <w:r>
                               <w:rPr>
                                 <w:sz w:val="14"/>
@@ -18084,7 +18028,6 @@
                           <w:szCs w:val="14"/>
                         </w:rPr>
                       </w:pPr>
-                      <w:proofErr w:type="spellStart"/>
                       <w:r>
                         <w:rPr>
                           <w:sz w:val="14"/>
@@ -18092,7 +18035,6 @@
                         </w:rPr>
                         <w:t>Ger</w:t>
                       </w:r>
-                      <w:proofErr w:type="spellEnd"/>
                       <w:r>
                         <w:rPr>
                           <w:sz w:val="14"/>
@@ -18218,21 +18160,12 @@
                                 <w:szCs w:val="14"/>
                               </w:rPr>
                             </w:pPr>
-                            <w:proofErr w:type="spellStart"/>
                             <w:r>
                               <w:rPr>
                                 <w:sz w:val="14"/>
                                 <w:szCs w:val="14"/>
                               </w:rPr>
-                              <w:t>Ger</w:t>
-                            </w:r>
-                            <w:proofErr w:type="spellEnd"/>
-                            <w:r>
-                              <w:rPr>
-                                <w:sz w:val="14"/>
-                                <w:szCs w:val="14"/>
-                              </w:rPr>
-                              <w:t xml:space="preserve">. </w:t>
+                              <w:t xml:space="preserve">Ger. </w:t>
                             </w:r>
                             <w:r>
                               <w:rPr>
@@ -18271,21 +18204,12 @@
                           <w:szCs w:val="14"/>
                         </w:rPr>
                       </w:pPr>
-                      <w:proofErr w:type="spellStart"/>
                       <w:r>
                         <w:rPr>
                           <w:sz w:val="14"/>
                           <w:szCs w:val="14"/>
                         </w:rPr>
-                        <w:t>Ger</w:t>
-                      </w:r>
-                      <w:proofErr w:type="spellEnd"/>
-                      <w:r>
-                        <w:rPr>
-                          <w:sz w:val="14"/>
-                          <w:szCs w:val="14"/>
-                        </w:rPr>
-                        <w:t xml:space="preserve">. </w:t>
+                        <w:t xml:space="preserve">Ger. </w:t>
                       </w:r>
                       <w:r>
                         <w:rPr>
@@ -18356,21 +18280,12 @@
                                 <w:szCs w:val="14"/>
                               </w:rPr>
                             </w:pPr>
-                            <w:proofErr w:type="spellStart"/>
                             <w:r>
                               <w:rPr>
                                 <w:sz w:val="14"/>
                                 <w:szCs w:val="14"/>
                               </w:rPr>
-                              <w:t>Ger</w:t>
-                            </w:r>
-                            <w:proofErr w:type="spellEnd"/>
-                            <w:r>
-                              <w:rPr>
-                                <w:sz w:val="14"/>
-                                <w:szCs w:val="14"/>
-                              </w:rPr>
-                              <w:t xml:space="preserve">. </w:t>
+                              <w:t xml:space="preserve">Ger. </w:t>
                             </w:r>
                             <w:r>
                               <w:rPr>
@@ -18409,21 +18324,12 @@
                           <w:szCs w:val="14"/>
                         </w:rPr>
                       </w:pPr>
-                      <w:proofErr w:type="spellStart"/>
                       <w:r>
                         <w:rPr>
                           <w:sz w:val="14"/>
                           <w:szCs w:val="14"/>
                         </w:rPr>
-                        <w:t>Ger</w:t>
-                      </w:r>
-                      <w:proofErr w:type="spellEnd"/>
-                      <w:r>
-                        <w:rPr>
-                          <w:sz w:val="14"/>
-                          <w:szCs w:val="14"/>
-                        </w:rPr>
-                        <w:t xml:space="preserve">. </w:t>
+                        <w:t xml:space="preserve">Ger. </w:t>
                       </w:r>
                       <w:r>
                         <w:rPr>
@@ -18494,21 +18400,12 @@
                                 <w:szCs w:val="14"/>
                               </w:rPr>
                             </w:pPr>
-                            <w:proofErr w:type="spellStart"/>
                             <w:r>
                               <w:rPr>
                                 <w:sz w:val="14"/>
                                 <w:szCs w:val="14"/>
                               </w:rPr>
-                              <w:t>Ger</w:t>
-                            </w:r>
-                            <w:proofErr w:type="spellEnd"/>
-                            <w:r>
-                              <w:rPr>
-                                <w:sz w:val="14"/>
-                                <w:szCs w:val="14"/>
-                              </w:rPr>
-                              <w:t xml:space="preserve">. </w:t>
+                              <w:t xml:space="preserve">Ger. </w:t>
                             </w:r>
                             <w:r>
                               <w:rPr>
@@ -18547,21 +18444,12 @@
                           <w:szCs w:val="14"/>
                         </w:rPr>
                       </w:pPr>
-                      <w:proofErr w:type="spellStart"/>
                       <w:r>
                         <w:rPr>
                           <w:sz w:val="14"/>
                           <w:szCs w:val="14"/>
                         </w:rPr>
-                        <w:t>Ger</w:t>
-                      </w:r>
-                      <w:proofErr w:type="spellEnd"/>
-                      <w:r>
-                        <w:rPr>
-                          <w:sz w:val="14"/>
-                          <w:szCs w:val="14"/>
-                        </w:rPr>
-                        <w:t xml:space="preserve">. </w:t>
+                        <w:t xml:space="preserve">Ger. </w:t>
                       </w:r>
                       <w:r>
                         <w:rPr>
@@ -18632,21 +18520,12 @@
                                 <w:szCs w:val="14"/>
                               </w:rPr>
                             </w:pPr>
-                            <w:proofErr w:type="spellStart"/>
                             <w:r>
                               <w:rPr>
                                 <w:sz w:val="14"/>
                                 <w:szCs w:val="14"/>
                               </w:rPr>
-                              <w:t>Ger</w:t>
-                            </w:r>
-                            <w:proofErr w:type="spellEnd"/>
-                            <w:r>
-                              <w:rPr>
-                                <w:sz w:val="14"/>
-                                <w:szCs w:val="14"/>
-                              </w:rPr>
-                              <w:t xml:space="preserve">. </w:t>
+                              <w:t xml:space="preserve">Ger. </w:t>
                             </w:r>
                             <w:r>
                               <w:rPr>
@@ -18685,21 +18564,12 @@
                           <w:szCs w:val="14"/>
                         </w:rPr>
                       </w:pPr>
-                      <w:proofErr w:type="spellStart"/>
                       <w:r>
                         <w:rPr>
                           <w:sz w:val="14"/>
                           <w:szCs w:val="14"/>
                         </w:rPr>
-                        <w:t>Ger</w:t>
-                      </w:r>
-                      <w:proofErr w:type="spellEnd"/>
-                      <w:r>
-                        <w:rPr>
-                          <w:sz w:val="14"/>
-                          <w:szCs w:val="14"/>
-                        </w:rPr>
-                        <w:t xml:space="preserve">. </w:t>
+                        <w:t xml:space="preserve">Ger. </w:t>
                       </w:r>
                       <w:r>
                         <w:rPr>
@@ -18872,21 +18742,12 @@
                                 <w:szCs w:val="14"/>
                               </w:rPr>
                             </w:pPr>
-                            <w:proofErr w:type="spellStart"/>
                             <w:r>
                               <w:rPr>
                                 <w:sz w:val="14"/>
                                 <w:szCs w:val="14"/>
                               </w:rPr>
-                              <w:t>Ger</w:t>
-                            </w:r>
-                            <w:proofErr w:type="spellEnd"/>
-                            <w:r>
-                              <w:rPr>
-                                <w:sz w:val="14"/>
-                                <w:szCs w:val="14"/>
-                              </w:rPr>
-                              <w:t xml:space="preserve">. </w:t>
+                              <w:t xml:space="preserve">Ger. </w:t>
                             </w:r>
                             <w:r>
                               <w:rPr>
@@ -18925,21 +18786,12 @@
                           <w:szCs w:val="14"/>
                         </w:rPr>
                       </w:pPr>
-                      <w:proofErr w:type="spellStart"/>
                       <w:r>
                         <w:rPr>
                           <w:sz w:val="14"/>
                           <w:szCs w:val="14"/>
                         </w:rPr>
-                        <w:t>Ger</w:t>
-                      </w:r>
-                      <w:proofErr w:type="spellEnd"/>
-                      <w:r>
-                        <w:rPr>
-                          <w:sz w:val="14"/>
-                          <w:szCs w:val="14"/>
-                        </w:rPr>
-                        <w:t xml:space="preserve">. </w:t>
+                        <w:t xml:space="preserve">Ger. </w:t>
                       </w:r>
                       <w:r>
                         <w:rPr>
@@ -19010,21 +18862,12 @@
                                 <w:szCs w:val="14"/>
                               </w:rPr>
                             </w:pPr>
-                            <w:proofErr w:type="spellStart"/>
                             <w:r>
                               <w:rPr>
                                 <w:sz w:val="14"/>
                                 <w:szCs w:val="14"/>
                               </w:rPr>
-                              <w:t>Ger</w:t>
-                            </w:r>
-                            <w:proofErr w:type="spellEnd"/>
-                            <w:r>
-                              <w:rPr>
-                                <w:sz w:val="14"/>
-                                <w:szCs w:val="14"/>
-                              </w:rPr>
-                              <w:t xml:space="preserve">. </w:t>
+                              <w:t xml:space="preserve">Ger. </w:t>
                             </w:r>
                             <w:r>
                               <w:rPr>
@@ -19063,21 +18906,12 @@
                           <w:szCs w:val="14"/>
                         </w:rPr>
                       </w:pPr>
-                      <w:proofErr w:type="spellStart"/>
                       <w:r>
                         <w:rPr>
                           <w:sz w:val="14"/>
                           <w:szCs w:val="14"/>
                         </w:rPr>
-                        <w:t>Ger</w:t>
-                      </w:r>
-                      <w:proofErr w:type="spellEnd"/>
-                      <w:r>
-                        <w:rPr>
-                          <w:sz w:val="14"/>
-                          <w:szCs w:val="14"/>
-                        </w:rPr>
-                        <w:t xml:space="preserve">. </w:t>
+                        <w:t xml:space="preserve">Ger. </w:t>
                       </w:r>
                       <w:r>
                         <w:rPr>
@@ -19148,21 +18982,12 @@
                                 <w:szCs w:val="14"/>
                               </w:rPr>
                             </w:pPr>
-                            <w:proofErr w:type="spellStart"/>
                             <w:r>
                               <w:rPr>
                                 <w:sz w:val="14"/>
                                 <w:szCs w:val="14"/>
                               </w:rPr>
-                              <w:t>Ger</w:t>
-                            </w:r>
-                            <w:proofErr w:type="spellEnd"/>
-                            <w:r>
-                              <w:rPr>
-                                <w:sz w:val="14"/>
-                                <w:szCs w:val="14"/>
-                              </w:rPr>
-                              <w:t xml:space="preserve">. </w:t>
+                              <w:t xml:space="preserve">Ger. </w:t>
                             </w:r>
                             <w:r>
                               <w:rPr>
@@ -19201,21 +19026,12 @@
                           <w:szCs w:val="14"/>
                         </w:rPr>
                       </w:pPr>
-                      <w:proofErr w:type="spellStart"/>
                       <w:r>
                         <w:rPr>
                           <w:sz w:val="14"/>
                           <w:szCs w:val="14"/>
                         </w:rPr>
-                        <w:t>Ger</w:t>
-                      </w:r>
-                      <w:proofErr w:type="spellEnd"/>
-                      <w:r>
-                        <w:rPr>
-                          <w:sz w:val="14"/>
-                          <w:szCs w:val="14"/>
-                        </w:rPr>
-                        <w:t xml:space="preserve">. </w:t>
+                        <w:t xml:space="preserve">Ger. </w:t>
                       </w:r>
                       <w:r>
                         <w:rPr>
@@ -19286,21 +19102,12 @@
                                 <w:szCs w:val="14"/>
                               </w:rPr>
                             </w:pPr>
-                            <w:proofErr w:type="spellStart"/>
                             <w:r>
                               <w:rPr>
                                 <w:sz w:val="14"/>
                                 <w:szCs w:val="14"/>
                               </w:rPr>
-                              <w:t>Ger</w:t>
-                            </w:r>
-                            <w:proofErr w:type="spellEnd"/>
-                            <w:r>
-                              <w:rPr>
-                                <w:sz w:val="14"/>
-                                <w:szCs w:val="14"/>
-                              </w:rPr>
-                              <w:t xml:space="preserve">. </w:t>
+                              <w:t xml:space="preserve">Ger. </w:t>
                             </w:r>
                             <w:r>
                               <w:rPr>
@@ -19339,21 +19146,12 @@
                           <w:szCs w:val="14"/>
                         </w:rPr>
                       </w:pPr>
-                      <w:proofErr w:type="spellStart"/>
                       <w:r>
                         <w:rPr>
                           <w:sz w:val="14"/>
                           <w:szCs w:val="14"/>
                         </w:rPr>
-                        <w:t>Ger</w:t>
-                      </w:r>
-                      <w:proofErr w:type="spellEnd"/>
-                      <w:r>
-                        <w:rPr>
-                          <w:sz w:val="14"/>
-                          <w:szCs w:val="14"/>
-                        </w:rPr>
-                        <w:t xml:space="preserve">. </w:t>
+                        <w:t xml:space="preserve">Ger. </w:t>
                       </w:r>
                       <w:r>
                         <w:rPr>
@@ -19483,21 +19281,12 @@
                                 <w:szCs w:val="14"/>
                               </w:rPr>
                             </w:pPr>
-                            <w:proofErr w:type="spellStart"/>
                             <w:r>
                               <w:rPr>
                                 <w:sz w:val="14"/>
                                 <w:szCs w:val="14"/>
                               </w:rPr>
-                              <w:t>Ger</w:t>
-                            </w:r>
-                            <w:proofErr w:type="spellEnd"/>
-                            <w:r>
-                              <w:rPr>
-                                <w:sz w:val="14"/>
-                                <w:szCs w:val="14"/>
-                              </w:rPr>
-                              <w:t>. 1</w:t>
+                              <w:t>Ger. 1</w:t>
                             </w:r>
                             <w:r>
                               <w:rPr>
@@ -19536,21 +19325,12 @@
                           <w:szCs w:val="14"/>
                         </w:rPr>
                       </w:pPr>
-                      <w:proofErr w:type="spellStart"/>
                       <w:r>
                         <w:rPr>
                           <w:sz w:val="14"/>
                           <w:szCs w:val="14"/>
                         </w:rPr>
-                        <w:t>Ger</w:t>
-                      </w:r>
-                      <w:proofErr w:type="spellEnd"/>
-                      <w:r>
-                        <w:rPr>
-                          <w:sz w:val="14"/>
-                          <w:szCs w:val="14"/>
-                        </w:rPr>
-                        <w:t>. 1</w:t>
+                        <w:t>Ger. 1</w:t>
                       </w:r>
                       <w:r>
                         <w:rPr>
@@ -19621,21 +19401,12 @@
                                 <w:szCs w:val="14"/>
                               </w:rPr>
                             </w:pPr>
-                            <w:proofErr w:type="spellStart"/>
                             <w:r>
                               <w:rPr>
                                 <w:sz w:val="14"/>
                                 <w:szCs w:val="14"/>
                               </w:rPr>
-                              <w:t>Ger</w:t>
-                            </w:r>
-                            <w:proofErr w:type="spellEnd"/>
-                            <w:r>
-                              <w:rPr>
-                                <w:sz w:val="14"/>
-                                <w:szCs w:val="14"/>
-                              </w:rPr>
-                              <w:t>. 1</w:t>
+                              <w:t>Ger. 1</w:t>
                             </w:r>
                             <w:r>
                               <w:rPr>
@@ -19674,21 +19445,12 @@
                           <w:szCs w:val="14"/>
                         </w:rPr>
                       </w:pPr>
-                      <w:proofErr w:type="spellStart"/>
                       <w:r>
                         <w:rPr>
                           <w:sz w:val="14"/>
                           <w:szCs w:val="14"/>
                         </w:rPr>
-                        <w:t>Ger</w:t>
-                      </w:r>
-                      <w:proofErr w:type="spellEnd"/>
-                      <w:r>
-                        <w:rPr>
-                          <w:sz w:val="14"/>
-                          <w:szCs w:val="14"/>
-                        </w:rPr>
-                        <w:t>. 1</w:t>
+                        <w:t>Ger. 1</w:t>
                       </w:r>
                       <w:r>
                         <w:rPr>
@@ -19759,21 +19521,12 @@
                                 <w:szCs w:val="14"/>
                               </w:rPr>
                             </w:pPr>
-                            <w:proofErr w:type="spellStart"/>
                             <w:r>
                               <w:rPr>
                                 <w:sz w:val="14"/>
                                 <w:szCs w:val="14"/>
                               </w:rPr>
-                              <w:t>Ger</w:t>
-                            </w:r>
-                            <w:proofErr w:type="spellEnd"/>
-                            <w:r>
-                              <w:rPr>
-                                <w:sz w:val="14"/>
-                                <w:szCs w:val="14"/>
-                              </w:rPr>
-                              <w:t>. 1</w:t>
+                              <w:t>Ger. 1</w:t>
                             </w:r>
                             <w:r>
                               <w:rPr>
@@ -19812,21 +19565,12 @@
                           <w:szCs w:val="14"/>
                         </w:rPr>
                       </w:pPr>
-                      <w:proofErr w:type="spellStart"/>
                       <w:r>
                         <w:rPr>
                           <w:sz w:val="14"/>
                           <w:szCs w:val="14"/>
                         </w:rPr>
-                        <w:t>Ger</w:t>
-                      </w:r>
-                      <w:proofErr w:type="spellEnd"/>
-                      <w:r>
-                        <w:rPr>
-                          <w:sz w:val="14"/>
-                          <w:szCs w:val="14"/>
-                        </w:rPr>
-                        <w:t>. 1</w:t>
+                        <w:t>Ger. 1</w:t>
                       </w:r>
                       <w:r>
                         <w:rPr>
@@ -19897,21 +19641,12 @@
                                 <w:szCs w:val="14"/>
                               </w:rPr>
                             </w:pPr>
-                            <w:proofErr w:type="spellStart"/>
                             <w:r>
                               <w:rPr>
                                 <w:sz w:val="14"/>
                                 <w:szCs w:val="14"/>
                               </w:rPr>
-                              <w:t>Ger</w:t>
-                            </w:r>
-                            <w:proofErr w:type="spellEnd"/>
-                            <w:r>
-                              <w:rPr>
-                                <w:sz w:val="14"/>
-                                <w:szCs w:val="14"/>
-                              </w:rPr>
-                              <w:t>. 1</w:t>
+                              <w:t>Ger. 1</w:t>
                             </w:r>
                             <w:r>
                               <w:rPr>
@@ -19950,21 +19685,12 @@
                           <w:szCs w:val="14"/>
                         </w:rPr>
                       </w:pPr>
-                      <w:proofErr w:type="spellStart"/>
                       <w:r>
                         <w:rPr>
                           <w:sz w:val="14"/>
                           <w:szCs w:val="14"/>
                         </w:rPr>
-                        <w:t>Ger</w:t>
-                      </w:r>
-                      <w:proofErr w:type="spellEnd"/>
-                      <w:r>
-                        <w:rPr>
-                          <w:sz w:val="14"/>
-                          <w:szCs w:val="14"/>
-                        </w:rPr>
-                        <w:t>. 1</w:t>
+                        <w:t>Ger. 1</w:t>
                       </w:r>
                       <w:r>
                         <w:rPr>
@@ -20137,21 +19863,12 @@
                                 <w:szCs w:val="14"/>
                               </w:rPr>
                             </w:pPr>
-                            <w:proofErr w:type="spellStart"/>
                             <w:r>
                               <w:rPr>
                                 <w:sz w:val="14"/>
                                 <w:szCs w:val="14"/>
                               </w:rPr>
-                              <w:t>Ger</w:t>
-                            </w:r>
-                            <w:proofErr w:type="spellEnd"/>
-                            <w:r>
-                              <w:rPr>
-                                <w:sz w:val="14"/>
-                                <w:szCs w:val="14"/>
-                              </w:rPr>
-                              <w:t>. 13</w:t>
+                              <w:t>Ger. 13</w:t>
                             </w:r>
                           </w:p>
                         </w:txbxContent>
@@ -20183,21 +19900,12 @@
                           <w:szCs w:val="14"/>
                         </w:rPr>
                       </w:pPr>
-                      <w:proofErr w:type="spellStart"/>
                       <w:r>
                         <w:rPr>
                           <w:sz w:val="14"/>
                           <w:szCs w:val="14"/>
                         </w:rPr>
-                        <w:t>Ger</w:t>
-                      </w:r>
-                      <w:proofErr w:type="spellEnd"/>
-                      <w:r>
-                        <w:rPr>
-                          <w:sz w:val="14"/>
-                          <w:szCs w:val="14"/>
-                        </w:rPr>
-                        <w:t>. 13</w:t>
+                        <w:t>Ger. 13</w:t>
                       </w:r>
                     </w:p>
                   </w:txbxContent>
@@ -20261,21 +19969,12 @@
                                 <w:szCs w:val="14"/>
                               </w:rPr>
                             </w:pPr>
-                            <w:proofErr w:type="spellStart"/>
                             <w:r>
                               <w:rPr>
                                 <w:sz w:val="14"/>
                                 <w:szCs w:val="14"/>
                               </w:rPr>
-                              <w:t>Ger</w:t>
-                            </w:r>
-                            <w:proofErr w:type="spellEnd"/>
-                            <w:r>
-                              <w:rPr>
-                                <w:sz w:val="14"/>
-                                <w:szCs w:val="14"/>
-                              </w:rPr>
-                              <w:t>. 1</w:t>
+                              <w:t>Ger. 1</w:t>
                             </w:r>
                             <w:r>
                               <w:rPr>
@@ -20314,21 +20013,12 @@
                           <w:szCs w:val="14"/>
                         </w:rPr>
                       </w:pPr>
-                      <w:proofErr w:type="spellStart"/>
                       <w:r>
                         <w:rPr>
                           <w:sz w:val="14"/>
                           <w:szCs w:val="14"/>
                         </w:rPr>
-                        <w:t>Ger</w:t>
-                      </w:r>
-                      <w:proofErr w:type="spellEnd"/>
-                      <w:r>
-                        <w:rPr>
-                          <w:sz w:val="14"/>
-                          <w:szCs w:val="14"/>
-                        </w:rPr>
-                        <w:t>. 1</w:t>
+                        <w:t>Ger. 1</w:t>
                       </w:r>
                       <w:r>
                         <w:rPr>
@@ -20399,21 +20089,12 @@
                                 <w:szCs w:val="14"/>
                               </w:rPr>
                             </w:pPr>
-                            <w:proofErr w:type="spellStart"/>
                             <w:r>
                               <w:rPr>
                                 <w:sz w:val="14"/>
                                 <w:szCs w:val="14"/>
                               </w:rPr>
-                              <w:t>Ger</w:t>
-                            </w:r>
-                            <w:proofErr w:type="spellEnd"/>
-                            <w:r>
-                              <w:rPr>
-                                <w:sz w:val="14"/>
-                                <w:szCs w:val="14"/>
-                              </w:rPr>
-                              <w:t>. 13</w:t>
+                              <w:t>Ger. 13</w:t>
                             </w:r>
                           </w:p>
                         </w:txbxContent>
@@ -20445,21 +20126,12 @@
                           <w:szCs w:val="14"/>
                         </w:rPr>
                       </w:pPr>
-                      <w:proofErr w:type="spellStart"/>
                       <w:r>
                         <w:rPr>
                           <w:sz w:val="14"/>
                           <w:szCs w:val="14"/>
                         </w:rPr>
-                        <w:t>Ger</w:t>
-                      </w:r>
-                      <w:proofErr w:type="spellEnd"/>
-                      <w:r>
-                        <w:rPr>
-                          <w:sz w:val="14"/>
-                          <w:szCs w:val="14"/>
-                        </w:rPr>
-                        <w:t>. 13</w:t>
+                        <w:t>Ger. 13</w:t>
                       </w:r>
                     </w:p>
                   </w:txbxContent>
@@ -20523,21 +20195,12 @@
                                 <w:szCs w:val="14"/>
                               </w:rPr>
                             </w:pPr>
-                            <w:proofErr w:type="spellStart"/>
                             <w:r>
                               <w:rPr>
                                 <w:sz w:val="14"/>
                                 <w:szCs w:val="14"/>
                               </w:rPr>
-                              <w:t>Ger</w:t>
-                            </w:r>
-                            <w:proofErr w:type="spellEnd"/>
-                            <w:r>
-                              <w:rPr>
-                                <w:sz w:val="14"/>
-                                <w:szCs w:val="14"/>
-                              </w:rPr>
-                              <w:t>. 1</w:t>
+                              <w:t>Ger. 1</w:t>
                             </w:r>
                             <w:r>
                               <w:rPr>
@@ -20576,21 +20239,12 @@
                           <w:szCs w:val="14"/>
                         </w:rPr>
                       </w:pPr>
-                      <w:proofErr w:type="spellStart"/>
                       <w:r>
                         <w:rPr>
                           <w:sz w:val="14"/>
                           <w:szCs w:val="14"/>
                         </w:rPr>
-                        <w:t>Ger</w:t>
-                      </w:r>
-                      <w:proofErr w:type="spellEnd"/>
-                      <w:r>
-                        <w:rPr>
-                          <w:sz w:val="14"/>
-                          <w:szCs w:val="14"/>
-                        </w:rPr>
-                        <w:t>. 1</w:t>
+                        <w:t>Ger. 1</w:t>
                       </w:r>
                       <w:r>
                         <w:rPr>
@@ -20773,160 +20427,6 @@
           <w:noProof/>
         </w:rPr>
         <w:lastRenderedPageBreak/>
-        <mc:AlternateContent>
-          <mc:Choice Requires="wps">
-            <w:drawing>
-              <wp:anchor distT="0" distB="0" distL="114300" distR="114300" simplePos="0" relativeHeight="251735040" behindDoc="0" locked="0" layoutInCell="1" allowOverlap="1" wp14:anchorId="476F2F55" wp14:editId="295A3E3F">
-                <wp:simplePos x="0" y="0"/>
-                <wp:positionH relativeFrom="column">
-                  <wp:posOffset>96693</wp:posOffset>
-                </wp:positionH>
-                <wp:positionV relativeFrom="paragraph">
-                  <wp:posOffset>2299682</wp:posOffset>
-                </wp:positionV>
-                <wp:extent cx="1155446" cy="277971"/>
-                <wp:effectExtent l="0" t="0" r="0" b="0"/>
-                <wp:wrapNone/>
-                <wp:docPr id="10" name="CaixaDeTexto 1"/>
-                <wp:cNvGraphicFramePr/>
-                <a:graphic xmlns:a="http://schemas.openxmlformats.org/drawingml/2006/main">
-                  <a:graphicData uri="http://schemas.microsoft.com/office/word/2010/wordprocessingShape">
-                    <wps:wsp>
-                      <wps:cNvSpPr txBox="1"/>
-                      <wps:spPr>
-                        <a:xfrm>
-                          <a:off x="0" y="0"/>
-                          <a:ext cx="1155446" cy="277971"/>
-                        </a:xfrm>
-                        <a:prstGeom prst="rect">
-                          <a:avLst/>
-                        </a:prstGeom>
-                      </wps:spPr>
-                      <wps:txbx>
-                        <w:txbxContent>
-                          <w:p>
-                            <w:pPr>
-                              <w:rPr>
-                                <w:sz w:val="24"/>
-                                <w:szCs w:val="24"/>
-                              </w:rPr>
-                            </w:pPr>
-                            <m:oMathPara>
-                              <m:oMathParaPr>
-                                <m:jc m:val="centerGroup"/>
-                              </m:oMathParaPr>
-                              <m:oMath>
-                                <m:f>
-                                  <m:fPr>
-                                    <m:type m:val="lin"/>
-                                    <m:ctrlPr>
-                                      <w:rPr>
-                                        <w:rFonts w:ascii="Cambria Math" w:eastAsiaTheme="minorEastAsia" w:hAnsi="Cambria Math"/>
-                                        <w:i/>
-                                        <w:iCs/>
-                                        <w:sz w:val="16"/>
-                                        <w:szCs w:val="16"/>
-                                      </w:rPr>
-                                    </m:ctrlPr>
-                                  </m:fPr>
-                                  <m:num>
-                                    <m:r>
-                                      <w:rPr>
-                                        <w:rFonts w:ascii="Cambria Math" w:hAnsi="Cambria Math"/>
-                                        <w:sz w:val="16"/>
-                                        <w:szCs w:val="16"/>
-                                      </w:rPr>
-                                      <m:t>Nome</m:t>
-                                    </m:r>
-                                  </m:num>
-                                  <m:den>
-                                    <m:r>
-                                      <w:rPr>
-                                        <w:rFonts w:ascii="Cambria Math" w:hAnsi="Cambria Math"/>
-                                        <w:sz w:val="16"/>
-                                        <w:szCs w:val="16"/>
-                                      </w:rPr>
-                                      <m:t>Geração</m:t>
-                                    </m:r>
-                                  </m:den>
-                                </m:f>
-                              </m:oMath>
-                            </m:oMathPara>
-                          </w:p>
-                        </w:txbxContent>
-                      </wps:txbx>
-                      <wps:bodyPr wrap="square" rtlCol="0"/>
-                    </wps:wsp>
-                  </a:graphicData>
-                </a:graphic>
-              </wp:anchor>
-            </w:drawing>
-          </mc:Choice>
-          <mc:Fallback>
-            <w:pict>
-              <v:shape w14:anchorId="476F2F55" id="CaixaDeTexto 1" o:spid="_x0000_s1047" type="#_x0000_t202" style="position:absolute;margin-left:7.6pt;margin-top:181.1pt;width:91pt;height:21.9pt;z-index:251735040;visibility:visible;mso-wrap-style:square;mso-wrap-distance-left:9pt;mso-wrap-distance-top:0;mso-wrap-distance-right:9pt;mso-wrap-distance-bottom:0;mso-position-horizontal:absolute;mso-position-horizontal-relative:text;mso-position-vertical:absolute;mso-position-vertical-relative:text;v-text-anchor:top" o:gfxdata="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" filled="f" stroked="f">
-                <v:textbox>
-                  <w:txbxContent>
-                    <w:p>
-                      <w:pPr>
-                        <w:rPr>
-                          <w:sz w:val="24"/>
-                          <w:szCs w:val="24"/>
-                        </w:rPr>
-                      </w:pPr>
-                      <m:oMathPara>
-                        <m:oMathParaPr>
-                          <m:jc m:val="centerGroup"/>
-                        </m:oMathParaPr>
-                        <m:oMath>
-                          <m:f>
-                            <m:fPr>
-                              <m:type m:val="lin"/>
-                              <m:ctrlPr>
-                                <w:rPr>
-                                  <w:rFonts w:ascii="Cambria Math" w:eastAsiaTheme="minorEastAsia" w:hAnsi="Cambria Math"/>
-                                  <w:i/>
-                                  <w:iCs/>
-                                  <w:sz w:val="16"/>
-                                  <w:szCs w:val="16"/>
-                                </w:rPr>
-                              </m:ctrlPr>
-                            </m:fPr>
-                            <m:num>
-                              <m:r>
-                                <w:rPr>
-                                  <w:rFonts w:ascii="Cambria Math" w:hAnsi="Cambria Math"/>
-                                  <w:sz w:val="16"/>
-                                  <w:szCs w:val="16"/>
-                                </w:rPr>
-                                <m:t>Nome</m:t>
-                              </m:r>
-                            </m:num>
-                            <m:den>
-                              <m:r>
-                                <w:rPr>
-                                  <w:rFonts w:ascii="Cambria Math" w:hAnsi="Cambria Math"/>
-                                  <w:sz w:val="16"/>
-                                  <w:szCs w:val="16"/>
-                                </w:rPr>
-                                <m:t>Geração</m:t>
-                              </m:r>
-                            </m:den>
-                          </m:f>
-                        </m:oMath>
-                      </m:oMathPara>
-                    </w:p>
-                  </w:txbxContent>
-                </v:textbox>
-              </v:shape>
-            </w:pict>
-          </mc:Fallback>
-        </mc:AlternateContent>
-      </w:r>
-      <w:r>
-        <w:rPr>
-          <w:noProof/>
-        </w:rPr>
         <w:drawing>
           <wp:anchor distT="0" distB="0" distL="114300" distR="114300" simplePos="0" relativeHeight="251673600" behindDoc="0" locked="0" layoutInCell="1" allowOverlap="1" wp14:anchorId="630186AD" wp14:editId="0EE595F9">
             <wp:simplePos x="0" y="0"/>
@@ -21082,7 +20582,7 @@
         </w:rPr>
         <w:lastRenderedPageBreak/>
         <w:drawing>
-          <wp:anchor distT="0" distB="0" distL="114300" distR="114300" simplePos="0" relativeHeight="251728896" behindDoc="0" locked="0" layoutInCell="1" allowOverlap="1" wp14:anchorId="699F8564" wp14:editId="694A5290">
+          <wp:anchor distT="0" distB="0" distL="114300" distR="114300" simplePos="0" relativeHeight="251728896" behindDoc="0" locked="0" layoutInCell="1" allowOverlap="1" wp14:anchorId="699F8564" wp14:editId="75FA2377">
             <wp:simplePos x="0" y="0"/>
             <wp:positionH relativeFrom="margin">
               <wp:posOffset>-635</wp:posOffset>
@@ -21157,160 +20657,6 @@
           <w:noProof/>
         </w:rPr>
       </w:pPr>
-      <w:r>
-        <w:rPr>
-          <w:noProof/>
-        </w:rPr>
-        <mc:AlternateContent>
-          <mc:Choice Requires="wps">
-            <w:drawing>
-              <wp:anchor distT="0" distB="0" distL="114300" distR="114300" simplePos="0" relativeHeight="251730944" behindDoc="0" locked="0" layoutInCell="1" allowOverlap="1" wp14:anchorId="0019E31B" wp14:editId="03A1CD6B">
-                <wp:simplePos x="0" y="0"/>
-                <wp:positionH relativeFrom="column">
-                  <wp:posOffset>76200</wp:posOffset>
-                </wp:positionH>
-                <wp:positionV relativeFrom="paragraph">
-                  <wp:posOffset>2098963</wp:posOffset>
-                </wp:positionV>
-                <wp:extent cx="1155446" cy="277971"/>
-                <wp:effectExtent l="0" t="0" r="0" b="0"/>
-                <wp:wrapNone/>
-                <wp:docPr id="4" name="CaixaDeTexto 1"/>
-                <wp:cNvGraphicFramePr/>
-                <a:graphic xmlns:a="http://schemas.openxmlformats.org/drawingml/2006/main">
-                  <a:graphicData uri="http://schemas.microsoft.com/office/word/2010/wordprocessingShape">
-                    <wps:wsp>
-                      <wps:cNvSpPr txBox="1"/>
-                      <wps:spPr>
-                        <a:xfrm>
-                          <a:off x="0" y="0"/>
-                          <a:ext cx="1155446" cy="277971"/>
-                        </a:xfrm>
-                        <a:prstGeom prst="rect">
-                          <a:avLst/>
-                        </a:prstGeom>
-                      </wps:spPr>
-                      <wps:txbx>
-                        <w:txbxContent>
-                          <w:p>
-                            <w:pPr>
-                              <w:rPr>
-                                <w:sz w:val="24"/>
-                                <w:szCs w:val="24"/>
-                              </w:rPr>
-                            </w:pPr>
-                            <m:oMathPara>
-                              <m:oMathParaPr>
-                                <m:jc m:val="centerGroup"/>
-                              </m:oMathParaPr>
-                              <m:oMath>
-                                <m:f>
-                                  <m:fPr>
-                                    <m:type m:val="lin"/>
-                                    <m:ctrlPr>
-                                      <w:rPr>
-                                        <w:rFonts w:ascii="Cambria Math" w:eastAsiaTheme="minorEastAsia" w:hAnsi="Cambria Math"/>
-                                        <w:i/>
-                                        <w:iCs/>
-                                        <w:sz w:val="16"/>
-                                        <w:szCs w:val="16"/>
-                                      </w:rPr>
-                                    </m:ctrlPr>
-                                  </m:fPr>
-                                  <m:num>
-                                    <m:r>
-                                      <w:rPr>
-                                        <w:rFonts w:ascii="Cambria Math" w:hAnsi="Cambria Math"/>
-                                        <w:sz w:val="16"/>
-                                        <w:szCs w:val="16"/>
-                                      </w:rPr>
-                                      <m:t>Nome</m:t>
-                                    </m:r>
-                                  </m:num>
-                                  <m:den>
-                                    <m:r>
-                                      <w:rPr>
-                                        <w:rFonts w:ascii="Cambria Math" w:hAnsi="Cambria Math"/>
-                                        <w:sz w:val="16"/>
-                                        <w:szCs w:val="16"/>
-                                      </w:rPr>
-                                      <m:t>Geração</m:t>
-                                    </m:r>
-                                  </m:den>
-                                </m:f>
-                              </m:oMath>
-                            </m:oMathPara>
-                          </w:p>
-                        </w:txbxContent>
-                      </wps:txbx>
-                      <wps:bodyPr wrap="square" rtlCol="0"/>
-                    </wps:wsp>
-                  </a:graphicData>
-                </a:graphic>
-              </wp:anchor>
-            </w:drawing>
-          </mc:Choice>
-          <mc:Fallback>
-            <w:pict>
-              <v:shape w14:anchorId="0019E31B" id="_x0000_s1048" type="#_x0000_t202" style="position:absolute;margin-left:6pt;margin-top:165.25pt;width:91pt;height:21.9pt;z-index:251730944;visibility:visible;mso-wrap-style:square;mso-wrap-distance-left:9pt;mso-wrap-distance-top:0;mso-wrap-distance-right:9pt;mso-wrap-distance-bottom:0;mso-position-horizontal:absolute;mso-position-horizontal-relative:text;mso-position-vertical:absolute;mso-position-vertical-relative:text;v-text-anchor:top" o:gfxdata="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" filled="f" stroked="f">
-                <v:textbox>
-                  <w:txbxContent>
-                    <w:p>
-                      <w:pPr>
-                        <w:rPr>
-                          <w:sz w:val="24"/>
-                          <w:szCs w:val="24"/>
-                        </w:rPr>
-                      </w:pPr>
-                      <m:oMathPara>
-                        <m:oMathParaPr>
-                          <m:jc m:val="centerGroup"/>
-                        </m:oMathParaPr>
-                        <m:oMath>
-                          <m:f>
-                            <m:fPr>
-                              <m:type m:val="lin"/>
-                              <m:ctrlPr>
-                                <w:rPr>
-                                  <w:rFonts w:ascii="Cambria Math" w:eastAsiaTheme="minorEastAsia" w:hAnsi="Cambria Math"/>
-                                  <w:i/>
-                                  <w:iCs/>
-                                  <w:sz w:val="16"/>
-                                  <w:szCs w:val="16"/>
-                                </w:rPr>
-                              </m:ctrlPr>
-                            </m:fPr>
-                            <m:num>
-                              <m:r>
-                                <w:rPr>
-                                  <w:rFonts w:ascii="Cambria Math" w:hAnsi="Cambria Math"/>
-                                  <w:sz w:val="16"/>
-                                  <w:szCs w:val="16"/>
-                                </w:rPr>
-                                <m:t>Nome</m:t>
-                              </m:r>
-                            </m:num>
-                            <m:den>
-                              <m:r>
-                                <w:rPr>
-                                  <w:rFonts w:ascii="Cambria Math" w:hAnsi="Cambria Math"/>
-                                  <w:sz w:val="16"/>
-                                  <w:szCs w:val="16"/>
-                                </w:rPr>
-                                <m:t>Geração</m:t>
-                              </m:r>
-                            </m:den>
-                          </m:f>
-                        </m:oMath>
-                      </m:oMathPara>
-                    </w:p>
-                  </w:txbxContent>
-                </v:textbox>
-              </v:shape>
-            </w:pict>
-          </mc:Fallback>
-        </mc:AlternateContent>
-      </w:r>
       <w:r>
         <w:rPr>
           <w:noProof/>
@@ -21416,160 +20762,6 @@
         <w:rPr>
           <w:noProof/>
         </w:rPr>
-        <mc:AlternateContent>
-          <mc:Choice Requires="wps">
-            <w:drawing>
-              <wp:anchor distT="0" distB="0" distL="114300" distR="114300" simplePos="0" relativeHeight="251732992" behindDoc="0" locked="0" layoutInCell="1" allowOverlap="1" wp14:anchorId="350EADF5" wp14:editId="10C4A891">
-                <wp:simplePos x="0" y="0"/>
-                <wp:positionH relativeFrom="column">
-                  <wp:posOffset>90055</wp:posOffset>
-                </wp:positionH>
-                <wp:positionV relativeFrom="paragraph">
-                  <wp:posOffset>2109355</wp:posOffset>
-                </wp:positionV>
-                <wp:extent cx="1155446" cy="277971"/>
-                <wp:effectExtent l="0" t="0" r="0" b="0"/>
-                <wp:wrapNone/>
-                <wp:docPr id="5" name="CaixaDeTexto 1"/>
-                <wp:cNvGraphicFramePr/>
-                <a:graphic xmlns:a="http://schemas.openxmlformats.org/drawingml/2006/main">
-                  <a:graphicData uri="http://schemas.microsoft.com/office/word/2010/wordprocessingShape">
-                    <wps:wsp>
-                      <wps:cNvSpPr txBox="1"/>
-                      <wps:spPr>
-                        <a:xfrm>
-                          <a:off x="0" y="0"/>
-                          <a:ext cx="1155446" cy="277971"/>
-                        </a:xfrm>
-                        <a:prstGeom prst="rect">
-                          <a:avLst/>
-                        </a:prstGeom>
-                      </wps:spPr>
-                      <wps:txbx>
-                        <w:txbxContent>
-                          <w:p>
-                            <w:pPr>
-                              <w:rPr>
-                                <w:sz w:val="24"/>
-                                <w:szCs w:val="24"/>
-                              </w:rPr>
-                            </w:pPr>
-                            <m:oMathPara>
-                              <m:oMathParaPr>
-                                <m:jc m:val="centerGroup"/>
-                              </m:oMathParaPr>
-                              <m:oMath>
-                                <m:f>
-                                  <m:fPr>
-                                    <m:type m:val="lin"/>
-                                    <m:ctrlPr>
-                                      <w:rPr>
-                                        <w:rFonts w:ascii="Cambria Math" w:eastAsiaTheme="minorEastAsia" w:hAnsi="Cambria Math"/>
-                                        <w:i/>
-                                        <w:iCs/>
-                                        <w:sz w:val="16"/>
-                                        <w:szCs w:val="16"/>
-                                      </w:rPr>
-                                    </m:ctrlPr>
-                                  </m:fPr>
-                                  <m:num>
-                                    <m:r>
-                                      <w:rPr>
-                                        <w:rFonts w:ascii="Cambria Math" w:hAnsi="Cambria Math"/>
-                                        <w:sz w:val="16"/>
-                                        <w:szCs w:val="16"/>
-                                      </w:rPr>
-                                      <m:t>Nome</m:t>
-                                    </m:r>
-                                  </m:num>
-                                  <m:den>
-                                    <m:r>
-                                      <w:rPr>
-                                        <w:rFonts w:ascii="Cambria Math" w:hAnsi="Cambria Math"/>
-                                        <w:sz w:val="16"/>
-                                        <w:szCs w:val="16"/>
-                                      </w:rPr>
-                                      <m:t>Geração</m:t>
-                                    </m:r>
-                                  </m:den>
-                                </m:f>
-                              </m:oMath>
-                            </m:oMathPara>
-                          </w:p>
-                        </w:txbxContent>
-                      </wps:txbx>
-                      <wps:bodyPr wrap="square" rtlCol="0"/>
-                    </wps:wsp>
-                  </a:graphicData>
-                </a:graphic>
-              </wp:anchor>
-            </w:drawing>
-          </mc:Choice>
-          <mc:Fallback>
-            <w:pict>
-              <v:shape w14:anchorId="350EADF5" id="_x0000_s1049" type="#_x0000_t202" style="position:absolute;margin-left:7.1pt;margin-top:166.1pt;width:91pt;height:21.9pt;z-index:251732992;visibility:visible;mso-wrap-style:square;mso-wrap-distance-left:9pt;mso-wrap-distance-top:0;mso-wrap-distance-right:9pt;mso-wrap-distance-bottom:0;mso-position-horizontal:absolute;mso-position-horizontal-relative:text;mso-position-vertical:absolute;mso-position-vertical-relative:text;v-text-anchor:top" o:gfxdata="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" filled="f" stroked="f">
-                <v:textbox>
-                  <w:txbxContent>
-                    <w:p>
-                      <w:pPr>
-                        <w:rPr>
-                          <w:sz w:val="24"/>
-                          <w:szCs w:val="24"/>
-                        </w:rPr>
-                      </w:pPr>
-                      <m:oMathPara>
-                        <m:oMathParaPr>
-                          <m:jc m:val="centerGroup"/>
-                        </m:oMathParaPr>
-                        <m:oMath>
-                          <m:f>
-                            <m:fPr>
-                              <m:type m:val="lin"/>
-                              <m:ctrlPr>
-                                <w:rPr>
-                                  <w:rFonts w:ascii="Cambria Math" w:eastAsiaTheme="minorEastAsia" w:hAnsi="Cambria Math"/>
-                                  <w:i/>
-                                  <w:iCs/>
-                                  <w:sz w:val="16"/>
-                                  <w:szCs w:val="16"/>
-                                </w:rPr>
-                              </m:ctrlPr>
-                            </m:fPr>
-                            <m:num>
-                              <m:r>
-                                <w:rPr>
-                                  <w:rFonts w:ascii="Cambria Math" w:hAnsi="Cambria Math"/>
-                                  <w:sz w:val="16"/>
-                                  <w:szCs w:val="16"/>
-                                </w:rPr>
-                                <m:t>Nome</m:t>
-                              </m:r>
-                            </m:num>
-                            <m:den>
-                              <m:r>
-                                <w:rPr>
-                                  <w:rFonts w:ascii="Cambria Math" w:hAnsi="Cambria Math"/>
-                                  <w:sz w:val="16"/>
-                                  <w:szCs w:val="16"/>
-                                </w:rPr>
-                                <m:t>Geração</m:t>
-                              </m:r>
-                            </m:den>
-                          </m:f>
-                        </m:oMath>
-                      </m:oMathPara>
-                    </w:p>
-                  </w:txbxContent>
-                </v:textbox>
-              </v:shape>
-            </w:pict>
-          </mc:Fallback>
-        </mc:AlternateContent>
-      </w:r>
-      <w:r>
-        <w:rPr>
-          <w:noProof/>
-        </w:rPr>
         <w:drawing>
           <wp:anchor distT="0" distB="0" distL="114300" distR="114300" simplePos="0" relativeHeight="251681792" behindDoc="0" locked="0" layoutInCell="1" allowOverlap="1" wp14:anchorId="1C7812D2" wp14:editId="58FAEC96">
             <wp:simplePos x="0" y="0"/>
@@ -21623,7 +20815,7 @@
           <w:noProof/>
         </w:rPr>
         <w:drawing>
-          <wp:anchor distT="0" distB="0" distL="114300" distR="114300" simplePos="0" relativeHeight="251683840" behindDoc="0" locked="0" layoutInCell="1" allowOverlap="1" wp14:anchorId="5C3E2DC4" wp14:editId="79165867">
+          <wp:anchor distT="0" distB="0" distL="114300" distR="114300" simplePos="0" relativeHeight="251683840" behindDoc="0" locked="0" layoutInCell="1" allowOverlap="1" wp14:anchorId="5C3E2DC4" wp14:editId="2D7C3929">
             <wp:simplePos x="0" y="0"/>
             <wp:positionH relativeFrom="margin">
               <wp:align>left</wp:align>
@@ -21645,6 +20837,73 @@
             <a:graphic xmlns:a="http://schemas.openxmlformats.org/drawingml/2006/main">
               <a:graphicData uri="http://schemas.openxmlformats.org/drawingml/2006/chart">
                 <c:chart xmlns:c="http://schemas.openxmlformats.org/drawingml/2006/chart" xmlns:r="http://schemas.openxmlformats.org/officeDocument/2006/relationships" r:id="rId17"/>
+              </a:graphicData>
+            </a:graphic>
+            <wp14:sizeRelH relativeFrom="margin">
+              <wp14:pctWidth>0</wp14:pctWidth>
+            </wp14:sizeRelH>
+            <wp14:sizeRelV relativeFrom="margin">
+              <wp14:pctHeight>0</wp14:pctHeight>
+            </wp14:sizeRelV>
+          </wp:anchor>
+        </w:drawing>
+      </w:r>
+    </w:p>
+    <w:p>
+      <w:pPr>
+        <w:rPr>
+          <w:noProof/>
+        </w:rPr>
+      </w:pPr>
+    </w:p>
+    <w:p>
+      <w:pPr>
+        <w:rPr>
+          <w:noProof/>
+        </w:rPr>
+      </w:pPr>
+    </w:p>
+    <w:p>
+      <w:pPr>
+        <w:rPr>
+          <w:noProof/>
+        </w:rPr>
+      </w:pPr>
+    </w:p>
+    <w:p>
+      <w:pPr>
+        <w:rPr>
+          <w:noProof/>
+        </w:rPr>
+      </w:pPr>
+      <w:r>
+        <w:rPr>
+          <w:noProof/>
+        </w:rPr>
+        <w:lastRenderedPageBreak/>
+        <w:drawing>
+          <wp:anchor distT="0" distB="0" distL="114300" distR="114300" simplePos="0" relativeHeight="251730944" behindDoc="0" locked="0" layoutInCell="1" allowOverlap="1" wp14:anchorId="008916B3" wp14:editId="26388328">
+            <wp:simplePos x="0" y="0"/>
+            <wp:positionH relativeFrom="column">
+              <wp:posOffset>0</wp:posOffset>
+            </wp:positionH>
+            <wp:positionV relativeFrom="paragraph">
+              <wp:posOffset>283845</wp:posOffset>
+            </wp:positionV>
+            <wp:extent cx="4572000" cy="2743200"/>
+            <wp:effectExtent l="0" t="0" r="0" b="0"/>
+            <wp:wrapSquare wrapText="bothSides"/>
+            <wp:docPr id="4" name="Gráfico 4">
+              <a:extLst xmlns:a="http://schemas.openxmlformats.org/drawingml/2006/main">
+                <a:ext uri="{FF2B5EF4-FFF2-40B4-BE49-F238E27FC236}">
+                  <a16:creationId xmlns:a16="http://schemas.microsoft.com/office/drawing/2014/main" id="{F1769B30-170E-4C01-97F9-B5AB4D72996F}"/>
+                </a:ext>
+              </a:extLst>
+            </wp:docPr>
+            <wp:cNvGraphicFramePr/>
+            <a:graphic xmlns:a="http://schemas.openxmlformats.org/drawingml/2006/main">
+              <a:graphicData uri="http://schemas.openxmlformats.org/drawingml/2006/chart">
+                <c:chart xmlns:c="http://schemas.openxmlformats.org/drawingml/2006/chart" xmlns:r="http://schemas.openxmlformats.org/officeDocument/2006/relationships" r:id="rId18"/>
               </a:graphicData>
             </a:graphic>
             <wp14:sizeRelH relativeFrom="margin">
@@ -21754,34 +21013,44 @@
           <w:noProof/>
         </w:rPr>
       </w:pPr>
-    </w:p>
-    <w:p>
-      <w:pPr>
+      <w:r>
         <w:rPr>
           <w:noProof/>
         </w:rPr>
-      </w:pPr>
-    </w:p>
-    <w:p>
-      <w:pPr>
-        <w:rPr>
-          <w:noProof/>
-        </w:rPr>
-      </w:pPr>
-    </w:p>
-    <w:p>
-      <w:pPr>
-        <w:rPr>
-          <w:noProof/>
-        </w:rPr>
-      </w:pPr>
-    </w:p>
-    <w:p>
-      <w:pPr>
-        <w:rPr>
-          <w:noProof/>
-        </w:rPr>
-      </w:pPr>
+        <w:drawing>
+          <wp:anchor distT="0" distB="0" distL="114300" distR="114300" simplePos="0" relativeHeight="251732992" behindDoc="0" locked="0" layoutInCell="1" allowOverlap="1" wp14:anchorId="4877DA28" wp14:editId="38F911B7">
+            <wp:simplePos x="0" y="0"/>
+            <wp:positionH relativeFrom="column">
+              <wp:posOffset>0</wp:posOffset>
+            </wp:positionH>
+            <wp:positionV relativeFrom="paragraph">
+              <wp:posOffset>283845</wp:posOffset>
+            </wp:positionV>
+            <wp:extent cx="4572000" cy="2743200"/>
+            <wp:effectExtent l="0" t="0" r="0" b="0"/>
+            <wp:wrapSquare wrapText="bothSides"/>
+            <wp:docPr id="5" name="Gráfico 5">
+              <a:extLst xmlns:a="http://schemas.openxmlformats.org/drawingml/2006/main">
+                <a:ext uri="{FF2B5EF4-FFF2-40B4-BE49-F238E27FC236}">
+                  <a16:creationId xmlns:a16="http://schemas.microsoft.com/office/drawing/2014/main" id="{BF54970B-912B-446C-B64A-D4BF8257992B}"/>
+                </a:ext>
+              </a:extLst>
+            </wp:docPr>
+            <wp:cNvGraphicFramePr/>
+            <a:graphic xmlns:a="http://schemas.openxmlformats.org/drawingml/2006/main">
+              <a:graphicData uri="http://schemas.openxmlformats.org/drawingml/2006/chart">
+                <c:chart xmlns:c="http://schemas.openxmlformats.org/drawingml/2006/chart" xmlns:r="http://schemas.openxmlformats.org/officeDocument/2006/relationships" r:id="rId19"/>
+              </a:graphicData>
+            </a:graphic>
+            <wp14:sizeRelH relativeFrom="margin">
+              <wp14:pctWidth>0</wp14:pctWidth>
+            </wp14:sizeRelH>
+            <wp14:sizeRelV relativeFrom="margin">
+              <wp14:pctHeight>0</wp14:pctHeight>
+            </wp14:sizeRelV>
+          </wp:anchor>
+        </w:drawing>
+      </w:r>
     </w:p>
     <w:p>
       <w:pPr>
@@ -26066,6 +25335,755 @@
 </c:chartSpace>
 </file>
 
+<file path=word/charts/chart13.xml><?xml version="1.0" encoding="utf-8"?>
+<c:chartSpace xmlns:c="http://schemas.openxmlformats.org/drawingml/2006/chart" xmlns:a="http://schemas.openxmlformats.org/drawingml/2006/main" xmlns:r="http://schemas.openxmlformats.org/officeDocument/2006/relationships" xmlns:c16r2="http://schemas.microsoft.com/office/drawing/2015/06/chart">
+  <c:date1904 val="0"/>
+  <c:lang val="pt-PT"/>
+  <c:roundedCorners val="0"/>
+  <mc:AlternateContent xmlns:mc="http://schemas.openxmlformats.org/markup-compatibility/2006">
+    <mc:Choice xmlns:c14="http://schemas.microsoft.com/office/drawing/2007/8/2/chart" Requires="c14">
+      <c14:style val="102"/>
+    </mc:Choice>
+    <mc:Fallback>
+      <c:style val="2"/>
+    </mc:Fallback>
+  </mc:AlternateContent>
+  <c:chart>
+    <c:title>
+      <c:tx>
+        <c:rich>
+          <a:bodyPr rot="0" spcFirstLastPara="1" vertOverflow="ellipsis" vert="horz" wrap="square" anchor="ctr" anchorCtr="1"/>
+          <a:lstStyle/>
+          <a:p>
+            <a:pPr>
+              <a:defRPr sz="1800" b="1" i="0" u="none" strike="noStrike" kern="1200" cap="all" spc="150" baseline="0">
+                <a:solidFill>
+                  <a:schemeClr val="tx1">
+                    <a:lumMod val="50000"/>
+                    <a:lumOff val="50000"/>
+                  </a:schemeClr>
+                </a:solidFill>
+                <a:latin typeface="+mn-lt"/>
+                <a:ea typeface="+mn-ea"/>
+                <a:cs typeface="+mn-cs"/>
+              </a:defRPr>
+            </a:pPr>
+            <a:r>
+              <a:rPr lang="pt-PT"/>
+              <a:t>Velocidade</a:t>
+            </a:r>
+            <a:r>
+              <a:rPr lang="pt-PT" baseline="0"/>
+              <a:t> Média de compressão</a:t>
+            </a:r>
+          </a:p>
+          <a:p>
+            <a:pPr>
+              <a:defRPr/>
+            </a:pPr>
+            <a:r>
+              <a:rPr lang="pt-PT" baseline="0"/>
+              <a:t>(MB/S)</a:t>
+            </a:r>
+            <a:endParaRPr lang="pt-PT"/>
+          </a:p>
+        </c:rich>
+      </c:tx>
+      <c:overlay val="0"/>
+      <c:spPr>
+        <a:noFill/>
+        <a:ln>
+          <a:noFill/>
+        </a:ln>
+        <a:effectLst/>
+      </c:spPr>
+      <c:txPr>
+        <a:bodyPr rot="0" spcFirstLastPara="1" vertOverflow="ellipsis" vert="horz" wrap="square" anchor="ctr" anchorCtr="1"/>
+        <a:lstStyle/>
+        <a:p>
+          <a:pPr>
+            <a:defRPr sz="1800" b="1" i="0" u="none" strike="noStrike" kern="1200" cap="all" spc="150" baseline="0">
+              <a:solidFill>
+                <a:schemeClr val="tx1">
+                  <a:lumMod val="50000"/>
+                  <a:lumOff val="50000"/>
+                </a:schemeClr>
+              </a:solidFill>
+              <a:latin typeface="+mn-lt"/>
+              <a:ea typeface="+mn-ea"/>
+              <a:cs typeface="+mn-cs"/>
+            </a:defRPr>
+          </a:pPr>
+          <a:endParaRPr lang="pt-PT"/>
+        </a:p>
+      </c:txPr>
+    </c:title>
+    <c:autoTitleDeleted val="0"/>
+    <c:plotArea>
+      <c:layout/>
+      <c:barChart>
+        <c:barDir val="bar"/>
+        <c:grouping val="clustered"/>
+        <c:varyColors val="0"/>
+        <c:ser>
+          <c:idx val="0"/>
+          <c:order val="0"/>
+          <c:spPr>
+            <a:pattFill prst="narVert">
+              <a:fgClr>
+                <a:schemeClr val="accent1"/>
+              </a:fgClr>
+              <a:bgClr>
+                <a:schemeClr val="accent1">
+                  <a:lumMod val="20000"/>
+                  <a:lumOff val="80000"/>
+                </a:schemeClr>
+              </a:bgClr>
+            </a:pattFill>
+            <a:ln>
+              <a:noFill/>
+            </a:ln>
+            <a:effectLst>
+              <a:innerShdw blurRad="114300">
+                <a:schemeClr val="accent1"/>
+              </a:innerShdw>
+            </a:effectLst>
+          </c:spPr>
+          <c:invertIfNegative val="0"/>
+          <c:dLbls>
+            <c:spPr>
+              <a:noFill/>
+              <a:ln>
+                <a:noFill/>
+              </a:ln>
+              <a:effectLst/>
+            </c:spPr>
+            <c:txPr>
+              <a:bodyPr rot="0" spcFirstLastPara="1" vertOverflow="ellipsis" vert="horz" wrap="square" lIns="38100" tIns="19050" rIns="38100" bIns="19050" anchor="ctr" anchorCtr="1">
+                <a:spAutoFit/>
+              </a:bodyPr>
+              <a:lstStyle/>
+              <a:p>
+                <a:pPr>
+                  <a:defRPr sz="900" b="0" i="0" u="none" strike="noStrike" kern="1200" baseline="0">
+                    <a:solidFill>
+                      <a:schemeClr val="tx1">
+                        <a:lumMod val="75000"/>
+                        <a:lumOff val="25000"/>
+                      </a:schemeClr>
+                    </a:solidFill>
+                    <a:latin typeface="+mn-lt"/>
+                    <a:ea typeface="+mn-ea"/>
+                    <a:cs typeface="+mn-cs"/>
+                  </a:defRPr>
+                </a:pPr>
+                <a:endParaRPr lang="pt-PT"/>
+              </a:p>
+            </c:txPr>
+            <c:dLblPos val="outEnd"/>
+            <c:showLegendKey val="0"/>
+            <c:showVal val="1"/>
+            <c:showCatName val="0"/>
+            <c:showSerName val="0"/>
+            <c:showPercent val="0"/>
+            <c:showBubbleSize val="0"/>
+            <c:showLeaderLines val="0"/>
+            <c:extLst>
+              <c:ext xmlns:c15="http://schemas.microsoft.com/office/drawing/2012/chart" uri="{CE6537A1-D6FC-4f65-9D91-7224C49458BB}">
+                <c15:showLeaderLines val="1"/>
+                <c15:leaderLines>
+                  <c:spPr>
+                    <a:ln w="9525">
+                      <a:solidFill>
+                        <a:schemeClr val="tx1">
+                          <a:lumMod val="35000"/>
+                          <a:lumOff val="65000"/>
+                        </a:schemeClr>
+                      </a:solidFill>
+                    </a:ln>
+                    <a:effectLst/>
+                  </c:spPr>
+                </c15:leaderLines>
+              </c:ext>
+            </c:extLst>
+          </c:dLbls>
+          <c:cat>
+            <c:strLit>
+              <c:ptCount val="5"/>
+              <c:pt idx="0">
+                <c:v>Jpeg2000 Parte 1</c:v>
+              </c:pt>
+              <c:pt idx="1">
+                <c:v>Jpeg</c:v>
+              </c:pt>
+              <c:pt idx="2">
+                <c:v>Bzip2</c:v>
+              </c:pt>
+              <c:pt idx="3">
+                <c:v>Png</c:v>
+              </c:pt>
+              <c:pt idx="4">
+                <c:v>Cmp ger. 10</c:v>
+              </c:pt>
+            </c:strLit>
+          </c:cat>
+          <c:val>
+            <c:numRef>
+              <c:f>Folha1!$P$127:$T$127</c:f>
+              <c:numCache>
+                <c:formatCode>General</c:formatCode>
+                <c:ptCount val="5"/>
+                <c:pt idx="0">
+                  <c:v>3.7</c:v>
+                </c:pt>
+                <c:pt idx="1">
+                  <c:v>74</c:v>
+                </c:pt>
+                <c:pt idx="2">
+                  <c:v>20.2</c:v>
+                </c:pt>
+                <c:pt idx="3">
+                  <c:v>0</c:v>
+                </c:pt>
+                <c:pt idx="4">
+                  <c:v>1.2</c:v>
+                </c:pt>
+              </c:numCache>
+            </c:numRef>
+          </c:val>
+          <c:extLst>
+            <c:ext xmlns:c16="http://schemas.microsoft.com/office/drawing/2014/chart" uri="{C3380CC4-5D6E-409C-BE32-E72D297353CC}">
+              <c16:uniqueId val="{00000000-FE02-4689-A342-4EA62046EB20}"/>
+            </c:ext>
+          </c:extLst>
+        </c:ser>
+        <c:dLbls>
+          <c:dLblPos val="outEnd"/>
+          <c:showLegendKey val="0"/>
+          <c:showVal val="1"/>
+          <c:showCatName val="0"/>
+          <c:showSerName val="0"/>
+          <c:showPercent val="0"/>
+          <c:showBubbleSize val="0"/>
+        </c:dLbls>
+        <c:gapWidth val="227"/>
+        <c:overlap val="-48"/>
+        <c:axId val="554323208"/>
+        <c:axId val="554320256"/>
+      </c:barChart>
+      <c:catAx>
+        <c:axId val="554323208"/>
+        <c:scaling>
+          <c:orientation val="minMax"/>
+        </c:scaling>
+        <c:delete val="0"/>
+        <c:axPos val="l"/>
+        <c:numFmt formatCode="General" sourceLinked="1"/>
+        <c:majorTickMark val="none"/>
+        <c:minorTickMark val="none"/>
+        <c:tickLblPos val="nextTo"/>
+        <c:spPr>
+          <a:noFill/>
+          <a:ln w="19050" cap="flat" cmpd="sng" algn="ctr">
+            <a:solidFill>
+              <a:schemeClr val="tx1">
+                <a:lumMod val="25000"/>
+                <a:lumOff val="75000"/>
+              </a:schemeClr>
+            </a:solidFill>
+            <a:round/>
+          </a:ln>
+          <a:effectLst/>
+        </c:spPr>
+        <c:txPr>
+          <a:bodyPr rot="-60000000" spcFirstLastPara="1" vertOverflow="ellipsis" vert="horz" wrap="square" anchor="ctr" anchorCtr="1"/>
+          <a:lstStyle/>
+          <a:p>
+            <a:pPr>
+              <a:defRPr sz="900" b="0" i="0" u="none" strike="noStrike" kern="1200" baseline="0">
+                <a:solidFill>
+                  <a:schemeClr val="tx1">
+                    <a:lumMod val="65000"/>
+                    <a:lumOff val="35000"/>
+                  </a:schemeClr>
+                </a:solidFill>
+                <a:latin typeface="+mn-lt"/>
+                <a:ea typeface="+mn-ea"/>
+                <a:cs typeface="+mn-cs"/>
+              </a:defRPr>
+            </a:pPr>
+            <a:endParaRPr lang="pt-PT"/>
+          </a:p>
+        </c:txPr>
+        <c:crossAx val="554320256"/>
+        <c:crosses val="autoZero"/>
+        <c:auto val="1"/>
+        <c:lblAlgn val="ctr"/>
+        <c:lblOffset val="100"/>
+        <c:noMultiLvlLbl val="0"/>
+      </c:catAx>
+      <c:valAx>
+        <c:axId val="554320256"/>
+        <c:scaling>
+          <c:orientation val="minMax"/>
+        </c:scaling>
+        <c:delete val="0"/>
+        <c:axPos val="b"/>
+        <c:numFmt formatCode="General" sourceLinked="1"/>
+        <c:majorTickMark val="none"/>
+        <c:minorTickMark val="none"/>
+        <c:tickLblPos val="nextTo"/>
+        <c:spPr>
+          <a:noFill/>
+          <a:ln>
+            <a:noFill/>
+          </a:ln>
+          <a:effectLst/>
+        </c:spPr>
+        <c:txPr>
+          <a:bodyPr rot="-60000000" spcFirstLastPara="1" vertOverflow="ellipsis" vert="horz" wrap="square" anchor="ctr" anchorCtr="1"/>
+          <a:lstStyle/>
+          <a:p>
+            <a:pPr>
+              <a:defRPr sz="900" b="0" i="0" u="none" strike="noStrike" kern="1200" baseline="0">
+                <a:solidFill>
+                  <a:schemeClr val="tx1">
+                    <a:lumMod val="65000"/>
+                    <a:lumOff val="35000"/>
+                  </a:schemeClr>
+                </a:solidFill>
+                <a:latin typeface="+mn-lt"/>
+                <a:ea typeface="+mn-ea"/>
+                <a:cs typeface="+mn-cs"/>
+              </a:defRPr>
+            </a:pPr>
+            <a:endParaRPr lang="pt-PT"/>
+          </a:p>
+        </c:txPr>
+        <c:crossAx val="554323208"/>
+        <c:crosses val="autoZero"/>
+        <c:crossBetween val="between"/>
+      </c:valAx>
+      <c:spPr>
+        <a:noFill/>
+        <a:ln>
+          <a:noFill/>
+        </a:ln>
+        <a:effectLst/>
+      </c:spPr>
+    </c:plotArea>
+    <c:plotVisOnly val="1"/>
+    <c:dispBlanksAs val="gap"/>
+    <c:showDLblsOverMax val="0"/>
+  </c:chart>
+  <c:spPr>
+    <a:solidFill>
+      <a:schemeClr val="bg1"/>
+    </a:solidFill>
+    <a:ln w="9525" cap="flat" cmpd="sng" algn="ctr">
+      <a:solidFill>
+        <a:schemeClr val="tx1">
+          <a:lumMod val="15000"/>
+          <a:lumOff val="85000"/>
+        </a:schemeClr>
+      </a:solidFill>
+      <a:round/>
+    </a:ln>
+    <a:effectLst/>
+  </c:spPr>
+  <c:txPr>
+    <a:bodyPr/>
+    <a:lstStyle/>
+    <a:p>
+      <a:pPr>
+        <a:defRPr/>
+      </a:pPr>
+      <a:endParaRPr lang="pt-PT"/>
+    </a:p>
+  </c:txPr>
+  <c:externalData r:id="rId3">
+    <c:autoUpdate val="0"/>
+  </c:externalData>
+</c:chartSpace>
+</file>
+
+<file path=word/charts/chart14.xml><?xml version="1.0" encoding="utf-8"?>
+<c:chartSpace xmlns:c="http://schemas.openxmlformats.org/drawingml/2006/chart" xmlns:a="http://schemas.openxmlformats.org/drawingml/2006/main" xmlns:r="http://schemas.openxmlformats.org/officeDocument/2006/relationships" xmlns:c16r2="http://schemas.microsoft.com/office/drawing/2015/06/chart">
+  <c:date1904 val="0"/>
+  <c:lang val="pt-PT"/>
+  <c:roundedCorners val="0"/>
+  <mc:AlternateContent xmlns:mc="http://schemas.openxmlformats.org/markup-compatibility/2006">
+    <mc:Choice xmlns:c14="http://schemas.microsoft.com/office/drawing/2007/8/2/chart" Requires="c14">
+      <c14:style val="102"/>
+    </mc:Choice>
+    <mc:Fallback>
+      <c:style val="2"/>
+    </mc:Fallback>
+  </mc:AlternateContent>
+  <c:chart>
+    <c:title>
+      <c:tx>
+        <c:rich>
+          <a:bodyPr rot="0" spcFirstLastPara="1" vertOverflow="ellipsis" vert="horz" wrap="square" anchor="ctr" anchorCtr="1"/>
+          <a:lstStyle/>
+          <a:p>
+            <a:pPr>
+              <a:defRPr sz="1800" b="1" i="0" u="none" strike="noStrike" kern="1200" cap="all" spc="150" baseline="0">
+                <a:solidFill>
+                  <a:schemeClr val="tx1">
+                    <a:lumMod val="50000"/>
+                    <a:lumOff val="50000"/>
+                  </a:schemeClr>
+                </a:solidFill>
+                <a:latin typeface="+mn-lt"/>
+                <a:ea typeface="+mn-ea"/>
+                <a:cs typeface="+mn-cs"/>
+              </a:defRPr>
+            </a:pPr>
+            <a:r>
+              <a:rPr lang="pt-PT" sz="1800" b="1" i="0" cap="all" baseline="0">
+                <a:effectLst/>
+              </a:rPr>
+              <a:t>Velocidade Média de descompressão</a:t>
+            </a:r>
+            <a:endParaRPr lang="pt-PT">
+              <a:effectLst/>
+            </a:endParaRPr>
+          </a:p>
+          <a:p>
+            <a:pPr>
+              <a:defRPr/>
+            </a:pPr>
+            <a:r>
+              <a:rPr lang="pt-PT" sz="1800" b="1" i="0" cap="all" baseline="0">
+                <a:effectLst/>
+              </a:rPr>
+              <a:t>(MB/S)</a:t>
+            </a:r>
+            <a:endParaRPr lang="pt-PT">
+              <a:effectLst/>
+            </a:endParaRPr>
+          </a:p>
+        </c:rich>
+      </c:tx>
+      <c:overlay val="0"/>
+      <c:spPr>
+        <a:noFill/>
+        <a:ln>
+          <a:noFill/>
+        </a:ln>
+        <a:effectLst/>
+      </c:spPr>
+      <c:txPr>
+        <a:bodyPr rot="0" spcFirstLastPara="1" vertOverflow="ellipsis" vert="horz" wrap="square" anchor="ctr" anchorCtr="1"/>
+        <a:lstStyle/>
+        <a:p>
+          <a:pPr>
+            <a:defRPr sz="1800" b="1" i="0" u="none" strike="noStrike" kern="1200" cap="all" spc="150" baseline="0">
+              <a:solidFill>
+                <a:schemeClr val="tx1">
+                  <a:lumMod val="50000"/>
+                  <a:lumOff val="50000"/>
+                </a:schemeClr>
+              </a:solidFill>
+              <a:latin typeface="+mn-lt"/>
+              <a:ea typeface="+mn-ea"/>
+              <a:cs typeface="+mn-cs"/>
+            </a:defRPr>
+          </a:pPr>
+          <a:endParaRPr lang="pt-PT"/>
+        </a:p>
+      </c:txPr>
+    </c:title>
+    <c:autoTitleDeleted val="0"/>
+    <c:plotArea>
+      <c:layout/>
+      <c:barChart>
+        <c:barDir val="bar"/>
+        <c:grouping val="clustered"/>
+        <c:varyColors val="0"/>
+        <c:ser>
+          <c:idx val="0"/>
+          <c:order val="0"/>
+          <c:spPr>
+            <a:pattFill prst="narVert">
+              <a:fgClr>
+                <a:schemeClr val="accent1"/>
+              </a:fgClr>
+              <a:bgClr>
+                <a:schemeClr val="accent1">
+                  <a:lumMod val="20000"/>
+                  <a:lumOff val="80000"/>
+                </a:schemeClr>
+              </a:bgClr>
+            </a:pattFill>
+            <a:ln>
+              <a:noFill/>
+            </a:ln>
+            <a:effectLst>
+              <a:innerShdw blurRad="114300">
+                <a:schemeClr val="accent1"/>
+              </a:innerShdw>
+            </a:effectLst>
+          </c:spPr>
+          <c:invertIfNegative val="0"/>
+          <c:dLbls>
+            <c:spPr>
+              <a:noFill/>
+              <a:ln>
+                <a:noFill/>
+              </a:ln>
+              <a:effectLst/>
+            </c:spPr>
+            <c:txPr>
+              <a:bodyPr rot="0" spcFirstLastPara="1" vertOverflow="ellipsis" vert="horz" wrap="square" lIns="38100" tIns="19050" rIns="38100" bIns="19050" anchor="ctr" anchorCtr="1">
+                <a:spAutoFit/>
+              </a:bodyPr>
+              <a:lstStyle/>
+              <a:p>
+                <a:pPr>
+                  <a:defRPr sz="900" b="0" i="0" u="none" strike="noStrike" kern="1200" baseline="0">
+                    <a:solidFill>
+                      <a:schemeClr val="tx1">
+                        <a:lumMod val="75000"/>
+                        <a:lumOff val="25000"/>
+                      </a:schemeClr>
+                    </a:solidFill>
+                    <a:latin typeface="+mn-lt"/>
+                    <a:ea typeface="+mn-ea"/>
+                    <a:cs typeface="+mn-cs"/>
+                  </a:defRPr>
+                </a:pPr>
+                <a:endParaRPr lang="pt-PT"/>
+              </a:p>
+            </c:txPr>
+            <c:dLblPos val="outEnd"/>
+            <c:showLegendKey val="0"/>
+            <c:showVal val="1"/>
+            <c:showCatName val="0"/>
+            <c:showSerName val="0"/>
+            <c:showPercent val="0"/>
+            <c:showBubbleSize val="0"/>
+            <c:showLeaderLines val="0"/>
+            <c:extLst>
+              <c:ext xmlns:c15="http://schemas.microsoft.com/office/drawing/2012/chart" uri="{CE6537A1-D6FC-4f65-9D91-7224C49458BB}">
+                <c15:showLeaderLines val="1"/>
+                <c15:leaderLines>
+                  <c:spPr>
+                    <a:ln w="9525">
+                      <a:solidFill>
+                        <a:schemeClr val="tx1">
+                          <a:lumMod val="35000"/>
+                          <a:lumOff val="65000"/>
+                        </a:schemeClr>
+                      </a:solidFill>
+                    </a:ln>
+                    <a:effectLst/>
+                  </c:spPr>
+                </c15:leaderLines>
+              </c:ext>
+            </c:extLst>
+          </c:dLbls>
+          <c:cat>
+            <c:strLit>
+              <c:ptCount val="5"/>
+              <c:pt idx="0">
+                <c:v>Jpeg2000 Parte 1</c:v>
+              </c:pt>
+              <c:pt idx="1">
+                <c:v>Jpeg</c:v>
+              </c:pt>
+              <c:pt idx="2">
+                <c:v>Bzip2</c:v>
+              </c:pt>
+              <c:pt idx="3">
+                <c:v>Png</c:v>
+              </c:pt>
+              <c:pt idx="4">
+                <c:v>Cmp ger. 10</c:v>
+              </c:pt>
+            </c:strLit>
+          </c:cat>
+          <c:val>
+            <c:numRef>
+              <c:f>Folha1!$P$135:$T$135</c:f>
+              <c:numCache>
+                <c:formatCode>General</c:formatCode>
+                <c:ptCount val="5"/>
+                <c:pt idx="0">
+                  <c:v>4.5</c:v>
+                </c:pt>
+                <c:pt idx="1">
+                  <c:v>111</c:v>
+                </c:pt>
+                <c:pt idx="2">
+                  <c:v>27.8</c:v>
+                </c:pt>
+                <c:pt idx="3">
+                  <c:v>0</c:v>
+                </c:pt>
+                <c:pt idx="4">
+                  <c:v>27.8</c:v>
+                </c:pt>
+              </c:numCache>
+            </c:numRef>
+          </c:val>
+          <c:extLst>
+            <c:ext xmlns:c16="http://schemas.microsoft.com/office/drawing/2014/chart" uri="{C3380CC4-5D6E-409C-BE32-E72D297353CC}">
+              <c16:uniqueId val="{00000000-811C-46C2-9D4E-8BFBDBABC27C}"/>
+            </c:ext>
+          </c:extLst>
+        </c:ser>
+        <c:dLbls>
+          <c:dLblPos val="outEnd"/>
+          <c:showLegendKey val="0"/>
+          <c:showVal val="1"/>
+          <c:showCatName val="0"/>
+          <c:showSerName val="0"/>
+          <c:showPercent val="0"/>
+          <c:showBubbleSize val="0"/>
+        </c:dLbls>
+        <c:gapWidth val="227"/>
+        <c:overlap val="-48"/>
+        <c:axId val="554326816"/>
+        <c:axId val="554321240"/>
+      </c:barChart>
+      <c:catAx>
+        <c:axId val="554326816"/>
+        <c:scaling>
+          <c:orientation val="minMax"/>
+        </c:scaling>
+        <c:delete val="0"/>
+        <c:axPos val="l"/>
+        <c:numFmt formatCode="General" sourceLinked="1"/>
+        <c:majorTickMark val="none"/>
+        <c:minorTickMark val="none"/>
+        <c:tickLblPos val="nextTo"/>
+        <c:spPr>
+          <a:noFill/>
+          <a:ln w="19050" cap="flat" cmpd="sng" algn="ctr">
+            <a:solidFill>
+              <a:schemeClr val="tx1">
+                <a:lumMod val="25000"/>
+                <a:lumOff val="75000"/>
+              </a:schemeClr>
+            </a:solidFill>
+            <a:round/>
+          </a:ln>
+          <a:effectLst/>
+        </c:spPr>
+        <c:txPr>
+          <a:bodyPr rot="-60000000" spcFirstLastPara="1" vertOverflow="ellipsis" vert="horz" wrap="square" anchor="ctr" anchorCtr="1"/>
+          <a:lstStyle/>
+          <a:p>
+            <a:pPr>
+              <a:defRPr sz="900" b="0" i="0" u="none" strike="noStrike" kern="1200" baseline="0">
+                <a:solidFill>
+                  <a:schemeClr val="tx1">
+                    <a:lumMod val="65000"/>
+                    <a:lumOff val="35000"/>
+                  </a:schemeClr>
+                </a:solidFill>
+                <a:latin typeface="+mn-lt"/>
+                <a:ea typeface="+mn-ea"/>
+                <a:cs typeface="+mn-cs"/>
+              </a:defRPr>
+            </a:pPr>
+            <a:endParaRPr lang="pt-PT"/>
+          </a:p>
+        </c:txPr>
+        <c:crossAx val="554321240"/>
+        <c:crosses val="autoZero"/>
+        <c:auto val="1"/>
+        <c:lblAlgn val="ctr"/>
+        <c:lblOffset val="100"/>
+        <c:noMultiLvlLbl val="0"/>
+      </c:catAx>
+      <c:valAx>
+        <c:axId val="554321240"/>
+        <c:scaling>
+          <c:orientation val="minMax"/>
+        </c:scaling>
+        <c:delete val="0"/>
+        <c:axPos val="b"/>
+        <c:numFmt formatCode="General" sourceLinked="1"/>
+        <c:majorTickMark val="none"/>
+        <c:minorTickMark val="none"/>
+        <c:tickLblPos val="nextTo"/>
+        <c:spPr>
+          <a:noFill/>
+          <a:ln>
+            <a:noFill/>
+          </a:ln>
+          <a:effectLst/>
+        </c:spPr>
+        <c:txPr>
+          <a:bodyPr rot="-60000000" spcFirstLastPara="1" vertOverflow="ellipsis" vert="horz" wrap="square" anchor="ctr" anchorCtr="1"/>
+          <a:lstStyle/>
+          <a:p>
+            <a:pPr>
+              <a:defRPr sz="900" b="0" i="0" u="none" strike="noStrike" kern="1200" baseline="0">
+                <a:solidFill>
+                  <a:schemeClr val="tx1">
+                    <a:lumMod val="65000"/>
+                    <a:lumOff val="35000"/>
+                  </a:schemeClr>
+                </a:solidFill>
+                <a:latin typeface="+mn-lt"/>
+                <a:ea typeface="+mn-ea"/>
+                <a:cs typeface="+mn-cs"/>
+              </a:defRPr>
+            </a:pPr>
+            <a:endParaRPr lang="pt-PT"/>
+          </a:p>
+        </c:txPr>
+        <c:crossAx val="554326816"/>
+        <c:crosses val="autoZero"/>
+        <c:crossBetween val="between"/>
+      </c:valAx>
+      <c:spPr>
+        <a:noFill/>
+        <a:ln>
+          <a:noFill/>
+        </a:ln>
+        <a:effectLst/>
+      </c:spPr>
+    </c:plotArea>
+    <c:plotVisOnly val="1"/>
+    <c:dispBlanksAs val="gap"/>
+    <c:showDLblsOverMax val="0"/>
+  </c:chart>
+  <c:spPr>
+    <a:solidFill>
+      <a:schemeClr val="bg1"/>
+    </a:solidFill>
+    <a:ln w="9525" cap="flat" cmpd="sng" algn="ctr">
+      <a:solidFill>
+        <a:schemeClr val="tx1">
+          <a:lumMod val="15000"/>
+          <a:lumOff val="85000"/>
+        </a:schemeClr>
+      </a:solidFill>
+      <a:round/>
+    </a:ln>
+    <a:effectLst/>
+  </c:spPr>
+  <c:txPr>
+    <a:bodyPr/>
+    <a:lstStyle/>
+    <a:p>
+      <a:pPr>
+        <a:defRPr/>
+      </a:pPr>
+      <a:endParaRPr lang="pt-PT"/>
+    </a:p>
+  </c:txPr>
+  <c:externalData r:id="rId3">
+    <c:autoUpdate val="0"/>
+  </c:externalData>
+</c:chartSpace>
+</file>
+
 <file path=word/charts/chart2.xml><?xml version="1.0" encoding="utf-8"?>
 <c:chartSpace xmlns:c="http://schemas.openxmlformats.org/drawingml/2006/chart" xmlns:a="http://schemas.openxmlformats.org/drawingml/2006/main" xmlns:r="http://schemas.openxmlformats.org/officeDocument/2006/relationships" xmlns:c16r2="http://schemas.microsoft.com/office/drawing/2015/06/chart">
   <c:date1904 val="0"/>
@@ -32540,6 +32558,86 @@
 </cs:colorStyle>
 </file>
 
+<file path=word/charts/colors13.xml><?xml version="1.0" encoding="utf-8"?>
+<cs:colorStyle xmlns:cs="http://schemas.microsoft.com/office/drawing/2012/chartStyle" xmlns:a="http://schemas.openxmlformats.org/drawingml/2006/main" meth="cycle" id="10">
+  <a:schemeClr val="accent1"/>
+  <a:schemeClr val="accent2"/>
+  <a:schemeClr val="accent3"/>
+  <a:schemeClr val="accent4"/>
+  <a:schemeClr val="accent5"/>
+  <a:schemeClr val="accent6"/>
+  <cs:variation/>
+  <cs:variation>
+    <a:lumMod val="60000"/>
+  </cs:variation>
+  <cs:variation>
+    <a:lumMod val="80000"/>
+    <a:lumOff val="20000"/>
+  </cs:variation>
+  <cs:variation>
+    <a:lumMod val="80000"/>
+  </cs:variation>
+  <cs:variation>
+    <a:lumMod val="60000"/>
+    <a:lumOff val="40000"/>
+  </cs:variation>
+  <cs:variation>
+    <a:lumMod val="50000"/>
+  </cs:variation>
+  <cs:variation>
+    <a:lumMod val="70000"/>
+    <a:lumOff val="30000"/>
+  </cs:variation>
+  <cs:variation>
+    <a:lumMod val="70000"/>
+  </cs:variation>
+  <cs:variation>
+    <a:lumMod val="50000"/>
+    <a:lumOff val="50000"/>
+  </cs:variation>
+</cs:colorStyle>
+</file>
+
+<file path=word/charts/colors14.xml><?xml version="1.0" encoding="utf-8"?>
+<cs:colorStyle xmlns:cs="http://schemas.microsoft.com/office/drawing/2012/chartStyle" xmlns:a="http://schemas.openxmlformats.org/drawingml/2006/main" meth="cycle" id="10">
+  <a:schemeClr val="accent1"/>
+  <a:schemeClr val="accent2"/>
+  <a:schemeClr val="accent3"/>
+  <a:schemeClr val="accent4"/>
+  <a:schemeClr val="accent5"/>
+  <a:schemeClr val="accent6"/>
+  <cs:variation/>
+  <cs:variation>
+    <a:lumMod val="60000"/>
+  </cs:variation>
+  <cs:variation>
+    <a:lumMod val="80000"/>
+    <a:lumOff val="20000"/>
+  </cs:variation>
+  <cs:variation>
+    <a:lumMod val="80000"/>
+  </cs:variation>
+  <cs:variation>
+    <a:lumMod val="60000"/>
+    <a:lumOff val="40000"/>
+  </cs:variation>
+  <cs:variation>
+    <a:lumMod val="50000"/>
+  </cs:variation>
+  <cs:variation>
+    <a:lumMod val="70000"/>
+    <a:lumOff val="30000"/>
+  </cs:variation>
+  <cs:variation>
+    <a:lumMod val="70000"/>
+  </cs:variation>
+  <cs:variation>
+    <a:lumMod val="50000"/>
+    <a:lumOff val="50000"/>
+  </cs:variation>
+</cs:colorStyle>
+</file>
+
 <file path=word/charts/colors2.xml><?xml version="1.0" encoding="utf-8"?>
 <cs:colorStyle xmlns:cs="http://schemas.microsoft.com/office/drawing/2012/chartStyle" xmlns:a="http://schemas.openxmlformats.org/drawingml/2006/main" meth="cycle" id="10">
   <a:schemeClr val="accent1"/>
@@ -34906,6 +35004,1044 @@
 </cs:chartStyle>
 </file>
 
+<file path=word/charts/style13.xml><?xml version="1.0" encoding="utf-8"?>
+<cs:chartStyle xmlns:cs="http://schemas.microsoft.com/office/drawing/2012/chartStyle" xmlns:a="http://schemas.openxmlformats.org/drawingml/2006/main" id="217">
+  <cs:axisTitle>
+    <cs:lnRef idx="0"/>
+    <cs:fillRef idx="0"/>
+    <cs:effectRef idx="0"/>
+    <cs:fontRef idx="minor">
+      <a:schemeClr val="tx1">
+        <a:lumMod val="65000"/>
+        <a:lumOff val="35000"/>
+      </a:schemeClr>
+    </cs:fontRef>
+    <cs:defRPr sz="900" b="1" kern="1200"/>
+  </cs:axisTitle>
+  <cs:categoryAxis>
+    <cs:lnRef idx="0"/>
+    <cs:fillRef idx="0"/>
+    <cs:effectRef idx="0"/>
+    <cs:fontRef idx="minor">
+      <a:schemeClr val="tx1">
+        <a:lumMod val="65000"/>
+        <a:lumOff val="35000"/>
+      </a:schemeClr>
+    </cs:fontRef>
+    <cs:spPr>
+      <a:ln w="19050" cap="flat" cmpd="sng" algn="ctr">
+        <a:solidFill>
+          <a:schemeClr val="tx1">
+            <a:lumMod val="25000"/>
+            <a:lumOff val="75000"/>
+          </a:schemeClr>
+        </a:solidFill>
+        <a:round/>
+      </a:ln>
+    </cs:spPr>
+    <cs:defRPr sz="900" kern="1200"/>
+  </cs:categoryAxis>
+  <cs:chartArea mods="allowNoFillOverride allowNoLineOverride">
+    <cs:lnRef idx="0"/>
+    <cs:fillRef idx="0"/>
+    <cs:effectRef idx="0"/>
+    <cs:fontRef idx="minor">
+      <a:schemeClr val="dk1"/>
+    </cs:fontRef>
+    <cs:spPr>
+      <a:solidFill>
+        <a:schemeClr val="bg1"/>
+      </a:solidFill>
+      <a:ln w="9525" cap="flat" cmpd="sng" algn="ctr">
+        <a:solidFill>
+          <a:schemeClr val="tx1">
+            <a:lumMod val="15000"/>
+            <a:lumOff val="85000"/>
+          </a:schemeClr>
+        </a:solidFill>
+        <a:round/>
+      </a:ln>
+    </cs:spPr>
+    <cs:defRPr sz="900" kern="1200"/>
+  </cs:chartArea>
+  <cs:dataLabel>
+    <cs:lnRef idx="0"/>
+    <cs:fillRef idx="0"/>
+    <cs:effectRef idx="0"/>
+    <cs:fontRef idx="minor">
+      <a:schemeClr val="tx1">
+        <a:lumMod val="75000"/>
+        <a:lumOff val="25000"/>
+      </a:schemeClr>
+    </cs:fontRef>
+    <cs:defRPr sz="900" kern="1200"/>
+  </cs:dataLabel>
+  <cs:dataLabelCallout>
+    <cs:lnRef idx="0"/>
+    <cs:fillRef idx="0"/>
+    <cs:effectRef idx="0"/>
+    <cs:fontRef idx="minor">
+      <a:schemeClr val="dk1">
+        <a:lumMod val="65000"/>
+        <a:lumOff val="35000"/>
+      </a:schemeClr>
+    </cs:fontRef>
+    <cs:spPr>
+      <a:solidFill>
+        <a:schemeClr val="lt1"/>
+      </a:solidFill>
+      <a:ln>
+        <a:solidFill>
+          <a:schemeClr val="dk1">
+            <a:lumMod val="25000"/>
+            <a:lumOff val="75000"/>
+          </a:schemeClr>
+        </a:solidFill>
+      </a:ln>
+    </cs:spPr>
+    <cs:defRPr sz="900" kern="1200"/>
+    <cs:bodyPr rot="0" spcFirstLastPara="1" vertOverflow="clip" horzOverflow="clip" vert="horz" wrap="square" lIns="36576" tIns="18288" rIns="36576" bIns="18288" anchor="ctr" anchorCtr="1">
+      <a:spAutoFit/>
+    </cs:bodyPr>
+  </cs:dataLabelCallout>
+  <cs:dataPoint>
+    <cs:lnRef idx="0"/>
+    <cs:fillRef idx="0">
+      <cs:styleClr val="auto"/>
+    </cs:fillRef>
+    <cs:effectRef idx="0">
+      <cs:styleClr val="auto"/>
+    </cs:effectRef>
+    <cs:fontRef idx="minor">
+      <a:schemeClr val="dk1"/>
+    </cs:fontRef>
+    <cs:spPr>
+      <a:pattFill prst="narVert">
+        <a:fgClr>
+          <a:schemeClr val="phClr"/>
+        </a:fgClr>
+        <a:bgClr>
+          <a:schemeClr val="phClr">
+            <a:lumMod val="20000"/>
+            <a:lumOff val="80000"/>
+          </a:schemeClr>
+        </a:bgClr>
+      </a:pattFill>
+      <a:effectLst>
+        <a:innerShdw blurRad="114300">
+          <a:schemeClr val="phClr"/>
+        </a:innerShdw>
+      </a:effectLst>
+    </cs:spPr>
+  </cs:dataPoint>
+  <cs:dataPoint3D>
+    <cs:lnRef idx="0"/>
+    <cs:fillRef idx="0">
+      <cs:styleClr val="auto"/>
+    </cs:fillRef>
+    <cs:effectRef idx="0"/>
+    <cs:fontRef idx="minor">
+      <a:schemeClr val="dk1"/>
+    </cs:fontRef>
+    <cs:spPr>
+      <a:pattFill prst="narVert">
+        <a:fgClr>
+          <a:schemeClr val="phClr"/>
+        </a:fgClr>
+        <a:bgClr>
+          <a:schemeClr val="phClr">
+            <a:lumMod val="20000"/>
+            <a:lumOff val="80000"/>
+          </a:schemeClr>
+        </a:bgClr>
+      </a:pattFill>
+      <a:effectLst>
+        <a:innerShdw blurRad="114300">
+          <a:schemeClr val="phClr"/>
+        </a:innerShdw>
+      </a:effectLst>
+    </cs:spPr>
+  </cs:dataPoint3D>
+  <cs:dataPointLine>
+    <cs:lnRef idx="0">
+      <cs:styleClr val="auto"/>
+    </cs:lnRef>
+    <cs:fillRef idx="0"/>
+    <cs:effectRef idx="0"/>
+    <cs:fontRef idx="minor">
+      <a:schemeClr val="dk1"/>
+    </cs:fontRef>
+    <cs:spPr>
+      <a:ln w="28575" cap="rnd">
+        <a:solidFill>
+          <a:schemeClr val="phClr"/>
+        </a:solidFill>
+        <a:round/>
+      </a:ln>
+    </cs:spPr>
+  </cs:dataPointLine>
+  <cs:dataPointMarker>
+    <cs:lnRef idx="0"/>
+    <cs:fillRef idx="0">
+      <cs:styleClr val="auto"/>
+    </cs:fillRef>
+    <cs:effectRef idx="0"/>
+    <cs:fontRef idx="minor">
+      <a:schemeClr val="dk1"/>
+    </cs:fontRef>
+    <cs:spPr>
+      <a:solidFill>
+        <a:schemeClr val="phClr"/>
+      </a:solidFill>
+    </cs:spPr>
+  </cs:dataPointMarker>
+  <cs:dataPointMarkerLayout symbol="circle" size="6"/>
+  <cs:dataPointWireframe>
+    <cs:lnRef idx="0">
+      <cs:styleClr val="auto"/>
+    </cs:lnRef>
+    <cs:fillRef idx="0"/>
+    <cs:effectRef idx="0"/>
+    <cs:fontRef idx="minor">
+      <a:schemeClr val="dk1"/>
+    </cs:fontRef>
+    <cs:spPr>
+      <a:ln w="9525" cap="rnd">
+        <a:solidFill>
+          <a:schemeClr val="phClr"/>
+        </a:solidFill>
+        <a:round/>
+      </a:ln>
+    </cs:spPr>
+  </cs:dataPointWireframe>
+  <cs:dataTable>
+    <cs:lnRef idx="0"/>
+    <cs:fillRef idx="0"/>
+    <cs:effectRef idx="0"/>
+    <cs:fontRef idx="minor">
+      <a:schemeClr val="tx1">
+        <a:lumMod val="65000"/>
+        <a:lumOff val="35000"/>
+      </a:schemeClr>
+    </cs:fontRef>
+    <cs:spPr>
+      <a:ln w="9525">
+        <a:solidFill>
+          <a:schemeClr val="tx1">
+            <a:lumMod val="15000"/>
+            <a:lumOff val="85000"/>
+          </a:schemeClr>
+        </a:solidFill>
+      </a:ln>
+    </cs:spPr>
+    <cs:defRPr sz="900" kern="1200"/>
+  </cs:dataTable>
+  <cs:downBar>
+    <cs:lnRef idx="0"/>
+    <cs:fillRef idx="0"/>
+    <cs:effectRef idx="0"/>
+    <cs:fontRef idx="minor">
+      <a:schemeClr val="dk1"/>
+    </cs:fontRef>
+    <cs:spPr>
+      <a:solidFill>
+        <a:schemeClr val="dk1">
+          <a:lumMod val="75000"/>
+          <a:lumOff val="25000"/>
+        </a:schemeClr>
+      </a:solidFill>
+      <a:ln w="9525">
+        <a:solidFill>
+          <a:schemeClr val="tx1">
+            <a:lumMod val="50000"/>
+            <a:lumOff val="50000"/>
+          </a:schemeClr>
+        </a:solidFill>
+      </a:ln>
+    </cs:spPr>
+  </cs:downBar>
+  <cs:dropLine>
+    <cs:lnRef idx="0"/>
+    <cs:fillRef idx="0"/>
+    <cs:effectRef idx="0"/>
+    <cs:fontRef idx="minor">
+      <a:schemeClr val="dk1"/>
+    </cs:fontRef>
+    <cs:spPr>
+      <a:ln w="9525">
+        <a:solidFill>
+          <a:schemeClr val="tx1">
+            <a:lumMod val="35000"/>
+            <a:lumOff val="65000"/>
+          </a:schemeClr>
+        </a:solidFill>
+        <a:round/>
+      </a:ln>
+    </cs:spPr>
+  </cs:dropLine>
+  <cs:errorBar>
+    <cs:lnRef idx="0"/>
+    <cs:fillRef idx="0"/>
+    <cs:effectRef idx="0"/>
+    <cs:fontRef idx="minor">
+      <a:schemeClr val="dk1"/>
+    </cs:fontRef>
+    <cs:spPr>
+      <a:ln w="9525">
+        <a:solidFill>
+          <a:schemeClr val="tx1">
+            <a:lumMod val="50000"/>
+            <a:lumOff val="50000"/>
+          </a:schemeClr>
+        </a:solidFill>
+        <a:round/>
+      </a:ln>
+    </cs:spPr>
+  </cs:errorBar>
+  <cs:floor>
+    <cs:lnRef idx="0"/>
+    <cs:fillRef idx="0"/>
+    <cs:effectRef idx="0"/>
+    <cs:fontRef idx="minor">
+      <a:schemeClr val="dk1"/>
+    </cs:fontRef>
+  </cs:floor>
+  <cs:gridlineMajor>
+    <cs:lnRef idx="0"/>
+    <cs:fillRef idx="0"/>
+    <cs:effectRef idx="0"/>
+    <cs:fontRef idx="minor">
+      <a:schemeClr val="dk1"/>
+    </cs:fontRef>
+    <cs:spPr>
+      <a:ln>
+        <a:solidFill>
+          <a:schemeClr val="tx1">
+            <a:lumMod val="15000"/>
+            <a:lumOff val="85000"/>
+          </a:schemeClr>
+        </a:solidFill>
+      </a:ln>
+    </cs:spPr>
+  </cs:gridlineMajor>
+  <cs:gridlineMinor>
+    <cs:lnRef idx="0"/>
+    <cs:fillRef idx="0"/>
+    <cs:effectRef idx="0"/>
+    <cs:fontRef idx="minor">
+      <a:schemeClr val="dk1"/>
+    </cs:fontRef>
+    <cs:spPr>
+      <a:ln>
+        <a:solidFill>
+          <a:schemeClr val="tx1">
+            <a:lumMod val="5000"/>
+            <a:lumOff val="95000"/>
+          </a:schemeClr>
+        </a:solidFill>
+      </a:ln>
+    </cs:spPr>
+  </cs:gridlineMinor>
+  <cs:hiLoLine>
+    <cs:lnRef idx="0"/>
+    <cs:fillRef idx="0"/>
+    <cs:effectRef idx="0"/>
+    <cs:fontRef idx="minor">
+      <a:schemeClr val="dk1"/>
+    </cs:fontRef>
+    <cs:spPr>
+      <a:ln w="9525">
+        <a:solidFill>
+          <a:schemeClr val="tx1">
+            <a:lumMod val="35000"/>
+            <a:lumOff val="65000"/>
+          </a:schemeClr>
+        </a:solidFill>
+        <a:round/>
+      </a:ln>
+    </cs:spPr>
+  </cs:hiLoLine>
+  <cs:leaderLine>
+    <cs:lnRef idx="0"/>
+    <cs:fillRef idx="0"/>
+    <cs:effectRef idx="0"/>
+    <cs:fontRef idx="minor">
+      <a:schemeClr val="dk1"/>
+    </cs:fontRef>
+    <cs:spPr>
+      <a:ln w="9525">
+        <a:solidFill>
+          <a:schemeClr val="tx1">
+            <a:lumMod val="35000"/>
+            <a:lumOff val="65000"/>
+          </a:schemeClr>
+        </a:solidFill>
+      </a:ln>
+    </cs:spPr>
+  </cs:leaderLine>
+  <cs:legend>
+    <cs:lnRef idx="0"/>
+    <cs:fillRef idx="0"/>
+    <cs:effectRef idx="0"/>
+    <cs:fontRef idx="minor">
+      <a:schemeClr val="tx1">
+        <a:lumMod val="65000"/>
+        <a:lumOff val="35000"/>
+      </a:schemeClr>
+    </cs:fontRef>
+    <cs:defRPr sz="900" kern="1200"/>
+  </cs:legend>
+  <cs:plotArea mods="allowNoFillOverride allowNoLineOverride">
+    <cs:lnRef idx="0"/>
+    <cs:fillRef idx="0"/>
+    <cs:effectRef idx="0"/>
+    <cs:fontRef idx="minor">
+      <a:schemeClr val="dk1"/>
+    </cs:fontRef>
+  </cs:plotArea>
+  <cs:plotArea3D mods="allowNoFillOverride allowNoLineOverride">
+    <cs:lnRef idx="0"/>
+    <cs:fillRef idx="0"/>
+    <cs:effectRef idx="0"/>
+    <cs:fontRef idx="minor">
+      <a:schemeClr val="dk1"/>
+    </cs:fontRef>
+  </cs:plotArea3D>
+  <cs:seriesAxis>
+    <cs:lnRef idx="0"/>
+    <cs:fillRef idx="0"/>
+    <cs:effectRef idx="0"/>
+    <cs:fontRef idx="minor">
+      <a:schemeClr val="tx1">
+        <a:lumMod val="65000"/>
+        <a:lumOff val="35000"/>
+      </a:schemeClr>
+    </cs:fontRef>
+    <cs:defRPr sz="900" kern="1200"/>
+  </cs:seriesAxis>
+  <cs:seriesLine>
+    <cs:lnRef idx="0"/>
+    <cs:fillRef idx="0"/>
+    <cs:effectRef idx="0"/>
+    <cs:fontRef idx="minor">
+      <a:schemeClr val="dk1"/>
+    </cs:fontRef>
+    <cs:spPr>
+      <a:ln w="9525">
+        <a:solidFill>
+          <a:schemeClr val="tx1">
+            <a:lumMod val="35000"/>
+            <a:lumOff val="65000"/>
+          </a:schemeClr>
+        </a:solidFill>
+        <a:round/>
+      </a:ln>
+    </cs:spPr>
+  </cs:seriesLine>
+  <cs:title>
+    <cs:lnRef idx="0"/>
+    <cs:fillRef idx="0"/>
+    <cs:effectRef idx="0"/>
+    <cs:fontRef idx="minor">
+      <a:schemeClr val="tx1">
+        <a:lumMod val="50000"/>
+        <a:lumOff val="50000"/>
+      </a:schemeClr>
+    </cs:fontRef>
+    <cs:defRPr sz="1800" b="1" kern="1200" cap="all" spc="150" baseline="0"/>
+  </cs:title>
+  <cs:trendline>
+    <cs:lnRef idx="0">
+      <cs:styleClr val="auto"/>
+    </cs:lnRef>
+    <cs:fillRef idx="0"/>
+    <cs:effectRef idx="0"/>
+    <cs:fontRef idx="minor">
+      <a:schemeClr val="dk1"/>
+    </cs:fontRef>
+    <cs:spPr>
+      <a:ln w="19050" cap="rnd">
+        <a:solidFill>
+          <a:schemeClr val="phClr"/>
+        </a:solidFill>
+      </a:ln>
+    </cs:spPr>
+  </cs:trendline>
+  <cs:trendlineLabel>
+    <cs:lnRef idx="0"/>
+    <cs:fillRef idx="0"/>
+    <cs:effectRef idx="0"/>
+    <cs:fontRef idx="minor">
+      <a:schemeClr val="tx1">
+        <a:lumMod val="65000"/>
+        <a:lumOff val="35000"/>
+      </a:schemeClr>
+    </cs:fontRef>
+    <cs:defRPr sz="900" kern="1200"/>
+  </cs:trendlineLabel>
+  <cs:upBar>
+    <cs:lnRef idx="0"/>
+    <cs:fillRef idx="0"/>
+    <cs:effectRef idx="0"/>
+    <cs:fontRef idx="minor">
+      <a:schemeClr val="dk1"/>
+    </cs:fontRef>
+    <cs:spPr>
+      <a:solidFill>
+        <a:schemeClr val="lt1"/>
+      </a:solidFill>
+      <a:ln w="9525">
+        <a:solidFill>
+          <a:schemeClr val="tx1">
+            <a:lumMod val="50000"/>
+            <a:lumOff val="50000"/>
+          </a:schemeClr>
+        </a:solidFill>
+      </a:ln>
+    </cs:spPr>
+  </cs:upBar>
+  <cs:valueAxis>
+    <cs:lnRef idx="0"/>
+    <cs:fillRef idx="0"/>
+    <cs:effectRef idx="0"/>
+    <cs:fontRef idx="minor">
+      <a:schemeClr val="tx1">
+        <a:lumMod val="65000"/>
+        <a:lumOff val="35000"/>
+      </a:schemeClr>
+    </cs:fontRef>
+    <cs:defRPr sz="900" kern="1200"/>
+  </cs:valueAxis>
+  <cs:wall>
+    <cs:lnRef idx="0"/>
+    <cs:fillRef idx="0"/>
+    <cs:effectRef idx="0"/>
+    <cs:fontRef idx="minor">
+      <a:schemeClr val="dk1"/>
+    </cs:fontRef>
+  </cs:wall>
+</cs:chartStyle>
+</file>
+
+<file path=word/charts/style14.xml><?xml version="1.0" encoding="utf-8"?>
+<cs:chartStyle xmlns:cs="http://schemas.microsoft.com/office/drawing/2012/chartStyle" xmlns:a="http://schemas.openxmlformats.org/drawingml/2006/main" id="217">
+  <cs:axisTitle>
+    <cs:lnRef idx="0"/>
+    <cs:fillRef idx="0"/>
+    <cs:effectRef idx="0"/>
+    <cs:fontRef idx="minor">
+      <a:schemeClr val="tx1">
+        <a:lumMod val="65000"/>
+        <a:lumOff val="35000"/>
+      </a:schemeClr>
+    </cs:fontRef>
+    <cs:defRPr sz="900" b="1" kern="1200"/>
+  </cs:axisTitle>
+  <cs:categoryAxis>
+    <cs:lnRef idx="0"/>
+    <cs:fillRef idx="0"/>
+    <cs:effectRef idx="0"/>
+    <cs:fontRef idx="minor">
+      <a:schemeClr val="tx1">
+        <a:lumMod val="65000"/>
+        <a:lumOff val="35000"/>
+      </a:schemeClr>
+    </cs:fontRef>
+    <cs:spPr>
+      <a:ln w="19050" cap="flat" cmpd="sng" algn="ctr">
+        <a:solidFill>
+          <a:schemeClr val="tx1">
+            <a:lumMod val="25000"/>
+            <a:lumOff val="75000"/>
+          </a:schemeClr>
+        </a:solidFill>
+        <a:round/>
+      </a:ln>
+    </cs:spPr>
+    <cs:defRPr sz="900" kern="1200"/>
+  </cs:categoryAxis>
+  <cs:chartArea mods="allowNoFillOverride allowNoLineOverride">
+    <cs:lnRef idx="0"/>
+    <cs:fillRef idx="0"/>
+    <cs:effectRef idx="0"/>
+    <cs:fontRef idx="minor">
+      <a:schemeClr val="dk1"/>
+    </cs:fontRef>
+    <cs:spPr>
+      <a:solidFill>
+        <a:schemeClr val="bg1"/>
+      </a:solidFill>
+      <a:ln w="9525" cap="flat" cmpd="sng" algn="ctr">
+        <a:solidFill>
+          <a:schemeClr val="tx1">
+            <a:lumMod val="15000"/>
+            <a:lumOff val="85000"/>
+          </a:schemeClr>
+        </a:solidFill>
+        <a:round/>
+      </a:ln>
+    </cs:spPr>
+    <cs:defRPr sz="900" kern="1200"/>
+  </cs:chartArea>
+  <cs:dataLabel>
+    <cs:lnRef idx="0"/>
+    <cs:fillRef idx="0"/>
+    <cs:effectRef idx="0"/>
+    <cs:fontRef idx="minor">
+      <a:schemeClr val="tx1">
+        <a:lumMod val="75000"/>
+        <a:lumOff val="25000"/>
+      </a:schemeClr>
+    </cs:fontRef>
+    <cs:defRPr sz="900" kern="1200"/>
+  </cs:dataLabel>
+  <cs:dataLabelCallout>
+    <cs:lnRef idx="0"/>
+    <cs:fillRef idx="0"/>
+    <cs:effectRef idx="0"/>
+    <cs:fontRef idx="minor">
+      <a:schemeClr val="dk1">
+        <a:lumMod val="65000"/>
+        <a:lumOff val="35000"/>
+      </a:schemeClr>
+    </cs:fontRef>
+    <cs:spPr>
+      <a:solidFill>
+        <a:schemeClr val="lt1"/>
+      </a:solidFill>
+      <a:ln>
+        <a:solidFill>
+          <a:schemeClr val="dk1">
+            <a:lumMod val="25000"/>
+            <a:lumOff val="75000"/>
+          </a:schemeClr>
+        </a:solidFill>
+      </a:ln>
+    </cs:spPr>
+    <cs:defRPr sz="900" kern="1200"/>
+    <cs:bodyPr rot="0" spcFirstLastPara="1" vertOverflow="clip" horzOverflow="clip" vert="horz" wrap="square" lIns="36576" tIns="18288" rIns="36576" bIns="18288" anchor="ctr" anchorCtr="1">
+      <a:spAutoFit/>
+    </cs:bodyPr>
+  </cs:dataLabelCallout>
+  <cs:dataPoint>
+    <cs:lnRef idx="0"/>
+    <cs:fillRef idx="0">
+      <cs:styleClr val="auto"/>
+    </cs:fillRef>
+    <cs:effectRef idx="0">
+      <cs:styleClr val="auto"/>
+    </cs:effectRef>
+    <cs:fontRef idx="minor">
+      <a:schemeClr val="dk1"/>
+    </cs:fontRef>
+    <cs:spPr>
+      <a:pattFill prst="narVert">
+        <a:fgClr>
+          <a:schemeClr val="phClr"/>
+        </a:fgClr>
+        <a:bgClr>
+          <a:schemeClr val="phClr">
+            <a:lumMod val="20000"/>
+            <a:lumOff val="80000"/>
+          </a:schemeClr>
+        </a:bgClr>
+      </a:pattFill>
+      <a:effectLst>
+        <a:innerShdw blurRad="114300">
+          <a:schemeClr val="phClr"/>
+        </a:innerShdw>
+      </a:effectLst>
+    </cs:spPr>
+  </cs:dataPoint>
+  <cs:dataPoint3D>
+    <cs:lnRef idx="0"/>
+    <cs:fillRef idx="0">
+      <cs:styleClr val="auto"/>
+    </cs:fillRef>
+    <cs:effectRef idx="0"/>
+    <cs:fontRef idx="minor">
+      <a:schemeClr val="dk1"/>
+    </cs:fontRef>
+    <cs:spPr>
+      <a:pattFill prst="narVert">
+        <a:fgClr>
+          <a:schemeClr val="phClr"/>
+        </a:fgClr>
+        <a:bgClr>
+          <a:schemeClr val="phClr">
+            <a:lumMod val="20000"/>
+            <a:lumOff val="80000"/>
+          </a:schemeClr>
+        </a:bgClr>
+      </a:pattFill>
+      <a:effectLst>
+        <a:innerShdw blurRad="114300">
+          <a:schemeClr val="phClr"/>
+        </a:innerShdw>
+      </a:effectLst>
+    </cs:spPr>
+  </cs:dataPoint3D>
+  <cs:dataPointLine>
+    <cs:lnRef idx="0">
+      <cs:styleClr val="auto"/>
+    </cs:lnRef>
+    <cs:fillRef idx="0"/>
+    <cs:effectRef idx="0"/>
+    <cs:fontRef idx="minor">
+      <a:schemeClr val="dk1"/>
+    </cs:fontRef>
+    <cs:spPr>
+      <a:ln w="28575" cap="rnd">
+        <a:solidFill>
+          <a:schemeClr val="phClr"/>
+        </a:solidFill>
+        <a:round/>
+      </a:ln>
+    </cs:spPr>
+  </cs:dataPointLine>
+  <cs:dataPointMarker>
+    <cs:lnRef idx="0"/>
+    <cs:fillRef idx="0">
+      <cs:styleClr val="auto"/>
+    </cs:fillRef>
+    <cs:effectRef idx="0"/>
+    <cs:fontRef idx="minor">
+      <a:schemeClr val="dk1"/>
+    </cs:fontRef>
+    <cs:spPr>
+      <a:solidFill>
+        <a:schemeClr val="phClr"/>
+      </a:solidFill>
+    </cs:spPr>
+  </cs:dataPointMarker>
+  <cs:dataPointMarkerLayout symbol="circle" size="6"/>
+  <cs:dataPointWireframe>
+    <cs:lnRef idx="0">
+      <cs:styleClr val="auto"/>
+    </cs:lnRef>
+    <cs:fillRef idx="0"/>
+    <cs:effectRef idx="0"/>
+    <cs:fontRef idx="minor">
+      <a:schemeClr val="dk1"/>
+    </cs:fontRef>
+    <cs:spPr>
+      <a:ln w="9525" cap="rnd">
+        <a:solidFill>
+          <a:schemeClr val="phClr"/>
+        </a:solidFill>
+        <a:round/>
+      </a:ln>
+    </cs:spPr>
+  </cs:dataPointWireframe>
+  <cs:dataTable>
+    <cs:lnRef idx="0"/>
+    <cs:fillRef idx="0"/>
+    <cs:effectRef idx="0"/>
+    <cs:fontRef idx="minor">
+      <a:schemeClr val="tx1">
+        <a:lumMod val="65000"/>
+        <a:lumOff val="35000"/>
+      </a:schemeClr>
+    </cs:fontRef>
+    <cs:spPr>
+      <a:ln w="9525">
+        <a:solidFill>
+          <a:schemeClr val="tx1">
+            <a:lumMod val="15000"/>
+            <a:lumOff val="85000"/>
+          </a:schemeClr>
+        </a:solidFill>
+      </a:ln>
+    </cs:spPr>
+    <cs:defRPr sz="900" kern="1200"/>
+  </cs:dataTable>
+  <cs:downBar>
+    <cs:lnRef idx="0"/>
+    <cs:fillRef idx="0"/>
+    <cs:effectRef idx="0"/>
+    <cs:fontRef idx="minor">
+      <a:schemeClr val="dk1"/>
+    </cs:fontRef>
+    <cs:spPr>
+      <a:solidFill>
+        <a:schemeClr val="dk1">
+          <a:lumMod val="75000"/>
+          <a:lumOff val="25000"/>
+        </a:schemeClr>
+      </a:solidFill>
+      <a:ln w="9525">
+        <a:solidFill>
+          <a:schemeClr val="tx1">
+            <a:lumMod val="50000"/>
+            <a:lumOff val="50000"/>
+          </a:schemeClr>
+        </a:solidFill>
+      </a:ln>
+    </cs:spPr>
+  </cs:downBar>
+  <cs:dropLine>
+    <cs:lnRef idx="0"/>
+    <cs:fillRef idx="0"/>
+    <cs:effectRef idx="0"/>
+    <cs:fontRef idx="minor">
+      <a:schemeClr val="dk1"/>
+    </cs:fontRef>
+    <cs:spPr>
+      <a:ln w="9525">
+        <a:solidFill>
+          <a:schemeClr val="tx1">
+            <a:lumMod val="35000"/>
+            <a:lumOff val="65000"/>
+          </a:schemeClr>
+        </a:solidFill>
+        <a:round/>
+      </a:ln>
+    </cs:spPr>
+  </cs:dropLine>
+  <cs:errorBar>
+    <cs:lnRef idx="0"/>
+    <cs:fillRef idx="0"/>
+    <cs:effectRef idx="0"/>
+    <cs:fontRef idx="minor">
+      <a:schemeClr val="dk1"/>
+    </cs:fontRef>
+    <cs:spPr>
+      <a:ln w="9525">
+        <a:solidFill>
+          <a:schemeClr val="tx1">
+            <a:lumMod val="50000"/>
+            <a:lumOff val="50000"/>
+          </a:schemeClr>
+        </a:solidFill>
+        <a:round/>
+      </a:ln>
+    </cs:spPr>
+  </cs:errorBar>
+  <cs:floor>
+    <cs:lnRef idx="0"/>
+    <cs:fillRef idx="0"/>
+    <cs:effectRef idx="0"/>
+    <cs:fontRef idx="minor">
+      <a:schemeClr val="dk1"/>
+    </cs:fontRef>
+  </cs:floor>
+  <cs:gridlineMajor>
+    <cs:lnRef idx="0"/>
+    <cs:fillRef idx="0"/>
+    <cs:effectRef idx="0"/>
+    <cs:fontRef idx="minor">
+      <a:schemeClr val="dk1"/>
+    </cs:fontRef>
+    <cs:spPr>
+      <a:ln>
+        <a:solidFill>
+          <a:schemeClr val="tx1">
+            <a:lumMod val="15000"/>
+            <a:lumOff val="85000"/>
+          </a:schemeClr>
+        </a:solidFill>
+      </a:ln>
+    </cs:spPr>
+  </cs:gridlineMajor>
+  <cs:gridlineMinor>
+    <cs:lnRef idx="0"/>
+    <cs:fillRef idx="0"/>
+    <cs:effectRef idx="0"/>
+    <cs:fontRef idx="minor">
+      <a:schemeClr val="dk1"/>
+    </cs:fontRef>
+    <cs:spPr>
+      <a:ln>
+        <a:solidFill>
+          <a:schemeClr val="tx1">
+            <a:lumMod val="5000"/>
+            <a:lumOff val="95000"/>
+          </a:schemeClr>
+        </a:solidFill>
+      </a:ln>
+    </cs:spPr>
+  </cs:gridlineMinor>
+  <cs:hiLoLine>
+    <cs:lnRef idx="0"/>
+    <cs:fillRef idx="0"/>
+    <cs:effectRef idx="0"/>
+    <cs:fontRef idx="minor">
+      <a:schemeClr val="dk1"/>
+    </cs:fontRef>
+    <cs:spPr>
+      <a:ln w="9525">
+        <a:solidFill>
+          <a:schemeClr val="tx1">
+            <a:lumMod val="35000"/>
+            <a:lumOff val="65000"/>
+          </a:schemeClr>
+        </a:solidFill>
+        <a:round/>
+      </a:ln>
+    </cs:spPr>
+  </cs:hiLoLine>
+  <cs:leaderLine>
+    <cs:lnRef idx="0"/>
+    <cs:fillRef idx="0"/>
+    <cs:effectRef idx="0"/>
+    <cs:fontRef idx="minor">
+      <a:schemeClr val="dk1"/>
+    </cs:fontRef>
+    <cs:spPr>
+      <a:ln w="9525">
+        <a:solidFill>
+          <a:schemeClr val="tx1">
+            <a:lumMod val="35000"/>
+            <a:lumOff val="65000"/>
+          </a:schemeClr>
+        </a:solidFill>
+      </a:ln>
+    </cs:spPr>
+  </cs:leaderLine>
+  <cs:legend>
+    <cs:lnRef idx="0"/>
+    <cs:fillRef idx="0"/>
+    <cs:effectRef idx="0"/>
+    <cs:fontRef idx="minor">
+      <a:schemeClr val="tx1">
+        <a:lumMod val="65000"/>
+        <a:lumOff val="35000"/>
+      </a:schemeClr>
+    </cs:fontRef>
+    <cs:defRPr sz="900" kern="1200"/>
+  </cs:legend>
+  <cs:plotArea mods="allowNoFillOverride allowNoLineOverride">
+    <cs:lnRef idx="0"/>
+    <cs:fillRef idx="0"/>
+    <cs:effectRef idx="0"/>
+    <cs:fontRef idx="minor">
+      <a:schemeClr val="dk1"/>
+    </cs:fontRef>
+  </cs:plotArea>
+  <cs:plotArea3D mods="allowNoFillOverride allowNoLineOverride">
+    <cs:lnRef idx="0"/>
+    <cs:fillRef idx="0"/>
+    <cs:effectRef idx="0"/>
+    <cs:fontRef idx="minor">
+      <a:schemeClr val="dk1"/>
+    </cs:fontRef>
+  </cs:plotArea3D>
+  <cs:seriesAxis>
+    <cs:lnRef idx="0"/>
+    <cs:fillRef idx="0"/>
+    <cs:effectRef idx="0"/>
+    <cs:fontRef idx="minor">
+      <a:schemeClr val="tx1">
+        <a:lumMod val="65000"/>
+        <a:lumOff val="35000"/>
+      </a:schemeClr>
+    </cs:fontRef>
+    <cs:defRPr sz="900" kern="1200"/>
+  </cs:seriesAxis>
+  <cs:seriesLine>
+    <cs:lnRef idx="0"/>
+    <cs:fillRef idx="0"/>
+    <cs:effectRef idx="0"/>
+    <cs:fontRef idx="minor">
+      <a:schemeClr val="dk1"/>
+    </cs:fontRef>
+    <cs:spPr>
+      <a:ln w="9525">
+        <a:solidFill>
+          <a:schemeClr val="tx1">
+            <a:lumMod val="35000"/>
+            <a:lumOff val="65000"/>
+          </a:schemeClr>
+        </a:solidFill>
+        <a:round/>
+      </a:ln>
+    </cs:spPr>
+  </cs:seriesLine>
+  <cs:title>
+    <cs:lnRef idx="0"/>
+    <cs:fillRef idx="0"/>
+    <cs:effectRef idx="0"/>
+    <cs:fontRef idx="minor">
+      <a:schemeClr val="tx1">
+        <a:lumMod val="50000"/>
+        <a:lumOff val="50000"/>
+      </a:schemeClr>
+    </cs:fontRef>
+    <cs:defRPr sz="1800" b="1" kern="1200" cap="all" spc="150" baseline="0"/>
+  </cs:title>
+  <cs:trendline>
+    <cs:lnRef idx="0">
+      <cs:styleClr val="auto"/>
+    </cs:lnRef>
+    <cs:fillRef idx="0"/>
+    <cs:effectRef idx="0"/>
+    <cs:fontRef idx="minor">
+      <a:schemeClr val="dk1"/>
+    </cs:fontRef>
+    <cs:spPr>
+      <a:ln w="19050" cap="rnd">
+        <a:solidFill>
+          <a:schemeClr val="phClr"/>
+        </a:solidFill>
+      </a:ln>
+    </cs:spPr>
+  </cs:trendline>
+  <cs:trendlineLabel>
+    <cs:lnRef idx="0"/>
+    <cs:fillRef idx="0"/>
+    <cs:effectRef idx="0"/>
+    <cs:fontRef idx="minor">
+      <a:schemeClr val="tx1">
+        <a:lumMod val="65000"/>
+        <a:lumOff val="35000"/>
+      </a:schemeClr>
+    </cs:fontRef>
+    <cs:defRPr sz="900" kern="1200"/>
+  </cs:trendlineLabel>
+  <cs:upBar>
+    <cs:lnRef idx="0"/>
+    <cs:fillRef idx="0"/>
+    <cs:effectRef idx="0"/>
+    <cs:fontRef idx="minor">
+      <a:schemeClr val="dk1"/>
+    </cs:fontRef>
+    <cs:spPr>
+      <a:solidFill>
+        <a:schemeClr val="lt1"/>
+      </a:solidFill>
+      <a:ln w="9525">
+        <a:solidFill>
+          <a:schemeClr val="tx1">
+            <a:lumMod val="50000"/>
+            <a:lumOff val="50000"/>
+          </a:schemeClr>
+        </a:solidFill>
+      </a:ln>
+    </cs:spPr>
+  </cs:upBar>
+  <cs:valueAxis>
+    <cs:lnRef idx="0"/>
+    <cs:fillRef idx="0"/>
+    <cs:effectRef idx="0"/>
+    <cs:fontRef idx="minor">
+      <a:schemeClr val="tx1">
+        <a:lumMod val="65000"/>
+        <a:lumOff val="35000"/>
+      </a:schemeClr>
+    </cs:fontRef>
+    <cs:defRPr sz="900" kern="1200"/>
+  </cs:valueAxis>
+  <cs:wall>
+    <cs:lnRef idx="0"/>
+    <cs:fillRef idx="0"/>
+    <cs:effectRef idx="0"/>
+    <cs:fontRef idx="minor">
+      <a:schemeClr val="dk1"/>
+    </cs:fontRef>
+  </cs:wall>
+</cs:chartStyle>
+</file>
+
 <file path=word/charts/style2.xml><?xml version="1.0" encoding="utf-8"?>
 <cs:chartStyle xmlns:cs="http://schemas.microsoft.com/office/drawing/2012/chartStyle" xmlns:a="http://schemas.openxmlformats.org/drawingml/2006/main" id="202">
   <cs:axisTitle>
@@ -39171,12 +40307,12 @@
 <c:userShapes xmlns:c="http://schemas.openxmlformats.org/drawingml/2006/chart">
   <cdr:relSizeAnchor xmlns:cdr="http://schemas.openxmlformats.org/drawingml/2006/chartDrawing">
     <cdr:from>
-      <cdr:x>0.01196</cdr:x>
-      <cdr:y>0.64248</cdr:y>
+      <cdr:x>0.05033</cdr:x>
+      <cdr:y>0.57407</cdr:y>
     </cdr:from>
     <cdr:to>
-      <cdr:x>0.21196</cdr:x>
-      <cdr:y>0.74052</cdr:y>
+      <cdr:x>0.25033</cdr:x>
+      <cdr:y>0.67211</cdr:y>
     </cdr:to>
     <mc:AlternateContent xmlns:mc="http://schemas.openxmlformats.org/markup-compatibility/2006" xmlns:a14="http://schemas.microsoft.com/office/drawing/2010/main">
       <mc:Choice Requires="a14">
@@ -39193,8 +40329,8 @@
           </cdr:nvSpPr>
           <cdr:spPr>
             <a:xfrm xmlns:a="http://schemas.openxmlformats.org/drawingml/2006/main">
-              <a:off x="69096" y="1821610"/>
-              <a:ext cx="1155446" cy="277971"/>
+              <a:off x="230094" y="1574800"/>
+              <a:ext cx="914400" cy="268919"/>
             </a:xfrm>
             <a:prstGeom xmlns:a="http://schemas.openxmlformats.org/drawingml/2006/main" prst="rect">
               <a:avLst/>

</xml_diff>

<commit_message>
Code Documentation corrections and Code Revision.
</commit_message>
<xml_diff>
--- a/research/compiled_data/Tabelas.docx
+++ b/research/compiled_data/Tabelas.docx
@@ -17645,21 +17645,12 @@
                                 <w:szCs w:val="14"/>
                               </w:rPr>
                             </w:pPr>
-                            <w:proofErr w:type="spellStart"/>
                             <w:r>
                               <w:rPr>
                                 <w:sz w:val="14"/>
                                 <w:szCs w:val="14"/>
                               </w:rPr>
-                              <w:t>Ger</w:t>
-                            </w:r>
-                            <w:proofErr w:type="spellEnd"/>
-                            <w:r>
-                              <w:rPr>
-                                <w:sz w:val="14"/>
-                                <w:szCs w:val="14"/>
-                              </w:rPr>
-                              <w:t>. 13</w:t>
+                              <w:t>Ger. 13</w:t>
                             </w:r>
                           </w:p>
                         </w:txbxContent>
@@ -17691,21 +17682,12 @@
                           <w:szCs w:val="14"/>
                         </w:rPr>
                       </w:pPr>
-                      <w:proofErr w:type="spellStart"/>
                       <w:r>
                         <w:rPr>
                           <w:sz w:val="14"/>
                           <w:szCs w:val="14"/>
                         </w:rPr>
-                        <w:t>Ger</w:t>
-                      </w:r>
-                      <w:proofErr w:type="spellEnd"/>
-                      <w:r>
-                        <w:rPr>
-                          <w:sz w:val="14"/>
-                          <w:szCs w:val="14"/>
-                        </w:rPr>
-                        <w:t>. 13</w:t>
+                        <w:t>Ger. 13</w:t>
                       </w:r>
                     </w:p>
                   </w:txbxContent>
@@ -17769,21 +17751,12 @@
                                 <w:szCs w:val="14"/>
                               </w:rPr>
                             </w:pPr>
-                            <w:proofErr w:type="spellStart"/>
                             <w:r>
                               <w:rPr>
                                 <w:sz w:val="14"/>
                                 <w:szCs w:val="14"/>
                               </w:rPr>
-                              <w:t>Ger</w:t>
-                            </w:r>
-                            <w:proofErr w:type="spellEnd"/>
-                            <w:r>
-                              <w:rPr>
-                                <w:sz w:val="14"/>
-                                <w:szCs w:val="14"/>
-                              </w:rPr>
-                              <w:t>. 1</w:t>
+                              <w:t>Ger. 1</w:t>
                             </w:r>
                             <w:r>
                               <w:rPr>
@@ -17822,21 +17795,12 @@
                           <w:szCs w:val="14"/>
                         </w:rPr>
                       </w:pPr>
-                      <w:proofErr w:type="spellStart"/>
                       <w:r>
                         <w:rPr>
                           <w:sz w:val="14"/>
                           <w:szCs w:val="14"/>
                         </w:rPr>
-                        <w:t>Ger</w:t>
-                      </w:r>
-                      <w:proofErr w:type="spellEnd"/>
-                      <w:r>
-                        <w:rPr>
-                          <w:sz w:val="14"/>
-                          <w:szCs w:val="14"/>
-                        </w:rPr>
-                        <w:t>. 1</w:t>
+                        <w:t>Ger. 1</w:t>
                       </w:r>
                       <w:r>
                         <w:rPr>
@@ -17907,21 +17871,12 @@
                                 <w:szCs w:val="14"/>
                               </w:rPr>
                             </w:pPr>
-                            <w:proofErr w:type="spellStart"/>
                             <w:r>
                               <w:rPr>
                                 <w:sz w:val="14"/>
                                 <w:szCs w:val="14"/>
                               </w:rPr>
-                              <w:t>Ger</w:t>
-                            </w:r>
-                            <w:proofErr w:type="spellEnd"/>
-                            <w:r>
-                              <w:rPr>
-                                <w:sz w:val="14"/>
-                                <w:szCs w:val="14"/>
-                              </w:rPr>
-                              <w:t>. 13</w:t>
+                              <w:t>Ger. 13</w:t>
                             </w:r>
                           </w:p>
                         </w:txbxContent>
@@ -17953,21 +17908,12 @@
                           <w:szCs w:val="14"/>
                         </w:rPr>
                       </w:pPr>
-                      <w:proofErr w:type="spellStart"/>
                       <w:r>
                         <w:rPr>
                           <w:sz w:val="14"/>
                           <w:szCs w:val="14"/>
                         </w:rPr>
-                        <w:t>Ger</w:t>
-                      </w:r>
-                      <w:proofErr w:type="spellEnd"/>
-                      <w:r>
-                        <w:rPr>
-                          <w:sz w:val="14"/>
-                          <w:szCs w:val="14"/>
-                        </w:rPr>
-                        <w:t>. 13</w:t>
+                        <w:t>Ger. 13</w:t>
                       </w:r>
                     </w:p>
                   </w:txbxContent>
@@ -18031,7 +17977,6 @@
                                 <w:szCs w:val="14"/>
                               </w:rPr>
                             </w:pPr>
-                            <w:proofErr w:type="spellStart"/>
                             <w:r>
                               <w:rPr>
                                 <w:sz w:val="14"/>
@@ -18039,7 +17984,6 @@
                               </w:rPr>
                               <w:t>Ger</w:t>
                             </w:r>
-                            <w:proofErr w:type="spellEnd"/>
                             <w:r>
                               <w:rPr>
                                 <w:sz w:val="14"/>
@@ -18084,7 +18028,6 @@
                           <w:szCs w:val="14"/>
                         </w:rPr>
                       </w:pPr>
-                      <w:proofErr w:type="spellStart"/>
                       <w:r>
                         <w:rPr>
                           <w:sz w:val="14"/>
@@ -18092,7 +18035,6 @@
                         </w:rPr>
                         <w:t>Ger</w:t>
                       </w:r>
-                      <w:proofErr w:type="spellEnd"/>
                       <w:r>
                         <w:rPr>
                           <w:sz w:val="14"/>
@@ -18218,21 +18160,12 @@
                                 <w:szCs w:val="14"/>
                               </w:rPr>
                             </w:pPr>
-                            <w:proofErr w:type="spellStart"/>
                             <w:r>
                               <w:rPr>
                                 <w:sz w:val="14"/>
                                 <w:szCs w:val="14"/>
                               </w:rPr>
-                              <w:t>Ger</w:t>
-                            </w:r>
-                            <w:proofErr w:type="spellEnd"/>
-                            <w:r>
-                              <w:rPr>
-                                <w:sz w:val="14"/>
-                                <w:szCs w:val="14"/>
-                              </w:rPr>
-                              <w:t xml:space="preserve">. </w:t>
+                              <w:t xml:space="preserve">Ger. </w:t>
                             </w:r>
                             <w:r>
                               <w:rPr>
@@ -18271,21 +18204,12 @@
                           <w:szCs w:val="14"/>
                         </w:rPr>
                       </w:pPr>
-                      <w:proofErr w:type="spellStart"/>
                       <w:r>
                         <w:rPr>
                           <w:sz w:val="14"/>
                           <w:szCs w:val="14"/>
                         </w:rPr>
-                        <w:t>Ger</w:t>
-                      </w:r>
-                      <w:proofErr w:type="spellEnd"/>
-                      <w:r>
-                        <w:rPr>
-                          <w:sz w:val="14"/>
-                          <w:szCs w:val="14"/>
-                        </w:rPr>
-                        <w:t xml:space="preserve">. </w:t>
+                        <w:t xml:space="preserve">Ger. </w:t>
                       </w:r>
                       <w:r>
                         <w:rPr>
@@ -18356,21 +18280,12 @@
                                 <w:szCs w:val="14"/>
                               </w:rPr>
                             </w:pPr>
-                            <w:proofErr w:type="spellStart"/>
                             <w:r>
                               <w:rPr>
                                 <w:sz w:val="14"/>
                                 <w:szCs w:val="14"/>
                               </w:rPr>
-                              <w:t>Ger</w:t>
-                            </w:r>
-                            <w:proofErr w:type="spellEnd"/>
-                            <w:r>
-                              <w:rPr>
-                                <w:sz w:val="14"/>
-                                <w:szCs w:val="14"/>
-                              </w:rPr>
-                              <w:t xml:space="preserve">. </w:t>
+                              <w:t xml:space="preserve">Ger. </w:t>
                             </w:r>
                             <w:r>
                               <w:rPr>
@@ -18409,21 +18324,12 @@
                           <w:szCs w:val="14"/>
                         </w:rPr>
                       </w:pPr>
-                      <w:proofErr w:type="spellStart"/>
                       <w:r>
                         <w:rPr>
                           <w:sz w:val="14"/>
                           <w:szCs w:val="14"/>
                         </w:rPr>
-                        <w:t>Ger</w:t>
-                      </w:r>
-                      <w:proofErr w:type="spellEnd"/>
-                      <w:r>
-                        <w:rPr>
-                          <w:sz w:val="14"/>
-                          <w:szCs w:val="14"/>
-                        </w:rPr>
-                        <w:t xml:space="preserve">. </w:t>
+                        <w:t xml:space="preserve">Ger. </w:t>
                       </w:r>
                       <w:r>
                         <w:rPr>
@@ -18494,21 +18400,12 @@
                                 <w:szCs w:val="14"/>
                               </w:rPr>
                             </w:pPr>
-                            <w:proofErr w:type="spellStart"/>
                             <w:r>
                               <w:rPr>
                                 <w:sz w:val="14"/>
                                 <w:szCs w:val="14"/>
                               </w:rPr>
-                              <w:t>Ger</w:t>
-                            </w:r>
-                            <w:proofErr w:type="spellEnd"/>
-                            <w:r>
-                              <w:rPr>
-                                <w:sz w:val="14"/>
-                                <w:szCs w:val="14"/>
-                              </w:rPr>
-                              <w:t xml:space="preserve">. </w:t>
+                              <w:t xml:space="preserve">Ger. </w:t>
                             </w:r>
                             <w:r>
                               <w:rPr>
@@ -18547,21 +18444,12 @@
                           <w:szCs w:val="14"/>
                         </w:rPr>
                       </w:pPr>
-                      <w:proofErr w:type="spellStart"/>
                       <w:r>
                         <w:rPr>
                           <w:sz w:val="14"/>
                           <w:szCs w:val="14"/>
                         </w:rPr>
-                        <w:t>Ger</w:t>
-                      </w:r>
-                      <w:proofErr w:type="spellEnd"/>
-                      <w:r>
-                        <w:rPr>
-                          <w:sz w:val="14"/>
-                          <w:szCs w:val="14"/>
-                        </w:rPr>
-                        <w:t xml:space="preserve">. </w:t>
+                        <w:t xml:space="preserve">Ger. </w:t>
                       </w:r>
                       <w:r>
                         <w:rPr>
@@ -18632,21 +18520,12 @@
                                 <w:szCs w:val="14"/>
                               </w:rPr>
                             </w:pPr>
-                            <w:proofErr w:type="spellStart"/>
                             <w:r>
                               <w:rPr>
                                 <w:sz w:val="14"/>
                                 <w:szCs w:val="14"/>
                               </w:rPr>
-                              <w:t>Ger</w:t>
-                            </w:r>
-                            <w:proofErr w:type="spellEnd"/>
-                            <w:r>
-                              <w:rPr>
-                                <w:sz w:val="14"/>
-                                <w:szCs w:val="14"/>
-                              </w:rPr>
-                              <w:t xml:space="preserve">. </w:t>
+                              <w:t xml:space="preserve">Ger. </w:t>
                             </w:r>
                             <w:r>
                               <w:rPr>
@@ -18685,21 +18564,12 @@
                           <w:szCs w:val="14"/>
                         </w:rPr>
                       </w:pPr>
-                      <w:proofErr w:type="spellStart"/>
                       <w:r>
                         <w:rPr>
                           <w:sz w:val="14"/>
                           <w:szCs w:val="14"/>
                         </w:rPr>
-                        <w:t>Ger</w:t>
-                      </w:r>
-                      <w:proofErr w:type="spellEnd"/>
-                      <w:r>
-                        <w:rPr>
-                          <w:sz w:val="14"/>
-                          <w:szCs w:val="14"/>
-                        </w:rPr>
-                        <w:t xml:space="preserve">. </w:t>
+                        <w:t xml:space="preserve">Ger. </w:t>
                       </w:r>
                       <w:r>
                         <w:rPr>
@@ -18872,21 +18742,12 @@
                                 <w:szCs w:val="14"/>
                               </w:rPr>
                             </w:pPr>
-                            <w:proofErr w:type="spellStart"/>
                             <w:r>
                               <w:rPr>
                                 <w:sz w:val="14"/>
                                 <w:szCs w:val="14"/>
                               </w:rPr>
-                              <w:t>Ger</w:t>
-                            </w:r>
-                            <w:proofErr w:type="spellEnd"/>
-                            <w:r>
-                              <w:rPr>
-                                <w:sz w:val="14"/>
-                                <w:szCs w:val="14"/>
-                              </w:rPr>
-                              <w:t xml:space="preserve">. </w:t>
+                              <w:t xml:space="preserve">Ger. </w:t>
                             </w:r>
                             <w:r>
                               <w:rPr>
@@ -18925,21 +18786,12 @@
                           <w:szCs w:val="14"/>
                         </w:rPr>
                       </w:pPr>
-                      <w:proofErr w:type="spellStart"/>
                       <w:r>
                         <w:rPr>
                           <w:sz w:val="14"/>
                           <w:szCs w:val="14"/>
                         </w:rPr>
-                        <w:t>Ger</w:t>
-                      </w:r>
-                      <w:proofErr w:type="spellEnd"/>
-                      <w:r>
-                        <w:rPr>
-                          <w:sz w:val="14"/>
-                          <w:szCs w:val="14"/>
-                        </w:rPr>
-                        <w:t xml:space="preserve">. </w:t>
+                        <w:t xml:space="preserve">Ger. </w:t>
                       </w:r>
                       <w:r>
                         <w:rPr>
@@ -19010,21 +18862,12 @@
                                 <w:szCs w:val="14"/>
                               </w:rPr>
                             </w:pPr>
-                            <w:proofErr w:type="spellStart"/>
                             <w:r>
                               <w:rPr>
                                 <w:sz w:val="14"/>
                                 <w:szCs w:val="14"/>
                               </w:rPr>
-                              <w:t>Ger</w:t>
-                            </w:r>
-                            <w:proofErr w:type="spellEnd"/>
-                            <w:r>
-                              <w:rPr>
-                                <w:sz w:val="14"/>
-                                <w:szCs w:val="14"/>
-                              </w:rPr>
-                              <w:t xml:space="preserve">. </w:t>
+                              <w:t xml:space="preserve">Ger. </w:t>
                             </w:r>
                             <w:r>
                               <w:rPr>
@@ -19063,21 +18906,12 @@
                           <w:szCs w:val="14"/>
                         </w:rPr>
                       </w:pPr>
-                      <w:proofErr w:type="spellStart"/>
                       <w:r>
                         <w:rPr>
                           <w:sz w:val="14"/>
                           <w:szCs w:val="14"/>
                         </w:rPr>
-                        <w:t>Ger</w:t>
-                      </w:r>
-                      <w:proofErr w:type="spellEnd"/>
-                      <w:r>
-                        <w:rPr>
-                          <w:sz w:val="14"/>
-                          <w:szCs w:val="14"/>
-                        </w:rPr>
-                        <w:t xml:space="preserve">. </w:t>
+                        <w:t xml:space="preserve">Ger. </w:t>
                       </w:r>
                       <w:r>
                         <w:rPr>
@@ -19148,21 +18982,12 @@
                                 <w:szCs w:val="14"/>
                               </w:rPr>
                             </w:pPr>
-                            <w:proofErr w:type="spellStart"/>
                             <w:r>
                               <w:rPr>
                                 <w:sz w:val="14"/>
                                 <w:szCs w:val="14"/>
                               </w:rPr>
-                              <w:t>Ger</w:t>
-                            </w:r>
-                            <w:proofErr w:type="spellEnd"/>
-                            <w:r>
-                              <w:rPr>
-                                <w:sz w:val="14"/>
-                                <w:szCs w:val="14"/>
-                              </w:rPr>
-                              <w:t xml:space="preserve">. </w:t>
+                              <w:t xml:space="preserve">Ger. </w:t>
                             </w:r>
                             <w:r>
                               <w:rPr>
@@ -19201,21 +19026,12 @@
                           <w:szCs w:val="14"/>
                         </w:rPr>
                       </w:pPr>
-                      <w:proofErr w:type="spellStart"/>
                       <w:r>
                         <w:rPr>
                           <w:sz w:val="14"/>
                           <w:szCs w:val="14"/>
                         </w:rPr>
-                        <w:t>Ger</w:t>
-                      </w:r>
-                      <w:proofErr w:type="spellEnd"/>
-                      <w:r>
-                        <w:rPr>
-                          <w:sz w:val="14"/>
-                          <w:szCs w:val="14"/>
-                        </w:rPr>
-                        <w:t xml:space="preserve">. </w:t>
+                        <w:t xml:space="preserve">Ger. </w:t>
                       </w:r>
                       <w:r>
                         <w:rPr>
@@ -19286,21 +19102,12 @@
                                 <w:szCs w:val="14"/>
                               </w:rPr>
                             </w:pPr>
-                            <w:proofErr w:type="spellStart"/>
                             <w:r>
                               <w:rPr>
                                 <w:sz w:val="14"/>
                                 <w:szCs w:val="14"/>
                               </w:rPr>
-                              <w:t>Ger</w:t>
-                            </w:r>
-                            <w:proofErr w:type="spellEnd"/>
-                            <w:r>
-                              <w:rPr>
-                                <w:sz w:val="14"/>
-                                <w:szCs w:val="14"/>
-                              </w:rPr>
-                              <w:t xml:space="preserve">. </w:t>
+                              <w:t xml:space="preserve">Ger. </w:t>
                             </w:r>
                             <w:r>
                               <w:rPr>
@@ -19339,21 +19146,12 @@
                           <w:szCs w:val="14"/>
                         </w:rPr>
                       </w:pPr>
-                      <w:proofErr w:type="spellStart"/>
                       <w:r>
                         <w:rPr>
                           <w:sz w:val="14"/>
                           <w:szCs w:val="14"/>
                         </w:rPr>
-                        <w:t>Ger</w:t>
-                      </w:r>
-                      <w:proofErr w:type="spellEnd"/>
-                      <w:r>
-                        <w:rPr>
-                          <w:sz w:val="14"/>
-                          <w:szCs w:val="14"/>
-                        </w:rPr>
-                        <w:t xml:space="preserve">. </w:t>
+                        <w:t xml:space="preserve">Ger. </w:t>
                       </w:r>
                       <w:r>
                         <w:rPr>
@@ -19483,21 +19281,12 @@
                                 <w:szCs w:val="14"/>
                               </w:rPr>
                             </w:pPr>
-                            <w:proofErr w:type="spellStart"/>
                             <w:r>
                               <w:rPr>
                                 <w:sz w:val="14"/>
                                 <w:szCs w:val="14"/>
                               </w:rPr>
-                              <w:t>Ger</w:t>
-                            </w:r>
-                            <w:proofErr w:type="spellEnd"/>
-                            <w:r>
-                              <w:rPr>
-                                <w:sz w:val="14"/>
-                                <w:szCs w:val="14"/>
-                              </w:rPr>
-                              <w:t>. 1</w:t>
+                              <w:t>Ger. 1</w:t>
                             </w:r>
                             <w:r>
                               <w:rPr>
@@ -19536,21 +19325,12 @@
                           <w:szCs w:val="14"/>
                         </w:rPr>
                       </w:pPr>
-                      <w:proofErr w:type="spellStart"/>
                       <w:r>
                         <w:rPr>
                           <w:sz w:val="14"/>
                           <w:szCs w:val="14"/>
                         </w:rPr>
-                        <w:t>Ger</w:t>
-                      </w:r>
-                      <w:proofErr w:type="spellEnd"/>
-                      <w:r>
-                        <w:rPr>
-                          <w:sz w:val="14"/>
-                          <w:szCs w:val="14"/>
-                        </w:rPr>
-                        <w:t>. 1</w:t>
+                        <w:t>Ger. 1</w:t>
                       </w:r>
                       <w:r>
                         <w:rPr>
@@ -19621,21 +19401,12 @@
                                 <w:szCs w:val="14"/>
                               </w:rPr>
                             </w:pPr>
-                            <w:proofErr w:type="spellStart"/>
                             <w:r>
                               <w:rPr>
                                 <w:sz w:val="14"/>
                                 <w:szCs w:val="14"/>
                               </w:rPr>
-                              <w:t>Ger</w:t>
-                            </w:r>
-                            <w:proofErr w:type="spellEnd"/>
-                            <w:r>
-                              <w:rPr>
-                                <w:sz w:val="14"/>
-                                <w:szCs w:val="14"/>
-                              </w:rPr>
-                              <w:t>. 1</w:t>
+                              <w:t>Ger. 1</w:t>
                             </w:r>
                             <w:r>
                               <w:rPr>
@@ -19674,21 +19445,12 @@
                           <w:szCs w:val="14"/>
                         </w:rPr>
                       </w:pPr>
-                      <w:proofErr w:type="spellStart"/>
                       <w:r>
                         <w:rPr>
                           <w:sz w:val="14"/>
                           <w:szCs w:val="14"/>
                         </w:rPr>
-                        <w:t>Ger</w:t>
-                      </w:r>
-                      <w:proofErr w:type="spellEnd"/>
-                      <w:r>
-                        <w:rPr>
-                          <w:sz w:val="14"/>
-                          <w:szCs w:val="14"/>
-                        </w:rPr>
-                        <w:t>. 1</w:t>
+                        <w:t>Ger. 1</w:t>
                       </w:r>
                       <w:r>
                         <w:rPr>
@@ -19759,21 +19521,12 @@
                                 <w:szCs w:val="14"/>
                               </w:rPr>
                             </w:pPr>
-                            <w:proofErr w:type="spellStart"/>
                             <w:r>
                               <w:rPr>
                                 <w:sz w:val="14"/>
                                 <w:szCs w:val="14"/>
                               </w:rPr>
-                              <w:t>Ger</w:t>
-                            </w:r>
-                            <w:proofErr w:type="spellEnd"/>
-                            <w:r>
-                              <w:rPr>
-                                <w:sz w:val="14"/>
-                                <w:szCs w:val="14"/>
-                              </w:rPr>
-                              <w:t>. 1</w:t>
+                              <w:t>Ger. 1</w:t>
                             </w:r>
                             <w:r>
                               <w:rPr>
@@ -19812,21 +19565,12 @@
                           <w:szCs w:val="14"/>
                         </w:rPr>
                       </w:pPr>
-                      <w:proofErr w:type="spellStart"/>
                       <w:r>
                         <w:rPr>
                           <w:sz w:val="14"/>
                           <w:szCs w:val="14"/>
                         </w:rPr>
-                        <w:t>Ger</w:t>
-                      </w:r>
-                      <w:proofErr w:type="spellEnd"/>
-                      <w:r>
-                        <w:rPr>
-                          <w:sz w:val="14"/>
-                          <w:szCs w:val="14"/>
-                        </w:rPr>
-                        <w:t>. 1</w:t>
+                        <w:t>Ger. 1</w:t>
                       </w:r>
                       <w:r>
                         <w:rPr>
@@ -19897,21 +19641,12 @@
                                 <w:szCs w:val="14"/>
                               </w:rPr>
                             </w:pPr>
-                            <w:proofErr w:type="spellStart"/>
                             <w:r>
                               <w:rPr>
                                 <w:sz w:val="14"/>
                                 <w:szCs w:val="14"/>
                               </w:rPr>
-                              <w:t>Ger</w:t>
-                            </w:r>
-                            <w:proofErr w:type="spellEnd"/>
-                            <w:r>
-                              <w:rPr>
-                                <w:sz w:val="14"/>
-                                <w:szCs w:val="14"/>
-                              </w:rPr>
-                              <w:t>. 1</w:t>
+                              <w:t>Ger. 1</w:t>
                             </w:r>
                             <w:r>
                               <w:rPr>
@@ -19950,21 +19685,12 @@
                           <w:szCs w:val="14"/>
                         </w:rPr>
                       </w:pPr>
-                      <w:proofErr w:type="spellStart"/>
                       <w:r>
                         <w:rPr>
                           <w:sz w:val="14"/>
                           <w:szCs w:val="14"/>
                         </w:rPr>
-                        <w:t>Ger</w:t>
-                      </w:r>
-                      <w:proofErr w:type="spellEnd"/>
-                      <w:r>
-                        <w:rPr>
-                          <w:sz w:val="14"/>
-                          <w:szCs w:val="14"/>
-                        </w:rPr>
-                        <w:t>. 1</w:t>
+                        <w:t>Ger. 1</w:t>
                       </w:r>
                       <w:r>
                         <w:rPr>
@@ -20137,21 +19863,12 @@
                                 <w:szCs w:val="14"/>
                               </w:rPr>
                             </w:pPr>
-                            <w:proofErr w:type="spellStart"/>
                             <w:r>
                               <w:rPr>
                                 <w:sz w:val="14"/>
                                 <w:szCs w:val="14"/>
                               </w:rPr>
-                              <w:t>Ger</w:t>
-                            </w:r>
-                            <w:proofErr w:type="spellEnd"/>
-                            <w:r>
-                              <w:rPr>
-                                <w:sz w:val="14"/>
-                                <w:szCs w:val="14"/>
-                              </w:rPr>
-                              <w:t>. 13</w:t>
+                              <w:t>Ger. 13</w:t>
                             </w:r>
                           </w:p>
                         </w:txbxContent>
@@ -20183,21 +19900,12 @@
                           <w:szCs w:val="14"/>
                         </w:rPr>
                       </w:pPr>
-                      <w:proofErr w:type="spellStart"/>
                       <w:r>
                         <w:rPr>
                           <w:sz w:val="14"/>
                           <w:szCs w:val="14"/>
                         </w:rPr>
-                        <w:t>Ger</w:t>
-                      </w:r>
-                      <w:proofErr w:type="spellEnd"/>
-                      <w:r>
-                        <w:rPr>
-                          <w:sz w:val="14"/>
-                          <w:szCs w:val="14"/>
-                        </w:rPr>
-                        <w:t>. 13</w:t>
+                        <w:t>Ger. 13</w:t>
                       </w:r>
                     </w:p>
                   </w:txbxContent>
@@ -20261,21 +19969,12 @@
                                 <w:szCs w:val="14"/>
                               </w:rPr>
                             </w:pPr>
-                            <w:proofErr w:type="spellStart"/>
                             <w:r>
                               <w:rPr>
                                 <w:sz w:val="14"/>
                                 <w:szCs w:val="14"/>
                               </w:rPr>
-                              <w:t>Ger</w:t>
-                            </w:r>
-                            <w:proofErr w:type="spellEnd"/>
-                            <w:r>
-                              <w:rPr>
-                                <w:sz w:val="14"/>
-                                <w:szCs w:val="14"/>
-                              </w:rPr>
-                              <w:t>. 1</w:t>
+                              <w:t>Ger. 1</w:t>
                             </w:r>
                             <w:r>
                               <w:rPr>
@@ -20314,21 +20013,12 @@
                           <w:szCs w:val="14"/>
                         </w:rPr>
                       </w:pPr>
-                      <w:proofErr w:type="spellStart"/>
                       <w:r>
                         <w:rPr>
                           <w:sz w:val="14"/>
                           <w:szCs w:val="14"/>
                         </w:rPr>
-                        <w:t>Ger</w:t>
-                      </w:r>
-                      <w:proofErr w:type="spellEnd"/>
-                      <w:r>
-                        <w:rPr>
-                          <w:sz w:val="14"/>
-                          <w:szCs w:val="14"/>
-                        </w:rPr>
-                        <w:t>. 1</w:t>
+                        <w:t>Ger. 1</w:t>
                       </w:r>
                       <w:r>
                         <w:rPr>
@@ -20399,21 +20089,12 @@
                                 <w:szCs w:val="14"/>
                               </w:rPr>
                             </w:pPr>
-                            <w:proofErr w:type="spellStart"/>
                             <w:r>
                               <w:rPr>
                                 <w:sz w:val="14"/>
                                 <w:szCs w:val="14"/>
                               </w:rPr>
-                              <w:t>Ger</w:t>
-                            </w:r>
-                            <w:proofErr w:type="spellEnd"/>
-                            <w:r>
-                              <w:rPr>
-                                <w:sz w:val="14"/>
-                                <w:szCs w:val="14"/>
-                              </w:rPr>
-                              <w:t>. 13</w:t>
+                              <w:t>Ger. 13</w:t>
                             </w:r>
                           </w:p>
                         </w:txbxContent>
@@ -20445,21 +20126,12 @@
                           <w:szCs w:val="14"/>
                         </w:rPr>
                       </w:pPr>
-                      <w:proofErr w:type="spellStart"/>
                       <w:r>
                         <w:rPr>
                           <w:sz w:val="14"/>
                           <w:szCs w:val="14"/>
                         </w:rPr>
-                        <w:t>Ger</w:t>
-                      </w:r>
-                      <w:proofErr w:type="spellEnd"/>
-                      <w:r>
-                        <w:rPr>
-                          <w:sz w:val="14"/>
-                          <w:szCs w:val="14"/>
-                        </w:rPr>
-                        <w:t>. 13</w:t>
+                        <w:t>Ger. 13</w:t>
                       </w:r>
                     </w:p>
                   </w:txbxContent>
@@ -20523,21 +20195,12 @@
                                 <w:szCs w:val="14"/>
                               </w:rPr>
                             </w:pPr>
-                            <w:proofErr w:type="spellStart"/>
                             <w:r>
                               <w:rPr>
                                 <w:sz w:val="14"/>
                                 <w:szCs w:val="14"/>
                               </w:rPr>
-                              <w:t>Ger</w:t>
-                            </w:r>
-                            <w:proofErr w:type="spellEnd"/>
-                            <w:r>
-                              <w:rPr>
-                                <w:sz w:val="14"/>
-                                <w:szCs w:val="14"/>
-                              </w:rPr>
-                              <w:t>. 1</w:t>
+                              <w:t>Ger. 1</w:t>
                             </w:r>
                             <w:r>
                               <w:rPr>
@@ -20576,21 +20239,12 @@
                           <w:szCs w:val="14"/>
                         </w:rPr>
                       </w:pPr>
-                      <w:proofErr w:type="spellStart"/>
                       <w:r>
                         <w:rPr>
                           <w:sz w:val="14"/>
                           <w:szCs w:val="14"/>
                         </w:rPr>
-                        <w:t>Ger</w:t>
-                      </w:r>
-                      <w:proofErr w:type="spellEnd"/>
-                      <w:r>
-                        <w:rPr>
-                          <w:sz w:val="14"/>
-                          <w:szCs w:val="14"/>
-                        </w:rPr>
-                        <w:t>. 1</w:t>
+                        <w:t>Ger. 1</w:t>
                       </w:r>
                       <w:r>
                         <w:rPr>
@@ -20773,160 +20427,6 @@
           <w:noProof/>
         </w:rPr>
         <w:lastRenderedPageBreak/>
-        <mc:AlternateContent>
-          <mc:Choice Requires="wps">
-            <w:drawing>
-              <wp:anchor distT="0" distB="0" distL="114300" distR="114300" simplePos="0" relativeHeight="251735040" behindDoc="0" locked="0" layoutInCell="1" allowOverlap="1" wp14:anchorId="476F2F55" wp14:editId="295A3E3F">
-                <wp:simplePos x="0" y="0"/>
-                <wp:positionH relativeFrom="column">
-                  <wp:posOffset>96693</wp:posOffset>
-                </wp:positionH>
-                <wp:positionV relativeFrom="paragraph">
-                  <wp:posOffset>2299682</wp:posOffset>
-                </wp:positionV>
-                <wp:extent cx="1155446" cy="277971"/>
-                <wp:effectExtent l="0" t="0" r="0" b="0"/>
-                <wp:wrapNone/>
-                <wp:docPr id="10" name="CaixaDeTexto 1"/>
-                <wp:cNvGraphicFramePr/>
-                <a:graphic xmlns:a="http://schemas.openxmlformats.org/drawingml/2006/main">
-                  <a:graphicData uri="http://schemas.microsoft.com/office/word/2010/wordprocessingShape">
-                    <wps:wsp>
-                      <wps:cNvSpPr txBox="1"/>
-                      <wps:spPr>
-                        <a:xfrm>
-                          <a:off x="0" y="0"/>
-                          <a:ext cx="1155446" cy="277971"/>
-                        </a:xfrm>
-                        <a:prstGeom prst="rect">
-                          <a:avLst/>
-                        </a:prstGeom>
-                      </wps:spPr>
-                      <wps:txbx>
-                        <w:txbxContent>
-                          <w:p>
-                            <w:pPr>
-                              <w:rPr>
-                                <w:sz w:val="24"/>
-                                <w:szCs w:val="24"/>
-                              </w:rPr>
-                            </w:pPr>
-                            <m:oMathPara>
-                              <m:oMathParaPr>
-                                <m:jc m:val="centerGroup"/>
-                              </m:oMathParaPr>
-                              <m:oMath>
-                                <m:f>
-                                  <m:fPr>
-                                    <m:type m:val="lin"/>
-                                    <m:ctrlPr>
-                                      <w:rPr>
-                                        <w:rFonts w:ascii="Cambria Math" w:eastAsiaTheme="minorEastAsia" w:hAnsi="Cambria Math"/>
-                                        <w:i/>
-                                        <w:iCs/>
-                                        <w:sz w:val="16"/>
-                                        <w:szCs w:val="16"/>
-                                      </w:rPr>
-                                    </m:ctrlPr>
-                                  </m:fPr>
-                                  <m:num>
-                                    <m:r>
-                                      <w:rPr>
-                                        <w:rFonts w:ascii="Cambria Math" w:hAnsi="Cambria Math"/>
-                                        <w:sz w:val="16"/>
-                                        <w:szCs w:val="16"/>
-                                      </w:rPr>
-                                      <m:t>Nome</m:t>
-                                    </m:r>
-                                  </m:num>
-                                  <m:den>
-                                    <m:r>
-                                      <w:rPr>
-                                        <w:rFonts w:ascii="Cambria Math" w:hAnsi="Cambria Math"/>
-                                        <w:sz w:val="16"/>
-                                        <w:szCs w:val="16"/>
-                                      </w:rPr>
-                                      <m:t>Geração</m:t>
-                                    </m:r>
-                                  </m:den>
-                                </m:f>
-                              </m:oMath>
-                            </m:oMathPara>
-                          </w:p>
-                        </w:txbxContent>
-                      </wps:txbx>
-                      <wps:bodyPr wrap="square" rtlCol="0"/>
-                    </wps:wsp>
-                  </a:graphicData>
-                </a:graphic>
-              </wp:anchor>
-            </w:drawing>
-          </mc:Choice>
-          <mc:Fallback>
-            <w:pict>
-              <v:shape w14:anchorId="476F2F55" id="CaixaDeTexto 1" o:spid="_x0000_s1047" type="#_x0000_t202" style="position:absolute;margin-left:7.6pt;margin-top:181.1pt;width:91pt;height:21.9pt;z-index:251735040;visibility:visible;mso-wrap-style:square;mso-wrap-distance-left:9pt;mso-wrap-distance-top:0;mso-wrap-distance-right:9pt;mso-wrap-distance-bottom:0;mso-position-horizontal:absolute;mso-position-horizontal-relative:text;mso-position-vertical:absolute;mso-position-vertical-relative:text;v-text-anchor:top" o:gfxdata="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" filled="f" stroked="f">
-                <v:textbox>
-                  <w:txbxContent>
-                    <w:p>
-                      <w:pPr>
-                        <w:rPr>
-                          <w:sz w:val="24"/>
-                          <w:szCs w:val="24"/>
-                        </w:rPr>
-                      </w:pPr>
-                      <m:oMathPara>
-                        <m:oMathParaPr>
-                          <m:jc m:val="centerGroup"/>
-                        </m:oMathParaPr>
-                        <m:oMath>
-                          <m:f>
-                            <m:fPr>
-                              <m:type m:val="lin"/>
-                              <m:ctrlPr>
-                                <w:rPr>
-                                  <w:rFonts w:ascii="Cambria Math" w:eastAsiaTheme="minorEastAsia" w:hAnsi="Cambria Math"/>
-                                  <w:i/>
-                                  <w:iCs/>
-                                  <w:sz w:val="16"/>
-                                  <w:szCs w:val="16"/>
-                                </w:rPr>
-                              </m:ctrlPr>
-                            </m:fPr>
-                            <m:num>
-                              <m:r>
-                                <w:rPr>
-                                  <w:rFonts w:ascii="Cambria Math" w:hAnsi="Cambria Math"/>
-                                  <w:sz w:val="16"/>
-                                  <w:szCs w:val="16"/>
-                                </w:rPr>
-                                <m:t>Nome</m:t>
-                              </m:r>
-                            </m:num>
-                            <m:den>
-                              <m:r>
-                                <w:rPr>
-                                  <w:rFonts w:ascii="Cambria Math" w:hAnsi="Cambria Math"/>
-                                  <w:sz w:val="16"/>
-                                  <w:szCs w:val="16"/>
-                                </w:rPr>
-                                <m:t>Geração</m:t>
-                              </m:r>
-                            </m:den>
-                          </m:f>
-                        </m:oMath>
-                      </m:oMathPara>
-                    </w:p>
-                  </w:txbxContent>
-                </v:textbox>
-              </v:shape>
-            </w:pict>
-          </mc:Fallback>
-        </mc:AlternateContent>
-      </w:r>
-      <w:r>
-        <w:rPr>
-          <w:noProof/>
-        </w:rPr>
         <w:drawing>
           <wp:anchor distT="0" distB="0" distL="114300" distR="114300" simplePos="0" relativeHeight="251673600" behindDoc="0" locked="0" layoutInCell="1" allowOverlap="1" wp14:anchorId="630186AD" wp14:editId="0EE595F9">
             <wp:simplePos x="0" y="0"/>
@@ -21082,7 +20582,7 @@
         </w:rPr>
         <w:lastRenderedPageBreak/>
         <w:drawing>
-          <wp:anchor distT="0" distB="0" distL="114300" distR="114300" simplePos="0" relativeHeight="251728896" behindDoc="0" locked="0" layoutInCell="1" allowOverlap="1" wp14:anchorId="699F8564" wp14:editId="694A5290">
+          <wp:anchor distT="0" distB="0" distL="114300" distR="114300" simplePos="0" relativeHeight="251728896" behindDoc="0" locked="0" layoutInCell="1" allowOverlap="1" wp14:anchorId="699F8564" wp14:editId="75FA2377">
             <wp:simplePos x="0" y="0"/>
             <wp:positionH relativeFrom="margin">
               <wp:posOffset>-635</wp:posOffset>
@@ -21157,160 +20657,6 @@
           <w:noProof/>
         </w:rPr>
       </w:pPr>
-      <w:r>
-        <w:rPr>
-          <w:noProof/>
-        </w:rPr>
-        <mc:AlternateContent>
-          <mc:Choice Requires="wps">
-            <w:drawing>
-              <wp:anchor distT="0" distB="0" distL="114300" distR="114300" simplePos="0" relativeHeight="251730944" behindDoc="0" locked="0" layoutInCell="1" allowOverlap="1" wp14:anchorId="0019E31B" wp14:editId="03A1CD6B">
-                <wp:simplePos x="0" y="0"/>
-                <wp:positionH relativeFrom="column">
-                  <wp:posOffset>76200</wp:posOffset>
-                </wp:positionH>
-                <wp:positionV relativeFrom="paragraph">
-                  <wp:posOffset>2098963</wp:posOffset>
-                </wp:positionV>
-                <wp:extent cx="1155446" cy="277971"/>
-                <wp:effectExtent l="0" t="0" r="0" b="0"/>
-                <wp:wrapNone/>
-                <wp:docPr id="4" name="CaixaDeTexto 1"/>
-                <wp:cNvGraphicFramePr/>
-                <a:graphic xmlns:a="http://schemas.openxmlformats.org/drawingml/2006/main">
-                  <a:graphicData uri="http://schemas.microsoft.com/office/word/2010/wordprocessingShape">
-                    <wps:wsp>
-                      <wps:cNvSpPr txBox="1"/>
-                      <wps:spPr>
-                        <a:xfrm>
-                          <a:off x="0" y="0"/>
-                          <a:ext cx="1155446" cy="277971"/>
-                        </a:xfrm>
-                        <a:prstGeom prst="rect">
-                          <a:avLst/>
-                        </a:prstGeom>
-                      </wps:spPr>
-                      <wps:txbx>
-                        <w:txbxContent>
-                          <w:p>
-                            <w:pPr>
-                              <w:rPr>
-                                <w:sz w:val="24"/>
-                                <w:szCs w:val="24"/>
-                              </w:rPr>
-                            </w:pPr>
-                            <m:oMathPara>
-                              <m:oMathParaPr>
-                                <m:jc m:val="centerGroup"/>
-                              </m:oMathParaPr>
-                              <m:oMath>
-                                <m:f>
-                                  <m:fPr>
-                                    <m:type m:val="lin"/>
-                                    <m:ctrlPr>
-                                      <w:rPr>
-                                        <w:rFonts w:ascii="Cambria Math" w:eastAsiaTheme="minorEastAsia" w:hAnsi="Cambria Math"/>
-                                        <w:i/>
-                                        <w:iCs/>
-                                        <w:sz w:val="16"/>
-                                        <w:szCs w:val="16"/>
-                                      </w:rPr>
-                                    </m:ctrlPr>
-                                  </m:fPr>
-                                  <m:num>
-                                    <m:r>
-                                      <w:rPr>
-                                        <w:rFonts w:ascii="Cambria Math" w:hAnsi="Cambria Math"/>
-                                        <w:sz w:val="16"/>
-                                        <w:szCs w:val="16"/>
-                                      </w:rPr>
-                                      <m:t>Nome</m:t>
-                                    </m:r>
-                                  </m:num>
-                                  <m:den>
-                                    <m:r>
-                                      <w:rPr>
-                                        <w:rFonts w:ascii="Cambria Math" w:hAnsi="Cambria Math"/>
-                                        <w:sz w:val="16"/>
-                                        <w:szCs w:val="16"/>
-                                      </w:rPr>
-                                      <m:t>Geração</m:t>
-                                    </m:r>
-                                  </m:den>
-                                </m:f>
-                              </m:oMath>
-                            </m:oMathPara>
-                          </w:p>
-                        </w:txbxContent>
-                      </wps:txbx>
-                      <wps:bodyPr wrap="square" rtlCol="0"/>
-                    </wps:wsp>
-                  </a:graphicData>
-                </a:graphic>
-              </wp:anchor>
-            </w:drawing>
-          </mc:Choice>
-          <mc:Fallback>
-            <w:pict>
-              <v:shape w14:anchorId="0019E31B" id="_x0000_s1048" type="#_x0000_t202" style="position:absolute;margin-left:6pt;margin-top:165.25pt;width:91pt;height:21.9pt;z-index:251730944;visibility:visible;mso-wrap-style:square;mso-wrap-distance-left:9pt;mso-wrap-distance-top:0;mso-wrap-distance-right:9pt;mso-wrap-distance-bottom:0;mso-position-horizontal:absolute;mso-position-horizontal-relative:text;mso-position-vertical:absolute;mso-position-vertical-relative:text;v-text-anchor:top" o:gfxdata="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" filled="f" stroked="f">
-                <v:textbox>
-                  <w:txbxContent>
-                    <w:p>
-                      <w:pPr>
-                        <w:rPr>
-                          <w:sz w:val="24"/>
-                          <w:szCs w:val="24"/>
-                        </w:rPr>
-                      </w:pPr>
-                      <m:oMathPara>
-                        <m:oMathParaPr>
-                          <m:jc m:val="centerGroup"/>
-                        </m:oMathParaPr>
-                        <m:oMath>
-                          <m:f>
-                            <m:fPr>
-                              <m:type m:val="lin"/>
-                              <m:ctrlPr>
-                                <w:rPr>
-                                  <w:rFonts w:ascii="Cambria Math" w:eastAsiaTheme="minorEastAsia" w:hAnsi="Cambria Math"/>
-                                  <w:i/>
-                                  <w:iCs/>
-                                  <w:sz w:val="16"/>
-                                  <w:szCs w:val="16"/>
-                                </w:rPr>
-                              </m:ctrlPr>
-                            </m:fPr>
-                            <m:num>
-                              <m:r>
-                                <w:rPr>
-                                  <w:rFonts w:ascii="Cambria Math" w:hAnsi="Cambria Math"/>
-                                  <w:sz w:val="16"/>
-                                  <w:szCs w:val="16"/>
-                                </w:rPr>
-                                <m:t>Nome</m:t>
-                              </m:r>
-                            </m:num>
-                            <m:den>
-                              <m:r>
-                                <w:rPr>
-                                  <w:rFonts w:ascii="Cambria Math" w:hAnsi="Cambria Math"/>
-                                  <w:sz w:val="16"/>
-                                  <w:szCs w:val="16"/>
-                                </w:rPr>
-                                <m:t>Geração</m:t>
-                              </m:r>
-                            </m:den>
-                          </m:f>
-                        </m:oMath>
-                      </m:oMathPara>
-                    </w:p>
-                  </w:txbxContent>
-                </v:textbox>
-              </v:shape>
-            </w:pict>
-          </mc:Fallback>
-        </mc:AlternateContent>
-      </w:r>
       <w:r>
         <w:rPr>
           <w:noProof/>
@@ -21416,160 +20762,6 @@
         <w:rPr>
           <w:noProof/>
         </w:rPr>
-        <mc:AlternateContent>
-          <mc:Choice Requires="wps">
-            <w:drawing>
-              <wp:anchor distT="0" distB="0" distL="114300" distR="114300" simplePos="0" relativeHeight="251732992" behindDoc="0" locked="0" layoutInCell="1" allowOverlap="1" wp14:anchorId="350EADF5" wp14:editId="10C4A891">
-                <wp:simplePos x="0" y="0"/>
-                <wp:positionH relativeFrom="column">
-                  <wp:posOffset>90055</wp:posOffset>
-                </wp:positionH>
-                <wp:positionV relativeFrom="paragraph">
-                  <wp:posOffset>2109355</wp:posOffset>
-                </wp:positionV>
-                <wp:extent cx="1155446" cy="277971"/>
-                <wp:effectExtent l="0" t="0" r="0" b="0"/>
-                <wp:wrapNone/>
-                <wp:docPr id="5" name="CaixaDeTexto 1"/>
-                <wp:cNvGraphicFramePr/>
-                <a:graphic xmlns:a="http://schemas.openxmlformats.org/drawingml/2006/main">
-                  <a:graphicData uri="http://schemas.microsoft.com/office/word/2010/wordprocessingShape">
-                    <wps:wsp>
-                      <wps:cNvSpPr txBox="1"/>
-                      <wps:spPr>
-                        <a:xfrm>
-                          <a:off x="0" y="0"/>
-                          <a:ext cx="1155446" cy="277971"/>
-                        </a:xfrm>
-                        <a:prstGeom prst="rect">
-                          <a:avLst/>
-                        </a:prstGeom>
-                      </wps:spPr>
-                      <wps:txbx>
-                        <w:txbxContent>
-                          <w:p>
-                            <w:pPr>
-                              <w:rPr>
-                                <w:sz w:val="24"/>
-                                <w:szCs w:val="24"/>
-                              </w:rPr>
-                            </w:pPr>
-                            <m:oMathPara>
-                              <m:oMathParaPr>
-                                <m:jc m:val="centerGroup"/>
-                              </m:oMathParaPr>
-                              <m:oMath>
-                                <m:f>
-                                  <m:fPr>
-                                    <m:type m:val="lin"/>
-                                    <m:ctrlPr>
-                                      <w:rPr>
-                                        <w:rFonts w:ascii="Cambria Math" w:eastAsiaTheme="minorEastAsia" w:hAnsi="Cambria Math"/>
-                                        <w:i/>
-                                        <w:iCs/>
-                                        <w:sz w:val="16"/>
-                                        <w:szCs w:val="16"/>
-                                      </w:rPr>
-                                    </m:ctrlPr>
-                                  </m:fPr>
-                                  <m:num>
-                                    <m:r>
-                                      <w:rPr>
-                                        <w:rFonts w:ascii="Cambria Math" w:hAnsi="Cambria Math"/>
-                                        <w:sz w:val="16"/>
-                                        <w:szCs w:val="16"/>
-                                      </w:rPr>
-                                      <m:t>Nome</m:t>
-                                    </m:r>
-                                  </m:num>
-                                  <m:den>
-                                    <m:r>
-                                      <w:rPr>
-                                        <w:rFonts w:ascii="Cambria Math" w:hAnsi="Cambria Math"/>
-                                        <w:sz w:val="16"/>
-                                        <w:szCs w:val="16"/>
-                                      </w:rPr>
-                                      <m:t>Geração</m:t>
-                                    </m:r>
-                                  </m:den>
-                                </m:f>
-                              </m:oMath>
-                            </m:oMathPara>
-                          </w:p>
-                        </w:txbxContent>
-                      </wps:txbx>
-                      <wps:bodyPr wrap="square" rtlCol="0"/>
-                    </wps:wsp>
-                  </a:graphicData>
-                </a:graphic>
-              </wp:anchor>
-            </w:drawing>
-          </mc:Choice>
-          <mc:Fallback>
-            <w:pict>
-              <v:shape w14:anchorId="350EADF5" id="_x0000_s1049" type="#_x0000_t202" style="position:absolute;margin-left:7.1pt;margin-top:166.1pt;width:91pt;height:21.9pt;z-index:251732992;visibility:visible;mso-wrap-style:square;mso-wrap-distance-left:9pt;mso-wrap-distance-top:0;mso-wrap-distance-right:9pt;mso-wrap-distance-bottom:0;mso-position-horizontal:absolute;mso-position-horizontal-relative:text;mso-position-vertical:absolute;mso-position-vertical-relative:text;v-text-anchor:top" o:gfxdata="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" filled="f" stroked="f">
-                <v:textbox>
-                  <w:txbxContent>
-                    <w:p>
-                      <w:pPr>
-                        <w:rPr>
-                          <w:sz w:val="24"/>
-                          <w:szCs w:val="24"/>
-                        </w:rPr>
-                      </w:pPr>
-                      <m:oMathPara>
-                        <m:oMathParaPr>
-                          <m:jc m:val="centerGroup"/>
-                        </m:oMathParaPr>
-                        <m:oMath>
-                          <m:f>
-                            <m:fPr>
-                              <m:type m:val="lin"/>
-                              <m:ctrlPr>
-                                <w:rPr>
-                                  <w:rFonts w:ascii="Cambria Math" w:eastAsiaTheme="minorEastAsia" w:hAnsi="Cambria Math"/>
-                                  <w:i/>
-                                  <w:iCs/>
-                                  <w:sz w:val="16"/>
-                                  <w:szCs w:val="16"/>
-                                </w:rPr>
-                              </m:ctrlPr>
-                            </m:fPr>
-                            <m:num>
-                              <m:r>
-                                <w:rPr>
-                                  <w:rFonts w:ascii="Cambria Math" w:hAnsi="Cambria Math"/>
-                                  <w:sz w:val="16"/>
-                                  <w:szCs w:val="16"/>
-                                </w:rPr>
-                                <m:t>Nome</m:t>
-                              </m:r>
-                            </m:num>
-                            <m:den>
-                              <m:r>
-                                <w:rPr>
-                                  <w:rFonts w:ascii="Cambria Math" w:hAnsi="Cambria Math"/>
-                                  <w:sz w:val="16"/>
-                                  <w:szCs w:val="16"/>
-                                </w:rPr>
-                                <m:t>Geração</m:t>
-                              </m:r>
-                            </m:den>
-                          </m:f>
-                        </m:oMath>
-                      </m:oMathPara>
-                    </w:p>
-                  </w:txbxContent>
-                </v:textbox>
-              </v:shape>
-            </w:pict>
-          </mc:Fallback>
-        </mc:AlternateContent>
-      </w:r>
-      <w:r>
-        <w:rPr>
-          <w:noProof/>
-        </w:rPr>
         <w:drawing>
           <wp:anchor distT="0" distB="0" distL="114300" distR="114300" simplePos="0" relativeHeight="251681792" behindDoc="0" locked="0" layoutInCell="1" allowOverlap="1" wp14:anchorId="1C7812D2" wp14:editId="58FAEC96">
             <wp:simplePos x="0" y="0"/>
@@ -21623,7 +20815,7 @@
           <w:noProof/>
         </w:rPr>
         <w:drawing>
-          <wp:anchor distT="0" distB="0" distL="114300" distR="114300" simplePos="0" relativeHeight="251683840" behindDoc="0" locked="0" layoutInCell="1" allowOverlap="1" wp14:anchorId="5C3E2DC4" wp14:editId="79165867">
+          <wp:anchor distT="0" distB="0" distL="114300" distR="114300" simplePos="0" relativeHeight="251683840" behindDoc="0" locked="0" layoutInCell="1" allowOverlap="1" wp14:anchorId="5C3E2DC4" wp14:editId="2D7C3929">
             <wp:simplePos x="0" y="0"/>
             <wp:positionH relativeFrom="margin">
               <wp:align>left</wp:align>
@@ -21645,6 +20837,73 @@
             <a:graphic xmlns:a="http://schemas.openxmlformats.org/drawingml/2006/main">
               <a:graphicData uri="http://schemas.openxmlformats.org/drawingml/2006/chart">
                 <c:chart xmlns:c="http://schemas.openxmlformats.org/drawingml/2006/chart" xmlns:r="http://schemas.openxmlformats.org/officeDocument/2006/relationships" r:id="rId17"/>
+              </a:graphicData>
+            </a:graphic>
+            <wp14:sizeRelH relativeFrom="margin">
+              <wp14:pctWidth>0</wp14:pctWidth>
+            </wp14:sizeRelH>
+            <wp14:sizeRelV relativeFrom="margin">
+              <wp14:pctHeight>0</wp14:pctHeight>
+            </wp14:sizeRelV>
+          </wp:anchor>
+        </w:drawing>
+      </w:r>
+    </w:p>
+    <w:p>
+      <w:pPr>
+        <w:rPr>
+          <w:noProof/>
+        </w:rPr>
+      </w:pPr>
+    </w:p>
+    <w:p>
+      <w:pPr>
+        <w:rPr>
+          <w:noProof/>
+        </w:rPr>
+      </w:pPr>
+    </w:p>
+    <w:p>
+      <w:pPr>
+        <w:rPr>
+          <w:noProof/>
+        </w:rPr>
+      </w:pPr>
+    </w:p>
+    <w:p>
+      <w:pPr>
+        <w:rPr>
+          <w:noProof/>
+        </w:rPr>
+      </w:pPr>
+      <w:r>
+        <w:rPr>
+          <w:noProof/>
+        </w:rPr>
+        <w:lastRenderedPageBreak/>
+        <w:drawing>
+          <wp:anchor distT="0" distB="0" distL="114300" distR="114300" simplePos="0" relativeHeight="251730944" behindDoc="0" locked="0" layoutInCell="1" allowOverlap="1" wp14:anchorId="008916B3" wp14:editId="26388328">
+            <wp:simplePos x="0" y="0"/>
+            <wp:positionH relativeFrom="column">
+              <wp:posOffset>0</wp:posOffset>
+            </wp:positionH>
+            <wp:positionV relativeFrom="paragraph">
+              <wp:posOffset>283845</wp:posOffset>
+            </wp:positionV>
+            <wp:extent cx="4572000" cy="2743200"/>
+            <wp:effectExtent l="0" t="0" r="0" b="0"/>
+            <wp:wrapSquare wrapText="bothSides"/>
+            <wp:docPr id="4" name="Gráfico 4">
+              <a:extLst xmlns:a="http://schemas.openxmlformats.org/drawingml/2006/main">
+                <a:ext uri="{FF2B5EF4-FFF2-40B4-BE49-F238E27FC236}">
+                  <a16:creationId xmlns:a16="http://schemas.microsoft.com/office/drawing/2014/main" id="{F1769B30-170E-4C01-97F9-B5AB4D72996F}"/>
+                </a:ext>
+              </a:extLst>
+            </wp:docPr>
+            <wp:cNvGraphicFramePr/>
+            <a:graphic xmlns:a="http://schemas.openxmlformats.org/drawingml/2006/main">
+              <a:graphicData uri="http://schemas.openxmlformats.org/drawingml/2006/chart">
+                <c:chart xmlns:c="http://schemas.openxmlformats.org/drawingml/2006/chart" xmlns:r="http://schemas.openxmlformats.org/officeDocument/2006/relationships" r:id="rId18"/>
               </a:graphicData>
             </a:graphic>
             <wp14:sizeRelH relativeFrom="margin">
@@ -21754,34 +21013,44 @@
           <w:noProof/>
         </w:rPr>
       </w:pPr>
-    </w:p>
-    <w:p>
-      <w:pPr>
+      <w:r>
         <w:rPr>
           <w:noProof/>
         </w:rPr>
-      </w:pPr>
-    </w:p>
-    <w:p>
-      <w:pPr>
-        <w:rPr>
-          <w:noProof/>
-        </w:rPr>
-      </w:pPr>
-    </w:p>
-    <w:p>
-      <w:pPr>
-        <w:rPr>
-          <w:noProof/>
-        </w:rPr>
-      </w:pPr>
-    </w:p>
-    <w:p>
-      <w:pPr>
-        <w:rPr>
-          <w:noProof/>
-        </w:rPr>
-      </w:pPr>
+        <w:drawing>
+          <wp:anchor distT="0" distB="0" distL="114300" distR="114300" simplePos="0" relativeHeight="251732992" behindDoc="0" locked="0" layoutInCell="1" allowOverlap="1" wp14:anchorId="4877DA28" wp14:editId="38F911B7">
+            <wp:simplePos x="0" y="0"/>
+            <wp:positionH relativeFrom="column">
+              <wp:posOffset>0</wp:posOffset>
+            </wp:positionH>
+            <wp:positionV relativeFrom="paragraph">
+              <wp:posOffset>283845</wp:posOffset>
+            </wp:positionV>
+            <wp:extent cx="4572000" cy="2743200"/>
+            <wp:effectExtent l="0" t="0" r="0" b="0"/>
+            <wp:wrapSquare wrapText="bothSides"/>
+            <wp:docPr id="5" name="Gráfico 5">
+              <a:extLst xmlns:a="http://schemas.openxmlformats.org/drawingml/2006/main">
+                <a:ext uri="{FF2B5EF4-FFF2-40B4-BE49-F238E27FC236}">
+                  <a16:creationId xmlns:a16="http://schemas.microsoft.com/office/drawing/2014/main" id="{BF54970B-912B-446C-B64A-D4BF8257992B}"/>
+                </a:ext>
+              </a:extLst>
+            </wp:docPr>
+            <wp:cNvGraphicFramePr/>
+            <a:graphic xmlns:a="http://schemas.openxmlformats.org/drawingml/2006/main">
+              <a:graphicData uri="http://schemas.openxmlformats.org/drawingml/2006/chart">
+                <c:chart xmlns:c="http://schemas.openxmlformats.org/drawingml/2006/chart" xmlns:r="http://schemas.openxmlformats.org/officeDocument/2006/relationships" r:id="rId19"/>
+              </a:graphicData>
+            </a:graphic>
+            <wp14:sizeRelH relativeFrom="margin">
+              <wp14:pctWidth>0</wp14:pctWidth>
+            </wp14:sizeRelH>
+            <wp14:sizeRelV relativeFrom="margin">
+              <wp14:pctHeight>0</wp14:pctHeight>
+            </wp14:sizeRelV>
+          </wp:anchor>
+        </w:drawing>
+      </w:r>
     </w:p>
     <w:p>
       <w:pPr>
@@ -26066,6 +25335,755 @@
 </c:chartSpace>
 </file>
 
+<file path=word/charts/chart13.xml><?xml version="1.0" encoding="utf-8"?>
+<c:chartSpace xmlns:c="http://schemas.openxmlformats.org/drawingml/2006/chart" xmlns:a="http://schemas.openxmlformats.org/drawingml/2006/main" xmlns:r="http://schemas.openxmlformats.org/officeDocument/2006/relationships" xmlns:c16r2="http://schemas.microsoft.com/office/drawing/2015/06/chart">
+  <c:date1904 val="0"/>
+  <c:lang val="pt-PT"/>
+  <c:roundedCorners val="0"/>
+  <mc:AlternateContent xmlns:mc="http://schemas.openxmlformats.org/markup-compatibility/2006">
+    <mc:Choice xmlns:c14="http://schemas.microsoft.com/office/drawing/2007/8/2/chart" Requires="c14">
+      <c14:style val="102"/>
+    </mc:Choice>
+    <mc:Fallback>
+      <c:style val="2"/>
+    </mc:Fallback>
+  </mc:AlternateContent>
+  <c:chart>
+    <c:title>
+      <c:tx>
+        <c:rich>
+          <a:bodyPr rot="0" spcFirstLastPara="1" vertOverflow="ellipsis" vert="horz" wrap="square" anchor="ctr" anchorCtr="1"/>
+          <a:lstStyle/>
+          <a:p>
+            <a:pPr>
+              <a:defRPr sz="1800" b="1" i="0" u="none" strike="noStrike" kern="1200" cap="all" spc="150" baseline="0">
+                <a:solidFill>
+                  <a:schemeClr val="tx1">
+                    <a:lumMod val="50000"/>
+                    <a:lumOff val="50000"/>
+                  </a:schemeClr>
+                </a:solidFill>
+                <a:latin typeface="+mn-lt"/>
+                <a:ea typeface="+mn-ea"/>
+                <a:cs typeface="+mn-cs"/>
+              </a:defRPr>
+            </a:pPr>
+            <a:r>
+              <a:rPr lang="pt-PT"/>
+              <a:t>Velocidade</a:t>
+            </a:r>
+            <a:r>
+              <a:rPr lang="pt-PT" baseline="0"/>
+              <a:t> Média de compressão</a:t>
+            </a:r>
+          </a:p>
+          <a:p>
+            <a:pPr>
+              <a:defRPr/>
+            </a:pPr>
+            <a:r>
+              <a:rPr lang="pt-PT" baseline="0"/>
+              <a:t>(MB/S)</a:t>
+            </a:r>
+            <a:endParaRPr lang="pt-PT"/>
+          </a:p>
+        </c:rich>
+      </c:tx>
+      <c:overlay val="0"/>
+      <c:spPr>
+        <a:noFill/>
+        <a:ln>
+          <a:noFill/>
+        </a:ln>
+        <a:effectLst/>
+      </c:spPr>
+      <c:txPr>
+        <a:bodyPr rot="0" spcFirstLastPara="1" vertOverflow="ellipsis" vert="horz" wrap="square" anchor="ctr" anchorCtr="1"/>
+        <a:lstStyle/>
+        <a:p>
+          <a:pPr>
+            <a:defRPr sz="1800" b="1" i="0" u="none" strike="noStrike" kern="1200" cap="all" spc="150" baseline="0">
+              <a:solidFill>
+                <a:schemeClr val="tx1">
+                  <a:lumMod val="50000"/>
+                  <a:lumOff val="50000"/>
+                </a:schemeClr>
+              </a:solidFill>
+              <a:latin typeface="+mn-lt"/>
+              <a:ea typeface="+mn-ea"/>
+              <a:cs typeface="+mn-cs"/>
+            </a:defRPr>
+          </a:pPr>
+          <a:endParaRPr lang="pt-PT"/>
+        </a:p>
+      </c:txPr>
+    </c:title>
+    <c:autoTitleDeleted val="0"/>
+    <c:plotArea>
+      <c:layout/>
+      <c:barChart>
+        <c:barDir val="bar"/>
+        <c:grouping val="clustered"/>
+        <c:varyColors val="0"/>
+        <c:ser>
+          <c:idx val="0"/>
+          <c:order val="0"/>
+          <c:spPr>
+            <a:pattFill prst="narVert">
+              <a:fgClr>
+                <a:schemeClr val="accent1"/>
+              </a:fgClr>
+              <a:bgClr>
+                <a:schemeClr val="accent1">
+                  <a:lumMod val="20000"/>
+                  <a:lumOff val="80000"/>
+                </a:schemeClr>
+              </a:bgClr>
+            </a:pattFill>
+            <a:ln>
+              <a:noFill/>
+            </a:ln>
+            <a:effectLst>
+              <a:innerShdw blurRad="114300">
+                <a:schemeClr val="accent1"/>
+              </a:innerShdw>
+            </a:effectLst>
+          </c:spPr>
+          <c:invertIfNegative val="0"/>
+          <c:dLbls>
+            <c:spPr>
+              <a:noFill/>
+              <a:ln>
+                <a:noFill/>
+              </a:ln>
+              <a:effectLst/>
+            </c:spPr>
+            <c:txPr>
+              <a:bodyPr rot="0" spcFirstLastPara="1" vertOverflow="ellipsis" vert="horz" wrap="square" lIns="38100" tIns="19050" rIns="38100" bIns="19050" anchor="ctr" anchorCtr="1">
+                <a:spAutoFit/>
+              </a:bodyPr>
+              <a:lstStyle/>
+              <a:p>
+                <a:pPr>
+                  <a:defRPr sz="900" b="0" i="0" u="none" strike="noStrike" kern="1200" baseline="0">
+                    <a:solidFill>
+                      <a:schemeClr val="tx1">
+                        <a:lumMod val="75000"/>
+                        <a:lumOff val="25000"/>
+                      </a:schemeClr>
+                    </a:solidFill>
+                    <a:latin typeface="+mn-lt"/>
+                    <a:ea typeface="+mn-ea"/>
+                    <a:cs typeface="+mn-cs"/>
+                  </a:defRPr>
+                </a:pPr>
+                <a:endParaRPr lang="pt-PT"/>
+              </a:p>
+            </c:txPr>
+            <c:dLblPos val="outEnd"/>
+            <c:showLegendKey val="0"/>
+            <c:showVal val="1"/>
+            <c:showCatName val="0"/>
+            <c:showSerName val="0"/>
+            <c:showPercent val="0"/>
+            <c:showBubbleSize val="0"/>
+            <c:showLeaderLines val="0"/>
+            <c:extLst>
+              <c:ext xmlns:c15="http://schemas.microsoft.com/office/drawing/2012/chart" uri="{CE6537A1-D6FC-4f65-9D91-7224C49458BB}">
+                <c15:showLeaderLines val="1"/>
+                <c15:leaderLines>
+                  <c:spPr>
+                    <a:ln w="9525">
+                      <a:solidFill>
+                        <a:schemeClr val="tx1">
+                          <a:lumMod val="35000"/>
+                          <a:lumOff val="65000"/>
+                        </a:schemeClr>
+                      </a:solidFill>
+                    </a:ln>
+                    <a:effectLst/>
+                  </c:spPr>
+                </c15:leaderLines>
+              </c:ext>
+            </c:extLst>
+          </c:dLbls>
+          <c:cat>
+            <c:strLit>
+              <c:ptCount val="5"/>
+              <c:pt idx="0">
+                <c:v>Jpeg2000 Parte 1</c:v>
+              </c:pt>
+              <c:pt idx="1">
+                <c:v>Jpeg</c:v>
+              </c:pt>
+              <c:pt idx="2">
+                <c:v>Bzip2</c:v>
+              </c:pt>
+              <c:pt idx="3">
+                <c:v>Png</c:v>
+              </c:pt>
+              <c:pt idx="4">
+                <c:v>Cmp ger. 10</c:v>
+              </c:pt>
+            </c:strLit>
+          </c:cat>
+          <c:val>
+            <c:numRef>
+              <c:f>Folha1!$P$127:$T$127</c:f>
+              <c:numCache>
+                <c:formatCode>General</c:formatCode>
+                <c:ptCount val="5"/>
+                <c:pt idx="0">
+                  <c:v>3.7</c:v>
+                </c:pt>
+                <c:pt idx="1">
+                  <c:v>74</c:v>
+                </c:pt>
+                <c:pt idx="2">
+                  <c:v>20.2</c:v>
+                </c:pt>
+                <c:pt idx="3">
+                  <c:v>0</c:v>
+                </c:pt>
+                <c:pt idx="4">
+                  <c:v>1.2</c:v>
+                </c:pt>
+              </c:numCache>
+            </c:numRef>
+          </c:val>
+          <c:extLst>
+            <c:ext xmlns:c16="http://schemas.microsoft.com/office/drawing/2014/chart" uri="{C3380CC4-5D6E-409C-BE32-E72D297353CC}">
+              <c16:uniqueId val="{00000000-FE02-4689-A342-4EA62046EB20}"/>
+            </c:ext>
+          </c:extLst>
+        </c:ser>
+        <c:dLbls>
+          <c:dLblPos val="outEnd"/>
+          <c:showLegendKey val="0"/>
+          <c:showVal val="1"/>
+          <c:showCatName val="0"/>
+          <c:showSerName val="0"/>
+          <c:showPercent val="0"/>
+          <c:showBubbleSize val="0"/>
+        </c:dLbls>
+        <c:gapWidth val="227"/>
+        <c:overlap val="-48"/>
+        <c:axId val="554323208"/>
+        <c:axId val="554320256"/>
+      </c:barChart>
+      <c:catAx>
+        <c:axId val="554323208"/>
+        <c:scaling>
+          <c:orientation val="minMax"/>
+        </c:scaling>
+        <c:delete val="0"/>
+        <c:axPos val="l"/>
+        <c:numFmt formatCode="General" sourceLinked="1"/>
+        <c:majorTickMark val="none"/>
+        <c:minorTickMark val="none"/>
+        <c:tickLblPos val="nextTo"/>
+        <c:spPr>
+          <a:noFill/>
+          <a:ln w="19050" cap="flat" cmpd="sng" algn="ctr">
+            <a:solidFill>
+              <a:schemeClr val="tx1">
+                <a:lumMod val="25000"/>
+                <a:lumOff val="75000"/>
+              </a:schemeClr>
+            </a:solidFill>
+            <a:round/>
+          </a:ln>
+          <a:effectLst/>
+        </c:spPr>
+        <c:txPr>
+          <a:bodyPr rot="-60000000" spcFirstLastPara="1" vertOverflow="ellipsis" vert="horz" wrap="square" anchor="ctr" anchorCtr="1"/>
+          <a:lstStyle/>
+          <a:p>
+            <a:pPr>
+              <a:defRPr sz="900" b="0" i="0" u="none" strike="noStrike" kern="1200" baseline="0">
+                <a:solidFill>
+                  <a:schemeClr val="tx1">
+                    <a:lumMod val="65000"/>
+                    <a:lumOff val="35000"/>
+                  </a:schemeClr>
+                </a:solidFill>
+                <a:latin typeface="+mn-lt"/>
+                <a:ea typeface="+mn-ea"/>
+                <a:cs typeface="+mn-cs"/>
+              </a:defRPr>
+            </a:pPr>
+            <a:endParaRPr lang="pt-PT"/>
+          </a:p>
+        </c:txPr>
+        <c:crossAx val="554320256"/>
+        <c:crosses val="autoZero"/>
+        <c:auto val="1"/>
+        <c:lblAlgn val="ctr"/>
+        <c:lblOffset val="100"/>
+        <c:noMultiLvlLbl val="0"/>
+      </c:catAx>
+      <c:valAx>
+        <c:axId val="554320256"/>
+        <c:scaling>
+          <c:orientation val="minMax"/>
+        </c:scaling>
+        <c:delete val="0"/>
+        <c:axPos val="b"/>
+        <c:numFmt formatCode="General" sourceLinked="1"/>
+        <c:majorTickMark val="none"/>
+        <c:minorTickMark val="none"/>
+        <c:tickLblPos val="nextTo"/>
+        <c:spPr>
+          <a:noFill/>
+          <a:ln>
+            <a:noFill/>
+          </a:ln>
+          <a:effectLst/>
+        </c:spPr>
+        <c:txPr>
+          <a:bodyPr rot="-60000000" spcFirstLastPara="1" vertOverflow="ellipsis" vert="horz" wrap="square" anchor="ctr" anchorCtr="1"/>
+          <a:lstStyle/>
+          <a:p>
+            <a:pPr>
+              <a:defRPr sz="900" b="0" i="0" u="none" strike="noStrike" kern="1200" baseline="0">
+                <a:solidFill>
+                  <a:schemeClr val="tx1">
+                    <a:lumMod val="65000"/>
+                    <a:lumOff val="35000"/>
+                  </a:schemeClr>
+                </a:solidFill>
+                <a:latin typeface="+mn-lt"/>
+                <a:ea typeface="+mn-ea"/>
+                <a:cs typeface="+mn-cs"/>
+              </a:defRPr>
+            </a:pPr>
+            <a:endParaRPr lang="pt-PT"/>
+          </a:p>
+        </c:txPr>
+        <c:crossAx val="554323208"/>
+        <c:crosses val="autoZero"/>
+        <c:crossBetween val="between"/>
+      </c:valAx>
+      <c:spPr>
+        <a:noFill/>
+        <a:ln>
+          <a:noFill/>
+        </a:ln>
+        <a:effectLst/>
+      </c:spPr>
+    </c:plotArea>
+    <c:plotVisOnly val="1"/>
+    <c:dispBlanksAs val="gap"/>
+    <c:showDLblsOverMax val="0"/>
+  </c:chart>
+  <c:spPr>
+    <a:solidFill>
+      <a:schemeClr val="bg1"/>
+    </a:solidFill>
+    <a:ln w="9525" cap="flat" cmpd="sng" algn="ctr">
+      <a:solidFill>
+        <a:schemeClr val="tx1">
+          <a:lumMod val="15000"/>
+          <a:lumOff val="85000"/>
+        </a:schemeClr>
+      </a:solidFill>
+      <a:round/>
+    </a:ln>
+    <a:effectLst/>
+  </c:spPr>
+  <c:txPr>
+    <a:bodyPr/>
+    <a:lstStyle/>
+    <a:p>
+      <a:pPr>
+        <a:defRPr/>
+      </a:pPr>
+      <a:endParaRPr lang="pt-PT"/>
+    </a:p>
+  </c:txPr>
+  <c:externalData r:id="rId3">
+    <c:autoUpdate val="0"/>
+  </c:externalData>
+</c:chartSpace>
+</file>
+
+<file path=word/charts/chart14.xml><?xml version="1.0" encoding="utf-8"?>
+<c:chartSpace xmlns:c="http://schemas.openxmlformats.org/drawingml/2006/chart" xmlns:a="http://schemas.openxmlformats.org/drawingml/2006/main" xmlns:r="http://schemas.openxmlformats.org/officeDocument/2006/relationships" xmlns:c16r2="http://schemas.microsoft.com/office/drawing/2015/06/chart">
+  <c:date1904 val="0"/>
+  <c:lang val="pt-PT"/>
+  <c:roundedCorners val="0"/>
+  <mc:AlternateContent xmlns:mc="http://schemas.openxmlformats.org/markup-compatibility/2006">
+    <mc:Choice xmlns:c14="http://schemas.microsoft.com/office/drawing/2007/8/2/chart" Requires="c14">
+      <c14:style val="102"/>
+    </mc:Choice>
+    <mc:Fallback>
+      <c:style val="2"/>
+    </mc:Fallback>
+  </mc:AlternateContent>
+  <c:chart>
+    <c:title>
+      <c:tx>
+        <c:rich>
+          <a:bodyPr rot="0" spcFirstLastPara="1" vertOverflow="ellipsis" vert="horz" wrap="square" anchor="ctr" anchorCtr="1"/>
+          <a:lstStyle/>
+          <a:p>
+            <a:pPr>
+              <a:defRPr sz="1800" b="1" i="0" u="none" strike="noStrike" kern="1200" cap="all" spc="150" baseline="0">
+                <a:solidFill>
+                  <a:schemeClr val="tx1">
+                    <a:lumMod val="50000"/>
+                    <a:lumOff val="50000"/>
+                  </a:schemeClr>
+                </a:solidFill>
+                <a:latin typeface="+mn-lt"/>
+                <a:ea typeface="+mn-ea"/>
+                <a:cs typeface="+mn-cs"/>
+              </a:defRPr>
+            </a:pPr>
+            <a:r>
+              <a:rPr lang="pt-PT" sz="1800" b="1" i="0" cap="all" baseline="0">
+                <a:effectLst/>
+              </a:rPr>
+              <a:t>Velocidade Média de descompressão</a:t>
+            </a:r>
+            <a:endParaRPr lang="pt-PT">
+              <a:effectLst/>
+            </a:endParaRPr>
+          </a:p>
+          <a:p>
+            <a:pPr>
+              <a:defRPr/>
+            </a:pPr>
+            <a:r>
+              <a:rPr lang="pt-PT" sz="1800" b="1" i="0" cap="all" baseline="0">
+                <a:effectLst/>
+              </a:rPr>
+              <a:t>(MB/S)</a:t>
+            </a:r>
+            <a:endParaRPr lang="pt-PT">
+              <a:effectLst/>
+            </a:endParaRPr>
+          </a:p>
+        </c:rich>
+      </c:tx>
+      <c:overlay val="0"/>
+      <c:spPr>
+        <a:noFill/>
+        <a:ln>
+          <a:noFill/>
+        </a:ln>
+        <a:effectLst/>
+      </c:spPr>
+      <c:txPr>
+        <a:bodyPr rot="0" spcFirstLastPara="1" vertOverflow="ellipsis" vert="horz" wrap="square" anchor="ctr" anchorCtr="1"/>
+        <a:lstStyle/>
+        <a:p>
+          <a:pPr>
+            <a:defRPr sz="1800" b="1" i="0" u="none" strike="noStrike" kern="1200" cap="all" spc="150" baseline="0">
+              <a:solidFill>
+                <a:schemeClr val="tx1">
+                  <a:lumMod val="50000"/>
+                  <a:lumOff val="50000"/>
+                </a:schemeClr>
+              </a:solidFill>
+              <a:latin typeface="+mn-lt"/>
+              <a:ea typeface="+mn-ea"/>
+              <a:cs typeface="+mn-cs"/>
+            </a:defRPr>
+          </a:pPr>
+          <a:endParaRPr lang="pt-PT"/>
+        </a:p>
+      </c:txPr>
+    </c:title>
+    <c:autoTitleDeleted val="0"/>
+    <c:plotArea>
+      <c:layout/>
+      <c:barChart>
+        <c:barDir val="bar"/>
+        <c:grouping val="clustered"/>
+        <c:varyColors val="0"/>
+        <c:ser>
+          <c:idx val="0"/>
+          <c:order val="0"/>
+          <c:spPr>
+            <a:pattFill prst="narVert">
+              <a:fgClr>
+                <a:schemeClr val="accent1"/>
+              </a:fgClr>
+              <a:bgClr>
+                <a:schemeClr val="accent1">
+                  <a:lumMod val="20000"/>
+                  <a:lumOff val="80000"/>
+                </a:schemeClr>
+              </a:bgClr>
+            </a:pattFill>
+            <a:ln>
+              <a:noFill/>
+            </a:ln>
+            <a:effectLst>
+              <a:innerShdw blurRad="114300">
+                <a:schemeClr val="accent1"/>
+              </a:innerShdw>
+            </a:effectLst>
+          </c:spPr>
+          <c:invertIfNegative val="0"/>
+          <c:dLbls>
+            <c:spPr>
+              <a:noFill/>
+              <a:ln>
+                <a:noFill/>
+              </a:ln>
+              <a:effectLst/>
+            </c:spPr>
+            <c:txPr>
+              <a:bodyPr rot="0" spcFirstLastPara="1" vertOverflow="ellipsis" vert="horz" wrap="square" lIns="38100" tIns="19050" rIns="38100" bIns="19050" anchor="ctr" anchorCtr="1">
+                <a:spAutoFit/>
+              </a:bodyPr>
+              <a:lstStyle/>
+              <a:p>
+                <a:pPr>
+                  <a:defRPr sz="900" b="0" i="0" u="none" strike="noStrike" kern="1200" baseline="0">
+                    <a:solidFill>
+                      <a:schemeClr val="tx1">
+                        <a:lumMod val="75000"/>
+                        <a:lumOff val="25000"/>
+                      </a:schemeClr>
+                    </a:solidFill>
+                    <a:latin typeface="+mn-lt"/>
+                    <a:ea typeface="+mn-ea"/>
+                    <a:cs typeface="+mn-cs"/>
+                  </a:defRPr>
+                </a:pPr>
+                <a:endParaRPr lang="pt-PT"/>
+              </a:p>
+            </c:txPr>
+            <c:dLblPos val="outEnd"/>
+            <c:showLegendKey val="0"/>
+            <c:showVal val="1"/>
+            <c:showCatName val="0"/>
+            <c:showSerName val="0"/>
+            <c:showPercent val="0"/>
+            <c:showBubbleSize val="0"/>
+            <c:showLeaderLines val="0"/>
+            <c:extLst>
+              <c:ext xmlns:c15="http://schemas.microsoft.com/office/drawing/2012/chart" uri="{CE6537A1-D6FC-4f65-9D91-7224C49458BB}">
+                <c15:showLeaderLines val="1"/>
+                <c15:leaderLines>
+                  <c:spPr>
+                    <a:ln w="9525">
+                      <a:solidFill>
+                        <a:schemeClr val="tx1">
+                          <a:lumMod val="35000"/>
+                          <a:lumOff val="65000"/>
+                        </a:schemeClr>
+                      </a:solidFill>
+                    </a:ln>
+                    <a:effectLst/>
+                  </c:spPr>
+                </c15:leaderLines>
+              </c:ext>
+            </c:extLst>
+          </c:dLbls>
+          <c:cat>
+            <c:strLit>
+              <c:ptCount val="5"/>
+              <c:pt idx="0">
+                <c:v>Jpeg2000 Parte 1</c:v>
+              </c:pt>
+              <c:pt idx="1">
+                <c:v>Jpeg</c:v>
+              </c:pt>
+              <c:pt idx="2">
+                <c:v>Bzip2</c:v>
+              </c:pt>
+              <c:pt idx="3">
+                <c:v>Png</c:v>
+              </c:pt>
+              <c:pt idx="4">
+                <c:v>Cmp ger. 10</c:v>
+              </c:pt>
+            </c:strLit>
+          </c:cat>
+          <c:val>
+            <c:numRef>
+              <c:f>Folha1!$P$135:$T$135</c:f>
+              <c:numCache>
+                <c:formatCode>General</c:formatCode>
+                <c:ptCount val="5"/>
+                <c:pt idx="0">
+                  <c:v>4.5</c:v>
+                </c:pt>
+                <c:pt idx="1">
+                  <c:v>111</c:v>
+                </c:pt>
+                <c:pt idx="2">
+                  <c:v>27.8</c:v>
+                </c:pt>
+                <c:pt idx="3">
+                  <c:v>0</c:v>
+                </c:pt>
+                <c:pt idx="4">
+                  <c:v>27.8</c:v>
+                </c:pt>
+              </c:numCache>
+            </c:numRef>
+          </c:val>
+          <c:extLst>
+            <c:ext xmlns:c16="http://schemas.microsoft.com/office/drawing/2014/chart" uri="{C3380CC4-5D6E-409C-BE32-E72D297353CC}">
+              <c16:uniqueId val="{00000000-811C-46C2-9D4E-8BFBDBABC27C}"/>
+            </c:ext>
+          </c:extLst>
+        </c:ser>
+        <c:dLbls>
+          <c:dLblPos val="outEnd"/>
+          <c:showLegendKey val="0"/>
+          <c:showVal val="1"/>
+          <c:showCatName val="0"/>
+          <c:showSerName val="0"/>
+          <c:showPercent val="0"/>
+          <c:showBubbleSize val="0"/>
+        </c:dLbls>
+        <c:gapWidth val="227"/>
+        <c:overlap val="-48"/>
+        <c:axId val="554326816"/>
+        <c:axId val="554321240"/>
+      </c:barChart>
+      <c:catAx>
+        <c:axId val="554326816"/>
+        <c:scaling>
+          <c:orientation val="minMax"/>
+        </c:scaling>
+        <c:delete val="0"/>
+        <c:axPos val="l"/>
+        <c:numFmt formatCode="General" sourceLinked="1"/>
+        <c:majorTickMark val="none"/>
+        <c:minorTickMark val="none"/>
+        <c:tickLblPos val="nextTo"/>
+        <c:spPr>
+          <a:noFill/>
+          <a:ln w="19050" cap="flat" cmpd="sng" algn="ctr">
+            <a:solidFill>
+              <a:schemeClr val="tx1">
+                <a:lumMod val="25000"/>
+                <a:lumOff val="75000"/>
+              </a:schemeClr>
+            </a:solidFill>
+            <a:round/>
+          </a:ln>
+          <a:effectLst/>
+        </c:spPr>
+        <c:txPr>
+          <a:bodyPr rot="-60000000" spcFirstLastPara="1" vertOverflow="ellipsis" vert="horz" wrap="square" anchor="ctr" anchorCtr="1"/>
+          <a:lstStyle/>
+          <a:p>
+            <a:pPr>
+              <a:defRPr sz="900" b="0" i="0" u="none" strike="noStrike" kern="1200" baseline="0">
+                <a:solidFill>
+                  <a:schemeClr val="tx1">
+                    <a:lumMod val="65000"/>
+                    <a:lumOff val="35000"/>
+                  </a:schemeClr>
+                </a:solidFill>
+                <a:latin typeface="+mn-lt"/>
+                <a:ea typeface="+mn-ea"/>
+                <a:cs typeface="+mn-cs"/>
+              </a:defRPr>
+            </a:pPr>
+            <a:endParaRPr lang="pt-PT"/>
+          </a:p>
+        </c:txPr>
+        <c:crossAx val="554321240"/>
+        <c:crosses val="autoZero"/>
+        <c:auto val="1"/>
+        <c:lblAlgn val="ctr"/>
+        <c:lblOffset val="100"/>
+        <c:noMultiLvlLbl val="0"/>
+      </c:catAx>
+      <c:valAx>
+        <c:axId val="554321240"/>
+        <c:scaling>
+          <c:orientation val="minMax"/>
+        </c:scaling>
+        <c:delete val="0"/>
+        <c:axPos val="b"/>
+        <c:numFmt formatCode="General" sourceLinked="1"/>
+        <c:majorTickMark val="none"/>
+        <c:minorTickMark val="none"/>
+        <c:tickLblPos val="nextTo"/>
+        <c:spPr>
+          <a:noFill/>
+          <a:ln>
+            <a:noFill/>
+          </a:ln>
+          <a:effectLst/>
+        </c:spPr>
+        <c:txPr>
+          <a:bodyPr rot="-60000000" spcFirstLastPara="1" vertOverflow="ellipsis" vert="horz" wrap="square" anchor="ctr" anchorCtr="1"/>
+          <a:lstStyle/>
+          <a:p>
+            <a:pPr>
+              <a:defRPr sz="900" b="0" i="0" u="none" strike="noStrike" kern="1200" baseline="0">
+                <a:solidFill>
+                  <a:schemeClr val="tx1">
+                    <a:lumMod val="65000"/>
+                    <a:lumOff val="35000"/>
+                  </a:schemeClr>
+                </a:solidFill>
+                <a:latin typeface="+mn-lt"/>
+                <a:ea typeface="+mn-ea"/>
+                <a:cs typeface="+mn-cs"/>
+              </a:defRPr>
+            </a:pPr>
+            <a:endParaRPr lang="pt-PT"/>
+          </a:p>
+        </c:txPr>
+        <c:crossAx val="554326816"/>
+        <c:crosses val="autoZero"/>
+        <c:crossBetween val="between"/>
+      </c:valAx>
+      <c:spPr>
+        <a:noFill/>
+        <a:ln>
+          <a:noFill/>
+        </a:ln>
+        <a:effectLst/>
+      </c:spPr>
+    </c:plotArea>
+    <c:plotVisOnly val="1"/>
+    <c:dispBlanksAs val="gap"/>
+    <c:showDLblsOverMax val="0"/>
+  </c:chart>
+  <c:spPr>
+    <a:solidFill>
+      <a:schemeClr val="bg1"/>
+    </a:solidFill>
+    <a:ln w="9525" cap="flat" cmpd="sng" algn="ctr">
+      <a:solidFill>
+        <a:schemeClr val="tx1">
+          <a:lumMod val="15000"/>
+          <a:lumOff val="85000"/>
+        </a:schemeClr>
+      </a:solidFill>
+      <a:round/>
+    </a:ln>
+    <a:effectLst/>
+  </c:spPr>
+  <c:txPr>
+    <a:bodyPr/>
+    <a:lstStyle/>
+    <a:p>
+      <a:pPr>
+        <a:defRPr/>
+      </a:pPr>
+      <a:endParaRPr lang="pt-PT"/>
+    </a:p>
+  </c:txPr>
+  <c:externalData r:id="rId3">
+    <c:autoUpdate val="0"/>
+  </c:externalData>
+</c:chartSpace>
+</file>
+
 <file path=word/charts/chart2.xml><?xml version="1.0" encoding="utf-8"?>
 <c:chartSpace xmlns:c="http://schemas.openxmlformats.org/drawingml/2006/chart" xmlns:a="http://schemas.openxmlformats.org/drawingml/2006/main" xmlns:r="http://schemas.openxmlformats.org/officeDocument/2006/relationships" xmlns:c16r2="http://schemas.microsoft.com/office/drawing/2015/06/chart">
   <c:date1904 val="0"/>
@@ -32540,6 +32558,86 @@
 </cs:colorStyle>
 </file>
 
+<file path=word/charts/colors13.xml><?xml version="1.0" encoding="utf-8"?>
+<cs:colorStyle xmlns:cs="http://schemas.microsoft.com/office/drawing/2012/chartStyle" xmlns:a="http://schemas.openxmlformats.org/drawingml/2006/main" meth="cycle" id="10">
+  <a:schemeClr val="accent1"/>
+  <a:schemeClr val="accent2"/>
+  <a:schemeClr val="accent3"/>
+  <a:schemeClr val="accent4"/>
+  <a:schemeClr val="accent5"/>
+  <a:schemeClr val="accent6"/>
+  <cs:variation/>
+  <cs:variation>
+    <a:lumMod val="60000"/>
+  </cs:variation>
+  <cs:variation>
+    <a:lumMod val="80000"/>
+    <a:lumOff val="20000"/>
+  </cs:variation>
+  <cs:variation>
+    <a:lumMod val="80000"/>
+  </cs:variation>
+  <cs:variation>
+    <a:lumMod val="60000"/>
+    <a:lumOff val="40000"/>
+  </cs:variation>
+  <cs:variation>
+    <a:lumMod val="50000"/>
+  </cs:variation>
+  <cs:variation>
+    <a:lumMod val="70000"/>
+    <a:lumOff val="30000"/>
+  </cs:variation>
+  <cs:variation>
+    <a:lumMod val="70000"/>
+  </cs:variation>
+  <cs:variation>
+    <a:lumMod val="50000"/>
+    <a:lumOff val="50000"/>
+  </cs:variation>
+</cs:colorStyle>
+</file>
+
+<file path=word/charts/colors14.xml><?xml version="1.0" encoding="utf-8"?>
+<cs:colorStyle xmlns:cs="http://schemas.microsoft.com/office/drawing/2012/chartStyle" xmlns:a="http://schemas.openxmlformats.org/drawingml/2006/main" meth="cycle" id="10">
+  <a:schemeClr val="accent1"/>
+  <a:schemeClr val="accent2"/>
+  <a:schemeClr val="accent3"/>
+  <a:schemeClr val="accent4"/>
+  <a:schemeClr val="accent5"/>
+  <a:schemeClr val="accent6"/>
+  <cs:variation/>
+  <cs:variation>
+    <a:lumMod val="60000"/>
+  </cs:variation>
+  <cs:variation>
+    <a:lumMod val="80000"/>
+    <a:lumOff val="20000"/>
+  </cs:variation>
+  <cs:variation>
+    <a:lumMod val="80000"/>
+  </cs:variation>
+  <cs:variation>
+    <a:lumMod val="60000"/>
+    <a:lumOff val="40000"/>
+  </cs:variation>
+  <cs:variation>
+    <a:lumMod val="50000"/>
+  </cs:variation>
+  <cs:variation>
+    <a:lumMod val="70000"/>
+    <a:lumOff val="30000"/>
+  </cs:variation>
+  <cs:variation>
+    <a:lumMod val="70000"/>
+  </cs:variation>
+  <cs:variation>
+    <a:lumMod val="50000"/>
+    <a:lumOff val="50000"/>
+  </cs:variation>
+</cs:colorStyle>
+</file>
+
 <file path=word/charts/colors2.xml><?xml version="1.0" encoding="utf-8"?>
 <cs:colorStyle xmlns:cs="http://schemas.microsoft.com/office/drawing/2012/chartStyle" xmlns:a="http://schemas.openxmlformats.org/drawingml/2006/main" meth="cycle" id="10">
   <a:schemeClr val="accent1"/>
@@ -34906,6 +35004,1044 @@
 </cs:chartStyle>
 </file>
 
+<file path=word/charts/style13.xml><?xml version="1.0" encoding="utf-8"?>
+<cs:chartStyle xmlns:cs="http://schemas.microsoft.com/office/drawing/2012/chartStyle" xmlns:a="http://schemas.openxmlformats.org/drawingml/2006/main" id="217">
+  <cs:axisTitle>
+    <cs:lnRef idx="0"/>
+    <cs:fillRef idx="0"/>
+    <cs:effectRef idx="0"/>
+    <cs:fontRef idx="minor">
+      <a:schemeClr val="tx1">
+        <a:lumMod val="65000"/>
+        <a:lumOff val="35000"/>
+      </a:schemeClr>
+    </cs:fontRef>
+    <cs:defRPr sz="900" b="1" kern="1200"/>
+  </cs:axisTitle>
+  <cs:categoryAxis>
+    <cs:lnRef idx="0"/>
+    <cs:fillRef idx="0"/>
+    <cs:effectRef idx="0"/>
+    <cs:fontRef idx="minor">
+      <a:schemeClr val="tx1">
+        <a:lumMod val="65000"/>
+        <a:lumOff val="35000"/>
+      </a:schemeClr>
+    </cs:fontRef>
+    <cs:spPr>
+      <a:ln w="19050" cap="flat" cmpd="sng" algn="ctr">
+        <a:solidFill>
+          <a:schemeClr val="tx1">
+            <a:lumMod val="25000"/>
+            <a:lumOff val="75000"/>
+          </a:schemeClr>
+        </a:solidFill>
+        <a:round/>
+      </a:ln>
+    </cs:spPr>
+    <cs:defRPr sz="900" kern="1200"/>
+  </cs:categoryAxis>
+  <cs:chartArea mods="allowNoFillOverride allowNoLineOverride">
+    <cs:lnRef idx="0"/>
+    <cs:fillRef idx="0"/>
+    <cs:effectRef idx="0"/>
+    <cs:fontRef idx="minor">
+      <a:schemeClr val="dk1"/>
+    </cs:fontRef>
+    <cs:spPr>
+      <a:solidFill>
+        <a:schemeClr val="bg1"/>
+      </a:solidFill>
+      <a:ln w="9525" cap="flat" cmpd="sng" algn="ctr">
+        <a:solidFill>
+          <a:schemeClr val="tx1">
+            <a:lumMod val="15000"/>
+            <a:lumOff val="85000"/>
+          </a:schemeClr>
+        </a:solidFill>
+        <a:round/>
+      </a:ln>
+    </cs:spPr>
+    <cs:defRPr sz="900" kern="1200"/>
+  </cs:chartArea>
+  <cs:dataLabel>
+    <cs:lnRef idx="0"/>
+    <cs:fillRef idx="0"/>
+    <cs:effectRef idx="0"/>
+    <cs:fontRef idx="minor">
+      <a:schemeClr val="tx1">
+        <a:lumMod val="75000"/>
+        <a:lumOff val="25000"/>
+      </a:schemeClr>
+    </cs:fontRef>
+    <cs:defRPr sz="900" kern="1200"/>
+  </cs:dataLabel>
+  <cs:dataLabelCallout>
+    <cs:lnRef idx="0"/>
+    <cs:fillRef idx="0"/>
+    <cs:effectRef idx="0"/>
+    <cs:fontRef idx="minor">
+      <a:schemeClr val="dk1">
+        <a:lumMod val="65000"/>
+        <a:lumOff val="35000"/>
+      </a:schemeClr>
+    </cs:fontRef>
+    <cs:spPr>
+      <a:solidFill>
+        <a:schemeClr val="lt1"/>
+      </a:solidFill>
+      <a:ln>
+        <a:solidFill>
+          <a:schemeClr val="dk1">
+            <a:lumMod val="25000"/>
+            <a:lumOff val="75000"/>
+          </a:schemeClr>
+        </a:solidFill>
+      </a:ln>
+    </cs:spPr>
+    <cs:defRPr sz="900" kern="1200"/>
+    <cs:bodyPr rot="0" spcFirstLastPara="1" vertOverflow="clip" horzOverflow="clip" vert="horz" wrap="square" lIns="36576" tIns="18288" rIns="36576" bIns="18288" anchor="ctr" anchorCtr="1">
+      <a:spAutoFit/>
+    </cs:bodyPr>
+  </cs:dataLabelCallout>
+  <cs:dataPoint>
+    <cs:lnRef idx="0"/>
+    <cs:fillRef idx="0">
+      <cs:styleClr val="auto"/>
+    </cs:fillRef>
+    <cs:effectRef idx="0">
+      <cs:styleClr val="auto"/>
+    </cs:effectRef>
+    <cs:fontRef idx="minor">
+      <a:schemeClr val="dk1"/>
+    </cs:fontRef>
+    <cs:spPr>
+      <a:pattFill prst="narVert">
+        <a:fgClr>
+          <a:schemeClr val="phClr"/>
+        </a:fgClr>
+        <a:bgClr>
+          <a:schemeClr val="phClr">
+            <a:lumMod val="20000"/>
+            <a:lumOff val="80000"/>
+          </a:schemeClr>
+        </a:bgClr>
+      </a:pattFill>
+      <a:effectLst>
+        <a:innerShdw blurRad="114300">
+          <a:schemeClr val="phClr"/>
+        </a:innerShdw>
+      </a:effectLst>
+    </cs:spPr>
+  </cs:dataPoint>
+  <cs:dataPoint3D>
+    <cs:lnRef idx="0"/>
+    <cs:fillRef idx="0">
+      <cs:styleClr val="auto"/>
+    </cs:fillRef>
+    <cs:effectRef idx="0"/>
+    <cs:fontRef idx="minor">
+      <a:schemeClr val="dk1"/>
+    </cs:fontRef>
+    <cs:spPr>
+      <a:pattFill prst="narVert">
+        <a:fgClr>
+          <a:schemeClr val="phClr"/>
+        </a:fgClr>
+        <a:bgClr>
+          <a:schemeClr val="phClr">
+            <a:lumMod val="20000"/>
+            <a:lumOff val="80000"/>
+          </a:schemeClr>
+        </a:bgClr>
+      </a:pattFill>
+      <a:effectLst>
+        <a:innerShdw blurRad="114300">
+          <a:schemeClr val="phClr"/>
+        </a:innerShdw>
+      </a:effectLst>
+    </cs:spPr>
+  </cs:dataPoint3D>
+  <cs:dataPointLine>
+    <cs:lnRef idx="0">
+      <cs:styleClr val="auto"/>
+    </cs:lnRef>
+    <cs:fillRef idx="0"/>
+    <cs:effectRef idx="0"/>
+    <cs:fontRef idx="minor">
+      <a:schemeClr val="dk1"/>
+    </cs:fontRef>
+    <cs:spPr>
+      <a:ln w="28575" cap="rnd">
+        <a:solidFill>
+          <a:schemeClr val="phClr"/>
+        </a:solidFill>
+        <a:round/>
+      </a:ln>
+    </cs:spPr>
+  </cs:dataPointLine>
+  <cs:dataPointMarker>
+    <cs:lnRef idx="0"/>
+    <cs:fillRef idx="0">
+      <cs:styleClr val="auto"/>
+    </cs:fillRef>
+    <cs:effectRef idx="0"/>
+    <cs:fontRef idx="minor">
+      <a:schemeClr val="dk1"/>
+    </cs:fontRef>
+    <cs:spPr>
+      <a:solidFill>
+        <a:schemeClr val="phClr"/>
+      </a:solidFill>
+    </cs:spPr>
+  </cs:dataPointMarker>
+  <cs:dataPointMarkerLayout symbol="circle" size="6"/>
+  <cs:dataPointWireframe>
+    <cs:lnRef idx="0">
+      <cs:styleClr val="auto"/>
+    </cs:lnRef>
+    <cs:fillRef idx="0"/>
+    <cs:effectRef idx="0"/>
+    <cs:fontRef idx="minor">
+      <a:schemeClr val="dk1"/>
+    </cs:fontRef>
+    <cs:spPr>
+      <a:ln w="9525" cap="rnd">
+        <a:solidFill>
+          <a:schemeClr val="phClr"/>
+        </a:solidFill>
+        <a:round/>
+      </a:ln>
+    </cs:spPr>
+  </cs:dataPointWireframe>
+  <cs:dataTable>
+    <cs:lnRef idx="0"/>
+    <cs:fillRef idx="0"/>
+    <cs:effectRef idx="0"/>
+    <cs:fontRef idx="minor">
+      <a:schemeClr val="tx1">
+        <a:lumMod val="65000"/>
+        <a:lumOff val="35000"/>
+      </a:schemeClr>
+    </cs:fontRef>
+    <cs:spPr>
+      <a:ln w="9525">
+        <a:solidFill>
+          <a:schemeClr val="tx1">
+            <a:lumMod val="15000"/>
+            <a:lumOff val="85000"/>
+          </a:schemeClr>
+        </a:solidFill>
+      </a:ln>
+    </cs:spPr>
+    <cs:defRPr sz="900" kern="1200"/>
+  </cs:dataTable>
+  <cs:downBar>
+    <cs:lnRef idx="0"/>
+    <cs:fillRef idx="0"/>
+    <cs:effectRef idx="0"/>
+    <cs:fontRef idx="minor">
+      <a:schemeClr val="dk1"/>
+    </cs:fontRef>
+    <cs:spPr>
+      <a:solidFill>
+        <a:schemeClr val="dk1">
+          <a:lumMod val="75000"/>
+          <a:lumOff val="25000"/>
+        </a:schemeClr>
+      </a:solidFill>
+      <a:ln w="9525">
+        <a:solidFill>
+          <a:schemeClr val="tx1">
+            <a:lumMod val="50000"/>
+            <a:lumOff val="50000"/>
+          </a:schemeClr>
+        </a:solidFill>
+      </a:ln>
+    </cs:spPr>
+  </cs:downBar>
+  <cs:dropLine>
+    <cs:lnRef idx="0"/>
+    <cs:fillRef idx="0"/>
+    <cs:effectRef idx="0"/>
+    <cs:fontRef idx="minor">
+      <a:schemeClr val="dk1"/>
+    </cs:fontRef>
+    <cs:spPr>
+      <a:ln w="9525">
+        <a:solidFill>
+          <a:schemeClr val="tx1">
+            <a:lumMod val="35000"/>
+            <a:lumOff val="65000"/>
+          </a:schemeClr>
+        </a:solidFill>
+        <a:round/>
+      </a:ln>
+    </cs:spPr>
+  </cs:dropLine>
+  <cs:errorBar>
+    <cs:lnRef idx="0"/>
+    <cs:fillRef idx="0"/>
+    <cs:effectRef idx="0"/>
+    <cs:fontRef idx="minor">
+      <a:schemeClr val="dk1"/>
+    </cs:fontRef>
+    <cs:spPr>
+      <a:ln w="9525">
+        <a:solidFill>
+          <a:schemeClr val="tx1">
+            <a:lumMod val="50000"/>
+            <a:lumOff val="50000"/>
+          </a:schemeClr>
+        </a:solidFill>
+        <a:round/>
+      </a:ln>
+    </cs:spPr>
+  </cs:errorBar>
+  <cs:floor>
+    <cs:lnRef idx="0"/>
+    <cs:fillRef idx="0"/>
+    <cs:effectRef idx="0"/>
+    <cs:fontRef idx="minor">
+      <a:schemeClr val="dk1"/>
+    </cs:fontRef>
+  </cs:floor>
+  <cs:gridlineMajor>
+    <cs:lnRef idx="0"/>
+    <cs:fillRef idx="0"/>
+    <cs:effectRef idx="0"/>
+    <cs:fontRef idx="minor">
+      <a:schemeClr val="dk1"/>
+    </cs:fontRef>
+    <cs:spPr>
+      <a:ln>
+        <a:solidFill>
+          <a:schemeClr val="tx1">
+            <a:lumMod val="15000"/>
+            <a:lumOff val="85000"/>
+          </a:schemeClr>
+        </a:solidFill>
+      </a:ln>
+    </cs:spPr>
+  </cs:gridlineMajor>
+  <cs:gridlineMinor>
+    <cs:lnRef idx="0"/>
+    <cs:fillRef idx="0"/>
+    <cs:effectRef idx="0"/>
+    <cs:fontRef idx="minor">
+      <a:schemeClr val="dk1"/>
+    </cs:fontRef>
+    <cs:spPr>
+      <a:ln>
+        <a:solidFill>
+          <a:schemeClr val="tx1">
+            <a:lumMod val="5000"/>
+            <a:lumOff val="95000"/>
+          </a:schemeClr>
+        </a:solidFill>
+      </a:ln>
+    </cs:spPr>
+  </cs:gridlineMinor>
+  <cs:hiLoLine>
+    <cs:lnRef idx="0"/>
+    <cs:fillRef idx="0"/>
+    <cs:effectRef idx="0"/>
+    <cs:fontRef idx="minor">
+      <a:schemeClr val="dk1"/>
+    </cs:fontRef>
+    <cs:spPr>
+      <a:ln w="9525">
+        <a:solidFill>
+          <a:schemeClr val="tx1">
+            <a:lumMod val="35000"/>
+            <a:lumOff val="65000"/>
+          </a:schemeClr>
+        </a:solidFill>
+        <a:round/>
+      </a:ln>
+    </cs:spPr>
+  </cs:hiLoLine>
+  <cs:leaderLine>
+    <cs:lnRef idx="0"/>
+    <cs:fillRef idx="0"/>
+    <cs:effectRef idx="0"/>
+    <cs:fontRef idx="minor">
+      <a:schemeClr val="dk1"/>
+    </cs:fontRef>
+    <cs:spPr>
+      <a:ln w="9525">
+        <a:solidFill>
+          <a:schemeClr val="tx1">
+            <a:lumMod val="35000"/>
+            <a:lumOff val="65000"/>
+          </a:schemeClr>
+        </a:solidFill>
+      </a:ln>
+    </cs:spPr>
+  </cs:leaderLine>
+  <cs:legend>
+    <cs:lnRef idx="0"/>
+    <cs:fillRef idx="0"/>
+    <cs:effectRef idx="0"/>
+    <cs:fontRef idx="minor">
+      <a:schemeClr val="tx1">
+        <a:lumMod val="65000"/>
+        <a:lumOff val="35000"/>
+      </a:schemeClr>
+    </cs:fontRef>
+    <cs:defRPr sz="900" kern="1200"/>
+  </cs:legend>
+  <cs:plotArea mods="allowNoFillOverride allowNoLineOverride">
+    <cs:lnRef idx="0"/>
+    <cs:fillRef idx="0"/>
+    <cs:effectRef idx="0"/>
+    <cs:fontRef idx="minor">
+      <a:schemeClr val="dk1"/>
+    </cs:fontRef>
+  </cs:plotArea>
+  <cs:plotArea3D mods="allowNoFillOverride allowNoLineOverride">
+    <cs:lnRef idx="0"/>
+    <cs:fillRef idx="0"/>
+    <cs:effectRef idx="0"/>
+    <cs:fontRef idx="minor">
+      <a:schemeClr val="dk1"/>
+    </cs:fontRef>
+  </cs:plotArea3D>
+  <cs:seriesAxis>
+    <cs:lnRef idx="0"/>
+    <cs:fillRef idx="0"/>
+    <cs:effectRef idx="0"/>
+    <cs:fontRef idx="minor">
+      <a:schemeClr val="tx1">
+        <a:lumMod val="65000"/>
+        <a:lumOff val="35000"/>
+      </a:schemeClr>
+    </cs:fontRef>
+    <cs:defRPr sz="900" kern="1200"/>
+  </cs:seriesAxis>
+  <cs:seriesLine>
+    <cs:lnRef idx="0"/>
+    <cs:fillRef idx="0"/>
+    <cs:effectRef idx="0"/>
+    <cs:fontRef idx="minor">
+      <a:schemeClr val="dk1"/>
+    </cs:fontRef>
+    <cs:spPr>
+      <a:ln w="9525">
+        <a:solidFill>
+          <a:schemeClr val="tx1">
+            <a:lumMod val="35000"/>
+            <a:lumOff val="65000"/>
+          </a:schemeClr>
+        </a:solidFill>
+        <a:round/>
+      </a:ln>
+    </cs:spPr>
+  </cs:seriesLine>
+  <cs:title>
+    <cs:lnRef idx="0"/>
+    <cs:fillRef idx="0"/>
+    <cs:effectRef idx="0"/>
+    <cs:fontRef idx="minor">
+      <a:schemeClr val="tx1">
+        <a:lumMod val="50000"/>
+        <a:lumOff val="50000"/>
+      </a:schemeClr>
+    </cs:fontRef>
+    <cs:defRPr sz="1800" b="1" kern="1200" cap="all" spc="150" baseline="0"/>
+  </cs:title>
+  <cs:trendline>
+    <cs:lnRef idx="0">
+      <cs:styleClr val="auto"/>
+    </cs:lnRef>
+    <cs:fillRef idx="0"/>
+    <cs:effectRef idx="0"/>
+    <cs:fontRef idx="minor">
+      <a:schemeClr val="dk1"/>
+    </cs:fontRef>
+    <cs:spPr>
+      <a:ln w="19050" cap="rnd">
+        <a:solidFill>
+          <a:schemeClr val="phClr"/>
+        </a:solidFill>
+      </a:ln>
+    </cs:spPr>
+  </cs:trendline>
+  <cs:trendlineLabel>
+    <cs:lnRef idx="0"/>
+    <cs:fillRef idx="0"/>
+    <cs:effectRef idx="0"/>
+    <cs:fontRef idx="minor">
+      <a:schemeClr val="tx1">
+        <a:lumMod val="65000"/>
+        <a:lumOff val="35000"/>
+      </a:schemeClr>
+    </cs:fontRef>
+    <cs:defRPr sz="900" kern="1200"/>
+  </cs:trendlineLabel>
+  <cs:upBar>
+    <cs:lnRef idx="0"/>
+    <cs:fillRef idx="0"/>
+    <cs:effectRef idx="0"/>
+    <cs:fontRef idx="minor">
+      <a:schemeClr val="dk1"/>
+    </cs:fontRef>
+    <cs:spPr>
+      <a:solidFill>
+        <a:schemeClr val="lt1"/>
+      </a:solidFill>
+      <a:ln w="9525">
+        <a:solidFill>
+          <a:schemeClr val="tx1">
+            <a:lumMod val="50000"/>
+            <a:lumOff val="50000"/>
+          </a:schemeClr>
+        </a:solidFill>
+      </a:ln>
+    </cs:spPr>
+  </cs:upBar>
+  <cs:valueAxis>
+    <cs:lnRef idx="0"/>
+    <cs:fillRef idx="0"/>
+    <cs:effectRef idx="0"/>
+    <cs:fontRef idx="minor">
+      <a:schemeClr val="tx1">
+        <a:lumMod val="65000"/>
+        <a:lumOff val="35000"/>
+      </a:schemeClr>
+    </cs:fontRef>
+    <cs:defRPr sz="900" kern="1200"/>
+  </cs:valueAxis>
+  <cs:wall>
+    <cs:lnRef idx="0"/>
+    <cs:fillRef idx="0"/>
+    <cs:effectRef idx="0"/>
+    <cs:fontRef idx="minor">
+      <a:schemeClr val="dk1"/>
+    </cs:fontRef>
+  </cs:wall>
+</cs:chartStyle>
+</file>
+
+<file path=word/charts/style14.xml><?xml version="1.0" encoding="utf-8"?>
+<cs:chartStyle xmlns:cs="http://schemas.microsoft.com/office/drawing/2012/chartStyle" xmlns:a="http://schemas.openxmlformats.org/drawingml/2006/main" id="217">
+  <cs:axisTitle>
+    <cs:lnRef idx="0"/>
+    <cs:fillRef idx="0"/>
+    <cs:effectRef idx="0"/>
+    <cs:fontRef idx="minor">
+      <a:schemeClr val="tx1">
+        <a:lumMod val="65000"/>
+        <a:lumOff val="35000"/>
+      </a:schemeClr>
+    </cs:fontRef>
+    <cs:defRPr sz="900" b="1" kern="1200"/>
+  </cs:axisTitle>
+  <cs:categoryAxis>
+    <cs:lnRef idx="0"/>
+    <cs:fillRef idx="0"/>
+    <cs:effectRef idx="0"/>
+    <cs:fontRef idx="minor">
+      <a:schemeClr val="tx1">
+        <a:lumMod val="65000"/>
+        <a:lumOff val="35000"/>
+      </a:schemeClr>
+    </cs:fontRef>
+    <cs:spPr>
+      <a:ln w="19050" cap="flat" cmpd="sng" algn="ctr">
+        <a:solidFill>
+          <a:schemeClr val="tx1">
+            <a:lumMod val="25000"/>
+            <a:lumOff val="75000"/>
+          </a:schemeClr>
+        </a:solidFill>
+        <a:round/>
+      </a:ln>
+    </cs:spPr>
+    <cs:defRPr sz="900" kern="1200"/>
+  </cs:categoryAxis>
+  <cs:chartArea mods="allowNoFillOverride allowNoLineOverride">
+    <cs:lnRef idx="0"/>
+    <cs:fillRef idx="0"/>
+    <cs:effectRef idx="0"/>
+    <cs:fontRef idx="minor">
+      <a:schemeClr val="dk1"/>
+    </cs:fontRef>
+    <cs:spPr>
+      <a:solidFill>
+        <a:schemeClr val="bg1"/>
+      </a:solidFill>
+      <a:ln w="9525" cap="flat" cmpd="sng" algn="ctr">
+        <a:solidFill>
+          <a:schemeClr val="tx1">
+            <a:lumMod val="15000"/>
+            <a:lumOff val="85000"/>
+          </a:schemeClr>
+        </a:solidFill>
+        <a:round/>
+      </a:ln>
+    </cs:spPr>
+    <cs:defRPr sz="900" kern="1200"/>
+  </cs:chartArea>
+  <cs:dataLabel>
+    <cs:lnRef idx="0"/>
+    <cs:fillRef idx="0"/>
+    <cs:effectRef idx="0"/>
+    <cs:fontRef idx="minor">
+      <a:schemeClr val="tx1">
+        <a:lumMod val="75000"/>
+        <a:lumOff val="25000"/>
+      </a:schemeClr>
+    </cs:fontRef>
+    <cs:defRPr sz="900" kern="1200"/>
+  </cs:dataLabel>
+  <cs:dataLabelCallout>
+    <cs:lnRef idx="0"/>
+    <cs:fillRef idx="0"/>
+    <cs:effectRef idx="0"/>
+    <cs:fontRef idx="minor">
+      <a:schemeClr val="dk1">
+        <a:lumMod val="65000"/>
+        <a:lumOff val="35000"/>
+      </a:schemeClr>
+    </cs:fontRef>
+    <cs:spPr>
+      <a:solidFill>
+        <a:schemeClr val="lt1"/>
+      </a:solidFill>
+      <a:ln>
+        <a:solidFill>
+          <a:schemeClr val="dk1">
+            <a:lumMod val="25000"/>
+            <a:lumOff val="75000"/>
+          </a:schemeClr>
+        </a:solidFill>
+      </a:ln>
+    </cs:spPr>
+    <cs:defRPr sz="900" kern="1200"/>
+    <cs:bodyPr rot="0" spcFirstLastPara="1" vertOverflow="clip" horzOverflow="clip" vert="horz" wrap="square" lIns="36576" tIns="18288" rIns="36576" bIns="18288" anchor="ctr" anchorCtr="1">
+      <a:spAutoFit/>
+    </cs:bodyPr>
+  </cs:dataLabelCallout>
+  <cs:dataPoint>
+    <cs:lnRef idx="0"/>
+    <cs:fillRef idx="0">
+      <cs:styleClr val="auto"/>
+    </cs:fillRef>
+    <cs:effectRef idx="0">
+      <cs:styleClr val="auto"/>
+    </cs:effectRef>
+    <cs:fontRef idx="minor">
+      <a:schemeClr val="dk1"/>
+    </cs:fontRef>
+    <cs:spPr>
+      <a:pattFill prst="narVert">
+        <a:fgClr>
+          <a:schemeClr val="phClr"/>
+        </a:fgClr>
+        <a:bgClr>
+          <a:schemeClr val="phClr">
+            <a:lumMod val="20000"/>
+            <a:lumOff val="80000"/>
+          </a:schemeClr>
+        </a:bgClr>
+      </a:pattFill>
+      <a:effectLst>
+        <a:innerShdw blurRad="114300">
+          <a:schemeClr val="phClr"/>
+        </a:innerShdw>
+      </a:effectLst>
+    </cs:spPr>
+  </cs:dataPoint>
+  <cs:dataPoint3D>
+    <cs:lnRef idx="0"/>
+    <cs:fillRef idx="0">
+      <cs:styleClr val="auto"/>
+    </cs:fillRef>
+    <cs:effectRef idx="0"/>
+    <cs:fontRef idx="minor">
+      <a:schemeClr val="dk1"/>
+    </cs:fontRef>
+    <cs:spPr>
+      <a:pattFill prst="narVert">
+        <a:fgClr>
+          <a:schemeClr val="phClr"/>
+        </a:fgClr>
+        <a:bgClr>
+          <a:schemeClr val="phClr">
+            <a:lumMod val="20000"/>
+            <a:lumOff val="80000"/>
+          </a:schemeClr>
+        </a:bgClr>
+      </a:pattFill>
+      <a:effectLst>
+        <a:innerShdw blurRad="114300">
+          <a:schemeClr val="phClr"/>
+        </a:innerShdw>
+      </a:effectLst>
+    </cs:spPr>
+  </cs:dataPoint3D>
+  <cs:dataPointLine>
+    <cs:lnRef idx="0">
+      <cs:styleClr val="auto"/>
+    </cs:lnRef>
+    <cs:fillRef idx="0"/>
+    <cs:effectRef idx="0"/>
+    <cs:fontRef idx="minor">
+      <a:schemeClr val="dk1"/>
+    </cs:fontRef>
+    <cs:spPr>
+      <a:ln w="28575" cap="rnd">
+        <a:solidFill>
+          <a:schemeClr val="phClr"/>
+        </a:solidFill>
+        <a:round/>
+      </a:ln>
+    </cs:spPr>
+  </cs:dataPointLine>
+  <cs:dataPointMarker>
+    <cs:lnRef idx="0"/>
+    <cs:fillRef idx="0">
+      <cs:styleClr val="auto"/>
+    </cs:fillRef>
+    <cs:effectRef idx="0"/>
+    <cs:fontRef idx="minor">
+      <a:schemeClr val="dk1"/>
+    </cs:fontRef>
+    <cs:spPr>
+      <a:solidFill>
+        <a:schemeClr val="phClr"/>
+      </a:solidFill>
+    </cs:spPr>
+  </cs:dataPointMarker>
+  <cs:dataPointMarkerLayout symbol="circle" size="6"/>
+  <cs:dataPointWireframe>
+    <cs:lnRef idx="0">
+      <cs:styleClr val="auto"/>
+    </cs:lnRef>
+    <cs:fillRef idx="0"/>
+    <cs:effectRef idx="0"/>
+    <cs:fontRef idx="minor">
+      <a:schemeClr val="dk1"/>
+    </cs:fontRef>
+    <cs:spPr>
+      <a:ln w="9525" cap="rnd">
+        <a:solidFill>
+          <a:schemeClr val="phClr"/>
+        </a:solidFill>
+        <a:round/>
+      </a:ln>
+    </cs:spPr>
+  </cs:dataPointWireframe>
+  <cs:dataTable>
+    <cs:lnRef idx="0"/>
+    <cs:fillRef idx="0"/>
+    <cs:effectRef idx="0"/>
+    <cs:fontRef idx="minor">
+      <a:schemeClr val="tx1">
+        <a:lumMod val="65000"/>
+        <a:lumOff val="35000"/>
+      </a:schemeClr>
+    </cs:fontRef>
+    <cs:spPr>
+      <a:ln w="9525">
+        <a:solidFill>
+          <a:schemeClr val="tx1">
+            <a:lumMod val="15000"/>
+            <a:lumOff val="85000"/>
+          </a:schemeClr>
+        </a:solidFill>
+      </a:ln>
+    </cs:spPr>
+    <cs:defRPr sz="900" kern="1200"/>
+  </cs:dataTable>
+  <cs:downBar>
+    <cs:lnRef idx="0"/>
+    <cs:fillRef idx="0"/>
+    <cs:effectRef idx="0"/>
+    <cs:fontRef idx="minor">
+      <a:schemeClr val="dk1"/>
+    </cs:fontRef>
+    <cs:spPr>
+      <a:solidFill>
+        <a:schemeClr val="dk1">
+          <a:lumMod val="75000"/>
+          <a:lumOff val="25000"/>
+        </a:schemeClr>
+      </a:solidFill>
+      <a:ln w="9525">
+        <a:solidFill>
+          <a:schemeClr val="tx1">
+            <a:lumMod val="50000"/>
+            <a:lumOff val="50000"/>
+          </a:schemeClr>
+        </a:solidFill>
+      </a:ln>
+    </cs:spPr>
+  </cs:downBar>
+  <cs:dropLine>
+    <cs:lnRef idx="0"/>
+    <cs:fillRef idx="0"/>
+    <cs:effectRef idx="0"/>
+    <cs:fontRef idx="minor">
+      <a:schemeClr val="dk1"/>
+    </cs:fontRef>
+    <cs:spPr>
+      <a:ln w="9525">
+        <a:solidFill>
+          <a:schemeClr val="tx1">
+            <a:lumMod val="35000"/>
+            <a:lumOff val="65000"/>
+          </a:schemeClr>
+        </a:solidFill>
+        <a:round/>
+      </a:ln>
+    </cs:spPr>
+  </cs:dropLine>
+  <cs:errorBar>
+    <cs:lnRef idx="0"/>
+    <cs:fillRef idx="0"/>
+    <cs:effectRef idx="0"/>
+    <cs:fontRef idx="minor">
+      <a:schemeClr val="dk1"/>
+    </cs:fontRef>
+    <cs:spPr>
+      <a:ln w="9525">
+        <a:solidFill>
+          <a:schemeClr val="tx1">
+            <a:lumMod val="50000"/>
+            <a:lumOff val="50000"/>
+          </a:schemeClr>
+        </a:solidFill>
+        <a:round/>
+      </a:ln>
+    </cs:spPr>
+  </cs:errorBar>
+  <cs:floor>
+    <cs:lnRef idx="0"/>
+    <cs:fillRef idx="0"/>
+    <cs:effectRef idx="0"/>
+    <cs:fontRef idx="minor">
+      <a:schemeClr val="dk1"/>
+    </cs:fontRef>
+  </cs:floor>
+  <cs:gridlineMajor>
+    <cs:lnRef idx="0"/>
+    <cs:fillRef idx="0"/>
+    <cs:effectRef idx="0"/>
+    <cs:fontRef idx="minor">
+      <a:schemeClr val="dk1"/>
+    </cs:fontRef>
+    <cs:spPr>
+      <a:ln>
+        <a:solidFill>
+          <a:schemeClr val="tx1">
+            <a:lumMod val="15000"/>
+            <a:lumOff val="85000"/>
+          </a:schemeClr>
+        </a:solidFill>
+      </a:ln>
+    </cs:spPr>
+  </cs:gridlineMajor>
+  <cs:gridlineMinor>
+    <cs:lnRef idx="0"/>
+    <cs:fillRef idx="0"/>
+    <cs:effectRef idx="0"/>
+    <cs:fontRef idx="minor">
+      <a:schemeClr val="dk1"/>
+    </cs:fontRef>
+    <cs:spPr>
+      <a:ln>
+        <a:solidFill>
+          <a:schemeClr val="tx1">
+            <a:lumMod val="5000"/>
+            <a:lumOff val="95000"/>
+          </a:schemeClr>
+        </a:solidFill>
+      </a:ln>
+    </cs:spPr>
+  </cs:gridlineMinor>
+  <cs:hiLoLine>
+    <cs:lnRef idx="0"/>
+    <cs:fillRef idx="0"/>
+    <cs:effectRef idx="0"/>
+    <cs:fontRef idx="minor">
+      <a:schemeClr val="dk1"/>
+    </cs:fontRef>
+    <cs:spPr>
+      <a:ln w="9525">
+        <a:solidFill>
+          <a:schemeClr val="tx1">
+            <a:lumMod val="35000"/>
+            <a:lumOff val="65000"/>
+          </a:schemeClr>
+        </a:solidFill>
+        <a:round/>
+      </a:ln>
+    </cs:spPr>
+  </cs:hiLoLine>
+  <cs:leaderLine>
+    <cs:lnRef idx="0"/>
+    <cs:fillRef idx="0"/>
+    <cs:effectRef idx="0"/>
+    <cs:fontRef idx="minor">
+      <a:schemeClr val="dk1"/>
+    </cs:fontRef>
+    <cs:spPr>
+      <a:ln w="9525">
+        <a:solidFill>
+          <a:schemeClr val="tx1">
+            <a:lumMod val="35000"/>
+            <a:lumOff val="65000"/>
+          </a:schemeClr>
+        </a:solidFill>
+      </a:ln>
+    </cs:spPr>
+  </cs:leaderLine>
+  <cs:legend>
+    <cs:lnRef idx="0"/>
+    <cs:fillRef idx="0"/>
+    <cs:effectRef idx="0"/>
+    <cs:fontRef idx="minor">
+      <a:schemeClr val="tx1">
+        <a:lumMod val="65000"/>
+        <a:lumOff val="35000"/>
+      </a:schemeClr>
+    </cs:fontRef>
+    <cs:defRPr sz="900" kern="1200"/>
+  </cs:legend>
+  <cs:plotArea mods="allowNoFillOverride allowNoLineOverride">
+    <cs:lnRef idx="0"/>
+    <cs:fillRef idx="0"/>
+    <cs:effectRef idx="0"/>
+    <cs:fontRef idx="minor">
+      <a:schemeClr val="dk1"/>
+    </cs:fontRef>
+  </cs:plotArea>
+  <cs:plotArea3D mods="allowNoFillOverride allowNoLineOverride">
+    <cs:lnRef idx="0"/>
+    <cs:fillRef idx="0"/>
+    <cs:effectRef idx="0"/>
+    <cs:fontRef idx="minor">
+      <a:schemeClr val="dk1"/>
+    </cs:fontRef>
+  </cs:plotArea3D>
+  <cs:seriesAxis>
+    <cs:lnRef idx="0"/>
+    <cs:fillRef idx="0"/>
+    <cs:effectRef idx="0"/>
+    <cs:fontRef idx="minor">
+      <a:schemeClr val="tx1">
+        <a:lumMod val="65000"/>
+        <a:lumOff val="35000"/>
+      </a:schemeClr>
+    </cs:fontRef>
+    <cs:defRPr sz="900" kern="1200"/>
+  </cs:seriesAxis>
+  <cs:seriesLine>
+    <cs:lnRef idx="0"/>
+    <cs:fillRef idx="0"/>
+    <cs:effectRef idx="0"/>
+    <cs:fontRef idx="minor">
+      <a:schemeClr val="dk1"/>
+    </cs:fontRef>
+    <cs:spPr>
+      <a:ln w="9525">
+        <a:solidFill>
+          <a:schemeClr val="tx1">
+            <a:lumMod val="35000"/>
+            <a:lumOff val="65000"/>
+          </a:schemeClr>
+        </a:solidFill>
+        <a:round/>
+      </a:ln>
+    </cs:spPr>
+  </cs:seriesLine>
+  <cs:title>
+    <cs:lnRef idx="0"/>
+    <cs:fillRef idx="0"/>
+    <cs:effectRef idx="0"/>
+    <cs:fontRef idx="minor">
+      <a:schemeClr val="tx1">
+        <a:lumMod val="50000"/>
+        <a:lumOff val="50000"/>
+      </a:schemeClr>
+    </cs:fontRef>
+    <cs:defRPr sz="1800" b="1" kern="1200" cap="all" spc="150" baseline="0"/>
+  </cs:title>
+  <cs:trendline>
+    <cs:lnRef idx="0">
+      <cs:styleClr val="auto"/>
+    </cs:lnRef>
+    <cs:fillRef idx="0"/>
+    <cs:effectRef idx="0"/>
+    <cs:fontRef idx="minor">
+      <a:schemeClr val="dk1"/>
+    </cs:fontRef>
+    <cs:spPr>
+      <a:ln w="19050" cap="rnd">
+        <a:solidFill>
+          <a:schemeClr val="phClr"/>
+        </a:solidFill>
+      </a:ln>
+    </cs:spPr>
+  </cs:trendline>
+  <cs:trendlineLabel>
+    <cs:lnRef idx="0"/>
+    <cs:fillRef idx="0"/>
+    <cs:effectRef idx="0"/>
+    <cs:fontRef idx="minor">
+      <a:schemeClr val="tx1">
+        <a:lumMod val="65000"/>
+        <a:lumOff val="35000"/>
+      </a:schemeClr>
+    </cs:fontRef>
+    <cs:defRPr sz="900" kern="1200"/>
+  </cs:trendlineLabel>
+  <cs:upBar>
+    <cs:lnRef idx="0"/>
+    <cs:fillRef idx="0"/>
+    <cs:effectRef idx="0"/>
+    <cs:fontRef idx="minor">
+      <a:schemeClr val="dk1"/>
+    </cs:fontRef>
+    <cs:spPr>
+      <a:solidFill>
+        <a:schemeClr val="lt1"/>
+      </a:solidFill>
+      <a:ln w="9525">
+        <a:solidFill>
+          <a:schemeClr val="tx1">
+            <a:lumMod val="50000"/>
+            <a:lumOff val="50000"/>
+          </a:schemeClr>
+        </a:solidFill>
+      </a:ln>
+    </cs:spPr>
+  </cs:upBar>
+  <cs:valueAxis>
+    <cs:lnRef idx="0"/>
+    <cs:fillRef idx="0"/>
+    <cs:effectRef idx="0"/>
+    <cs:fontRef idx="minor">
+      <a:schemeClr val="tx1">
+        <a:lumMod val="65000"/>
+        <a:lumOff val="35000"/>
+      </a:schemeClr>
+    </cs:fontRef>
+    <cs:defRPr sz="900" kern="1200"/>
+  </cs:valueAxis>
+  <cs:wall>
+    <cs:lnRef idx="0"/>
+    <cs:fillRef idx="0"/>
+    <cs:effectRef idx="0"/>
+    <cs:fontRef idx="minor">
+      <a:schemeClr val="dk1"/>
+    </cs:fontRef>
+  </cs:wall>
+</cs:chartStyle>
+</file>
+
 <file path=word/charts/style2.xml><?xml version="1.0" encoding="utf-8"?>
 <cs:chartStyle xmlns:cs="http://schemas.microsoft.com/office/drawing/2012/chartStyle" xmlns:a="http://schemas.openxmlformats.org/drawingml/2006/main" id="202">
   <cs:axisTitle>
@@ -39171,12 +40307,12 @@
 <c:userShapes xmlns:c="http://schemas.openxmlformats.org/drawingml/2006/chart">
   <cdr:relSizeAnchor xmlns:cdr="http://schemas.openxmlformats.org/drawingml/2006/chartDrawing">
     <cdr:from>
-      <cdr:x>0.01196</cdr:x>
-      <cdr:y>0.64248</cdr:y>
+      <cdr:x>0.05033</cdr:x>
+      <cdr:y>0.57407</cdr:y>
     </cdr:from>
     <cdr:to>
-      <cdr:x>0.21196</cdr:x>
-      <cdr:y>0.74052</cdr:y>
+      <cdr:x>0.25033</cdr:x>
+      <cdr:y>0.67211</cdr:y>
     </cdr:to>
     <mc:AlternateContent xmlns:mc="http://schemas.openxmlformats.org/markup-compatibility/2006" xmlns:a14="http://schemas.microsoft.com/office/drawing/2010/main">
       <mc:Choice Requires="a14">
@@ -39193,8 +40329,8 @@
           </cdr:nvSpPr>
           <cdr:spPr>
             <a:xfrm xmlns:a="http://schemas.openxmlformats.org/drawingml/2006/main">
-              <a:off x="69096" y="1821610"/>
-              <a:ext cx="1155446" cy="277971"/>
+              <a:off x="230094" y="1574800"/>
+              <a:ext cx="914400" cy="268919"/>
             </a:xfrm>
             <a:prstGeom xmlns:a="http://schemas.openxmlformats.org/drawingml/2006/main" prst="rect">
               <a:avLst/>

</xml_diff>

<commit_message>
Added average compression times
</commit_message>
<xml_diff>
--- a/research/compiled_data/Tabelas.docx
+++ b/research/compiled_data/Tabelas.docx
@@ -6725,17 +6725,27 @@
         <w:tc>
           <w:tcPr>
             <w:tcW w:w="683" w:type="dxa"/>
-          </w:tcPr>
-          <w:p>
-            <w:pPr>
-              <w:jc w:val="center"/>
-              <w:rPr>
-                <w:rFonts w:ascii="Calibri" w:hAnsi="Calibri" w:cs="Calibri"/>
-                <w:color w:val="000000"/>
-                <w:sz w:val="16"/>
-                <w:szCs w:val="16"/>
-              </w:rPr>
-            </w:pPr>
+            <w:vAlign w:val="bottom"/>
+          </w:tcPr>
+          <w:p>
+            <w:pPr>
+              <w:jc w:val="center"/>
+              <w:rPr>
+                <w:rFonts w:ascii="Calibri" w:hAnsi="Calibri" w:cs="Calibri"/>
+                <w:color w:val="000000"/>
+                <w:sz w:val="16"/>
+                <w:szCs w:val="16"/>
+              </w:rPr>
+            </w:pPr>
+            <w:r>
+              <w:rPr>
+                <w:rFonts w:ascii="Calibri" w:hAnsi="Calibri" w:cs="Calibri"/>
+                <w:color w:val="000000"/>
+                <w:sz w:val="16"/>
+                <w:szCs w:val="16"/>
+              </w:rPr>
+              <w:t>73,24</w:t>
+            </w:r>
           </w:p>
         </w:tc>
       </w:tr>
@@ -7151,17 +7161,27 @@
         <w:tc>
           <w:tcPr>
             <w:tcW w:w="683" w:type="dxa"/>
-          </w:tcPr>
-          <w:p>
-            <w:pPr>
-              <w:jc w:val="center"/>
-              <w:rPr>
-                <w:rFonts w:ascii="Calibri" w:hAnsi="Calibri" w:cs="Calibri"/>
-                <w:color w:val="000000"/>
-                <w:sz w:val="16"/>
-                <w:szCs w:val="16"/>
-              </w:rPr>
-            </w:pPr>
+            <w:vAlign w:val="bottom"/>
+          </w:tcPr>
+          <w:p>
+            <w:pPr>
+              <w:jc w:val="center"/>
+              <w:rPr>
+                <w:rFonts w:ascii="Calibri" w:hAnsi="Calibri" w:cs="Calibri"/>
+                <w:color w:val="000000"/>
+                <w:sz w:val="16"/>
+                <w:szCs w:val="16"/>
+              </w:rPr>
+            </w:pPr>
+            <w:r>
+              <w:rPr>
+                <w:rFonts w:ascii="Calibri" w:hAnsi="Calibri" w:cs="Calibri"/>
+                <w:color w:val="000000"/>
+                <w:sz w:val="16"/>
+                <w:szCs w:val="16"/>
+              </w:rPr>
+              <w:t>50,74</w:t>
+            </w:r>
           </w:p>
         </w:tc>
       </w:tr>
@@ -7577,17 +7597,27 @@
         <w:tc>
           <w:tcPr>
             <w:tcW w:w="683" w:type="dxa"/>
-          </w:tcPr>
-          <w:p>
-            <w:pPr>
-              <w:jc w:val="center"/>
-              <w:rPr>
-                <w:rFonts w:ascii="Calibri" w:hAnsi="Calibri" w:cs="Calibri"/>
-                <w:color w:val="000000"/>
-                <w:sz w:val="16"/>
-                <w:szCs w:val="16"/>
-              </w:rPr>
-            </w:pPr>
+            <w:vAlign w:val="bottom"/>
+          </w:tcPr>
+          <w:p>
+            <w:pPr>
+              <w:jc w:val="center"/>
+              <w:rPr>
+                <w:rFonts w:ascii="Calibri" w:hAnsi="Calibri" w:cs="Calibri"/>
+                <w:color w:val="000000"/>
+                <w:sz w:val="16"/>
+                <w:szCs w:val="16"/>
+              </w:rPr>
+            </w:pPr>
+            <w:r>
+              <w:rPr>
+                <w:rFonts w:ascii="Calibri" w:hAnsi="Calibri" w:cs="Calibri"/>
+                <w:color w:val="000000"/>
+                <w:sz w:val="16"/>
+                <w:szCs w:val="16"/>
+              </w:rPr>
+              <w:t>148,14</w:t>
+            </w:r>
           </w:p>
         </w:tc>
       </w:tr>
@@ -8003,17 +8033,27 @@
         <w:tc>
           <w:tcPr>
             <w:tcW w:w="683" w:type="dxa"/>
-          </w:tcPr>
-          <w:p>
-            <w:pPr>
-              <w:jc w:val="center"/>
-              <w:rPr>
-                <w:rFonts w:ascii="Calibri" w:hAnsi="Calibri" w:cs="Calibri"/>
-                <w:color w:val="000000"/>
-                <w:sz w:val="16"/>
-                <w:szCs w:val="16"/>
-              </w:rPr>
-            </w:pPr>
+            <w:vAlign w:val="bottom"/>
+          </w:tcPr>
+          <w:p>
+            <w:pPr>
+              <w:jc w:val="center"/>
+              <w:rPr>
+                <w:rFonts w:ascii="Calibri" w:hAnsi="Calibri" w:cs="Calibri"/>
+                <w:color w:val="000000"/>
+                <w:sz w:val="16"/>
+                <w:szCs w:val="16"/>
+              </w:rPr>
+            </w:pPr>
+            <w:r>
+              <w:rPr>
+                <w:rFonts w:ascii="Calibri" w:hAnsi="Calibri" w:cs="Calibri"/>
+                <w:color w:val="000000"/>
+                <w:sz w:val="16"/>
+                <w:szCs w:val="16"/>
+              </w:rPr>
+              <w:t>74,99</w:t>
+            </w:r>
           </w:p>
         </w:tc>
       </w:tr>
@@ -12484,7 +12524,7 @@
                 <w:sz w:val="16"/>
                 <w:szCs w:val="16"/>
               </w:rPr>
-              <w:t>63,17</w:t>
+              <w:t>69,65</w:t>
             </w:r>
           </w:p>
         </w:tc>
@@ -12920,7 +12960,7 @@
                 <w:sz w:val="16"/>
                 <w:szCs w:val="16"/>
               </w:rPr>
-              <w:t>63,17</w:t>
+              <w:t>67,74</w:t>
             </w:r>
           </w:p>
         </w:tc>
@@ -13356,7 +13396,7 @@
                 <w:sz w:val="16"/>
                 <w:szCs w:val="16"/>
               </w:rPr>
-              <w:t>63,17</w:t>
+              <w:t>94,4</w:t>
             </w:r>
           </w:p>
         </w:tc>

</xml_diff>

<commit_message>
Removed average size after compression and fixed average compression ratio
</commit_message>
<xml_diff>
--- a/research/compiled_data/Tabelas.docx
+++ b/research/compiled_data/Tabelas.docx
@@ -10977,448 +10977,6 @@
               </w:rPr>
               <w:t>5,88</w:t>
             </w:r>
-          </w:p>
-        </w:tc>
-      </w:tr>
-      <w:tr>
-        <w:trPr>
-          <w:gridAfter w:val="1"/>
-          <w:wAfter w:w="11" w:type="dxa"/>
-          <w:trHeight w:val="431"/>
-        </w:trPr>
-        <w:tc>
-          <w:tcPr>
-            <w:tcW w:w="1601" w:type="dxa"/>
-          </w:tcPr>
-          <w:p>
-            <w:pPr>
-              <w:jc w:val="center"/>
-              <w:rPr>
-                <w:rFonts w:ascii="Times New Roman" w:hAnsi="Times New Roman" w:cs="Times New Roman"/>
-                <w:b/>
-                <w:bCs/>
-                <w:color w:val="000000"/>
-                <w:sz w:val="16"/>
-                <w:szCs w:val="16"/>
-              </w:rPr>
-            </w:pPr>
-            <w:r>
-              <w:rPr>
-                <w:rFonts w:ascii="Times New Roman" w:hAnsi="Times New Roman" w:cs="Times New Roman"/>
-                <w:b/>
-                <w:bCs/>
-                <w:color w:val="000000"/>
-                <w:sz w:val="16"/>
-                <w:szCs w:val="16"/>
-              </w:rPr>
-              <w:t>Média</w:t>
-            </w:r>
-          </w:p>
-        </w:tc>
-        <w:tc>
-          <w:tcPr>
-            <w:tcW w:w="518" w:type="dxa"/>
-            <w:vAlign w:val="bottom"/>
-          </w:tcPr>
-          <w:p>
-            <w:pPr>
-              <w:jc w:val="center"/>
-              <w:rPr>
-                <w:rFonts w:ascii="Calibri" w:hAnsi="Calibri" w:cs="Calibri"/>
-                <w:color w:val="000000"/>
-                <w:sz w:val="16"/>
-                <w:szCs w:val="16"/>
-              </w:rPr>
-            </w:pPr>
-            <w:r>
-              <w:rPr>
-                <w:rFonts w:ascii="Calibri" w:hAnsi="Calibri" w:cs="Calibri"/>
-                <w:color w:val="000000"/>
-                <w:sz w:val="16"/>
-                <w:szCs w:val="16"/>
-              </w:rPr>
-              <w:t>5,7</w:t>
-            </w:r>
-          </w:p>
-        </w:tc>
-        <w:tc>
-          <w:tcPr>
-            <w:tcW w:w="517" w:type="dxa"/>
-            <w:vAlign w:val="bottom"/>
-          </w:tcPr>
-          <w:p>
-            <w:pPr>
-              <w:jc w:val="center"/>
-              <w:rPr>
-                <w:rFonts w:ascii="Calibri" w:hAnsi="Calibri" w:cs="Calibri"/>
-                <w:color w:val="000000"/>
-                <w:sz w:val="16"/>
-                <w:szCs w:val="16"/>
-              </w:rPr>
-            </w:pPr>
-            <w:r>
-              <w:rPr>
-                <w:rFonts w:ascii="Calibri" w:hAnsi="Calibri" w:cs="Calibri"/>
-                <w:color w:val="000000"/>
-                <w:sz w:val="16"/>
-                <w:szCs w:val="16"/>
-              </w:rPr>
-              <w:t>4,5</w:t>
-            </w:r>
-          </w:p>
-        </w:tc>
-        <w:tc>
-          <w:tcPr>
-            <w:tcW w:w="579" w:type="dxa"/>
-            <w:vAlign w:val="bottom"/>
-          </w:tcPr>
-          <w:p>
-            <w:pPr>
-              <w:jc w:val="center"/>
-              <w:rPr>
-                <w:rFonts w:ascii="Calibri" w:hAnsi="Calibri" w:cs="Calibri"/>
-                <w:color w:val="000000"/>
-                <w:sz w:val="16"/>
-                <w:szCs w:val="16"/>
-              </w:rPr>
-            </w:pPr>
-            <w:r>
-              <w:rPr>
-                <w:rFonts w:ascii="Calibri" w:hAnsi="Calibri" w:cs="Calibri"/>
-                <w:color w:val="000000"/>
-                <w:sz w:val="16"/>
-                <w:szCs w:val="16"/>
-              </w:rPr>
-              <w:t>4,2</w:t>
-            </w:r>
-          </w:p>
-        </w:tc>
-        <w:tc>
-          <w:tcPr>
-            <w:tcW w:w="579" w:type="dxa"/>
-            <w:vAlign w:val="bottom"/>
-          </w:tcPr>
-          <w:p>
-            <w:pPr>
-              <w:jc w:val="center"/>
-              <w:rPr>
-                <w:rFonts w:ascii="Calibri" w:hAnsi="Calibri" w:cs="Calibri"/>
-                <w:color w:val="000000"/>
-                <w:sz w:val="16"/>
-                <w:szCs w:val="16"/>
-              </w:rPr>
-            </w:pPr>
-            <w:r>
-              <w:rPr>
-                <w:rFonts w:ascii="Calibri" w:hAnsi="Calibri" w:cs="Calibri"/>
-                <w:color w:val="000000"/>
-                <w:sz w:val="16"/>
-                <w:szCs w:val="16"/>
-              </w:rPr>
-              <w:t>4,4</w:t>
-            </w:r>
-          </w:p>
-        </w:tc>
-        <w:tc>
-          <w:tcPr>
-            <w:tcW w:w="517" w:type="dxa"/>
-            <w:vAlign w:val="bottom"/>
-          </w:tcPr>
-          <w:p>
-            <w:pPr>
-              <w:jc w:val="center"/>
-              <w:rPr>
-                <w:rFonts w:ascii="Calibri" w:hAnsi="Calibri" w:cs="Calibri"/>
-                <w:color w:val="000000"/>
-                <w:sz w:val="16"/>
-                <w:szCs w:val="16"/>
-              </w:rPr>
-            </w:pPr>
-            <w:r>
-              <w:rPr>
-                <w:rFonts w:ascii="Calibri" w:hAnsi="Calibri" w:cs="Calibri"/>
-                <w:color w:val="000000"/>
-                <w:sz w:val="16"/>
-                <w:szCs w:val="16"/>
-              </w:rPr>
-              <w:t>3,8</w:t>
-            </w:r>
-          </w:p>
-        </w:tc>
-        <w:tc>
-          <w:tcPr>
-            <w:tcW w:w="579" w:type="dxa"/>
-            <w:vAlign w:val="bottom"/>
-          </w:tcPr>
-          <w:p>
-            <w:pPr>
-              <w:jc w:val="center"/>
-              <w:rPr>
-                <w:rFonts w:ascii="Calibri" w:hAnsi="Calibri" w:cs="Calibri"/>
-                <w:color w:val="000000"/>
-                <w:sz w:val="16"/>
-                <w:szCs w:val="16"/>
-              </w:rPr>
-            </w:pPr>
-            <w:r>
-              <w:rPr>
-                <w:rFonts w:ascii="Calibri" w:hAnsi="Calibri" w:cs="Calibri"/>
-                <w:color w:val="000000"/>
-                <w:sz w:val="16"/>
-                <w:szCs w:val="16"/>
-              </w:rPr>
-              <w:t>4,2</w:t>
-            </w:r>
-          </w:p>
-        </w:tc>
-        <w:tc>
-          <w:tcPr>
-            <w:tcW w:w="579" w:type="dxa"/>
-            <w:vAlign w:val="bottom"/>
-          </w:tcPr>
-          <w:p>
-            <w:pPr>
-              <w:jc w:val="center"/>
-              <w:rPr>
-                <w:rFonts w:ascii="Calibri" w:hAnsi="Calibri" w:cs="Calibri"/>
-                <w:color w:val="000000"/>
-                <w:sz w:val="16"/>
-                <w:szCs w:val="16"/>
-              </w:rPr>
-            </w:pPr>
-            <w:r>
-              <w:rPr>
-                <w:rFonts w:ascii="Calibri" w:hAnsi="Calibri" w:cs="Calibri"/>
-                <w:color w:val="000000"/>
-                <w:sz w:val="16"/>
-                <w:szCs w:val="16"/>
-              </w:rPr>
-              <w:t>4,2</w:t>
-            </w:r>
-          </w:p>
-        </w:tc>
-        <w:tc>
-          <w:tcPr>
-            <w:tcW w:w="517" w:type="dxa"/>
-            <w:vAlign w:val="bottom"/>
-          </w:tcPr>
-          <w:p>
-            <w:pPr>
-              <w:jc w:val="center"/>
-              <w:rPr>
-                <w:rFonts w:ascii="Calibri" w:hAnsi="Calibri" w:cs="Calibri"/>
-                <w:color w:val="000000"/>
-                <w:sz w:val="16"/>
-                <w:szCs w:val="16"/>
-              </w:rPr>
-            </w:pPr>
-            <w:r>
-              <w:rPr>
-                <w:rFonts w:ascii="Calibri" w:hAnsi="Calibri" w:cs="Calibri"/>
-                <w:color w:val="000000"/>
-                <w:sz w:val="16"/>
-                <w:szCs w:val="16"/>
-              </w:rPr>
-              <w:t>6,8</w:t>
-            </w:r>
-          </w:p>
-        </w:tc>
-        <w:tc>
-          <w:tcPr>
-            <w:tcW w:w="517" w:type="dxa"/>
-            <w:vAlign w:val="bottom"/>
-          </w:tcPr>
-          <w:p>
-            <w:pPr>
-              <w:jc w:val="center"/>
-              <w:rPr>
-                <w:rFonts w:ascii="Calibri" w:hAnsi="Calibri" w:cs="Calibri"/>
-                <w:color w:val="000000"/>
-                <w:sz w:val="16"/>
-                <w:szCs w:val="16"/>
-              </w:rPr>
-            </w:pPr>
-            <w:r>
-              <w:rPr>
-                <w:rFonts w:ascii="Calibri" w:hAnsi="Calibri" w:cs="Calibri"/>
-                <w:color w:val="000000"/>
-                <w:sz w:val="16"/>
-                <w:szCs w:val="16"/>
-              </w:rPr>
-              <w:t>3,9</w:t>
-            </w:r>
-          </w:p>
-        </w:tc>
-        <w:tc>
-          <w:tcPr>
-            <w:tcW w:w="517" w:type="dxa"/>
-            <w:vAlign w:val="bottom"/>
-          </w:tcPr>
-          <w:p>
-            <w:pPr>
-              <w:jc w:val="center"/>
-              <w:rPr>
-                <w:rFonts w:ascii="Calibri" w:hAnsi="Calibri" w:cs="Calibri"/>
-                <w:color w:val="000000"/>
-                <w:sz w:val="16"/>
-                <w:szCs w:val="16"/>
-              </w:rPr>
-            </w:pPr>
-            <w:r>
-              <w:rPr>
-                <w:rFonts w:ascii="Calibri" w:hAnsi="Calibri" w:cs="Calibri"/>
-                <w:color w:val="000000"/>
-                <w:sz w:val="16"/>
-                <w:szCs w:val="16"/>
-              </w:rPr>
-              <w:t>4,1</w:t>
-            </w:r>
-          </w:p>
-        </w:tc>
-        <w:tc>
-          <w:tcPr>
-            <w:tcW w:w="517" w:type="dxa"/>
-            <w:vAlign w:val="bottom"/>
-          </w:tcPr>
-          <w:p>
-            <w:pPr>
-              <w:jc w:val="center"/>
-              <w:rPr>
-                <w:rFonts w:ascii="Calibri" w:hAnsi="Calibri" w:cs="Calibri"/>
-                <w:color w:val="000000"/>
-                <w:sz w:val="16"/>
-                <w:szCs w:val="16"/>
-              </w:rPr>
-            </w:pPr>
-            <w:r>
-              <w:rPr>
-                <w:rFonts w:ascii="Calibri" w:hAnsi="Calibri" w:cs="Calibri"/>
-                <w:color w:val="000000"/>
-                <w:sz w:val="16"/>
-                <w:szCs w:val="16"/>
-              </w:rPr>
-              <w:t>3,9</w:t>
-            </w:r>
-          </w:p>
-        </w:tc>
-        <w:tc>
-          <w:tcPr>
-            <w:tcW w:w="579" w:type="dxa"/>
-            <w:vAlign w:val="bottom"/>
-          </w:tcPr>
-          <w:p>
-            <w:pPr>
-              <w:jc w:val="center"/>
-              <w:rPr>
-                <w:rFonts w:ascii="Calibri" w:hAnsi="Calibri" w:cs="Calibri"/>
-                <w:color w:val="000000"/>
-                <w:sz w:val="16"/>
-                <w:szCs w:val="16"/>
-              </w:rPr>
-            </w:pPr>
-            <w:r>
-              <w:rPr>
-                <w:rFonts w:ascii="Calibri" w:hAnsi="Calibri" w:cs="Calibri"/>
-                <w:color w:val="000000"/>
-                <w:sz w:val="16"/>
-                <w:szCs w:val="16"/>
-              </w:rPr>
-              <w:t>3,7</w:t>
-            </w:r>
-          </w:p>
-        </w:tc>
-        <w:tc>
-          <w:tcPr>
-            <w:tcW w:w="579" w:type="dxa"/>
-            <w:vAlign w:val="bottom"/>
-          </w:tcPr>
-          <w:p>
-            <w:pPr>
-              <w:jc w:val="center"/>
-              <w:rPr>
-                <w:rFonts w:ascii="Calibri" w:hAnsi="Calibri" w:cs="Calibri"/>
-                <w:color w:val="000000"/>
-                <w:sz w:val="16"/>
-                <w:szCs w:val="16"/>
-              </w:rPr>
-            </w:pPr>
-            <w:r>
-              <w:rPr>
-                <w:rFonts w:ascii="Calibri" w:hAnsi="Calibri" w:cs="Calibri"/>
-                <w:color w:val="000000"/>
-                <w:sz w:val="16"/>
-                <w:szCs w:val="16"/>
-              </w:rPr>
-              <w:t>3,7</w:t>
-            </w:r>
-          </w:p>
-        </w:tc>
-        <w:tc>
-          <w:tcPr>
-            <w:tcW w:w="517" w:type="dxa"/>
-            <w:vAlign w:val="bottom"/>
-          </w:tcPr>
-          <w:p>
-            <w:pPr>
-              <w:jc w:val="center"/>
-              <w:rPr>
-                <w:rFonts w:ascii="Calibri" w:hAnsi="Calibri" w:cs="Calibri"/>
-                <w:color w:val="000000"/>
-                <w:sz w:val="16"/>
-                <w:szCs w:val="16"/>
-              </w:rPr>
-            </w:pPr>
-            <w:r>
-              <w:rPr>
-                <w:rFonts w:ascii="Calibri" w:hAnsi="Calibri" w:cs="Calibri"/>
-                <w:color w:val="000000"/>
-                <w:sz w:val="16"/>
-                <w:szCs w:val="16"/>
-              </w:rPr>
-              <w:t>3,3</w:t>
-            </w:r>
-          </w:p>
-        </w:tc>
-        <w:tc>
-          <w:tcPr>
-            <w:tcW w:w="517" w:type="dxa"/>
-            <w:vAlign w:val="bottom"/>
-          </w:tcPr>
-          <w:p>
-            <w:pPr>
-              <w:jc w:val="center"/>
-              <w:rPr>
-                <w:rFonts w:ascii="Calibri" w:hAnsi="Calibri" w:cs="Calibri"/>
-                <w:color w:val="000000"/>
-                <w:sz w:val="16"/>
-                <w:szCs w:val="16"/>
-              </w:rPr>
-            </w:pPr>
-            <w:r>
-              <w:rPr>
-                <w:rFonts w:ascii="Calibri" w:hAnsi="Calibri" w:cs="Calibri"/>
-                <w:color w:val="000000"/>
-                <w:sz w:val="16"/>
-                <w:szCs w:val="16"/>
-              </w:rPr>
-              <w:t>3,3</w:t>
-            </w:r>
-          </w:p>
-        </w:tc>
-        <w:tc>
-          <w:tcPr>
-            <w:tcW w:w="652" w:type="dxa"/>
-          </w:tcPr>
-          <w:p>
-            <w:pPr>
-              <w:jc w:val="center"/>
-              <w:rPr>
-                <w:rFonts w:ascii="Calibri" w:hAnsi="Calibri" w:cs="Calibri"/>
-                <w:color w:val="000000"/>
-                <w:sz w:val="16"/>
-                <w:szCs w:val="16"/>
-              </w:rPr>
-            </w:pPr>
           </w:p>
         </w:tc>
       </w:tr>
@@ -15519,178 +15077,6 @@
           </w:p>
         </w:tc>
       </w:tr>
-      <w:tr>
-        <w:tc>
-          <w:tcPr>
-            <w:tcW w:w="1755" w:type="dxa"/>
-          </w:tcPr>
-          <w:p>
-            <w:pPr>
-              <w:jc w:val="center"/>
-              <w:rPr>
-                <w:rFonts w:ascii="Times New Roman" w:hAnsi="Times New Roman" w:cs="Times New Roman"/>
-                <w:b/>
-                <w:bCs/>
-                <w:color w:val="000000"/>
-                <w:sz w:val="16"/>
-                <w:szCs w:val="16"/>
-              </w:rPr>
-            </w:pPr>
-            <w:r>
-              <w:rPr>
-                <w:rFonts w:ascii="Times New Roman" w:hAnsi="Times New Roman" w:cs="Times New Roman"/>
-                <w:b/>
-                <w:bCs/>
-                <w:color w:val="000000"/>
-                <w:sz w:val="16"/>
-                <w:szCs w:val="16"/>
-              </w:rPr>
-              <w:t>Média</w:t>
-            </w:r>
-          </w:p>
-        </w:tc>
-        <w:tc>
-          <w:tcPr>
-            <w:tcW w:w="1253" w:type="dxa"/>
-            <w:vAlign w:val="bottom"/>
-          </w:tcPr>
-          <w:p>
-            <w:pPr>
-              <w:rPr>
-                <w:rFonts w:ascii="Calibri" w:hAnsi="Calibri" w:cs="Calibri"/>
-                <w:color w:val="000000"/>
-                <w:sz w:val="16"/>
-                <w:szCs w:val="16"/>
-              </w:rPr>
-            </w:pPr>
-            <w:r>
-              <w:rPr>
-                <w:rFonts w:ascii="Calibri" w:hAnsi="Calibri" w:cs="Calibri"/>
-                <w:color w:val="000000"/>
-                <w:sz w:val="16"/>
-                <w:szCs w:val="16"/>
-              </w:rPr>
-              <w:t>3,54</w:t>
-            </w:r>
-          </w:p>
-        </w:tc>
-        <w:tc>
-          <w:tcPr>
-            <w:tcW w:w="1365" w:type="dxa"/>
-            <w:vAlign w:val="bottom"/>
-          </w:tcPr>
-          <w:p>
-            <w:pPr>
-              <w:rPr>
-                <w:rFonts w:ascii="Calibri" w:hAnsi="Calibri" w:cs="Calibri"/>
-                <w:color w:val="000000"/>
-                <w:sz w:val="16"/>
-                <w:szCs w:val="16"/>
-              </w:rPr>
-            </w:pPr>
-            <w:r>
-              <w:rPr>
-                <w:rFonts w:ascii="Calibri" w:hAnsi="Calibri" w:cs="Calibri"/>
-                <w:color w:val="000000"/>
-                <w:sz w:val="16"/>
-                <w:szCs w:val="16"/>
-              </w:rPr>
-              <w:t>0,83</w:t>
-            </w:r>
-          </w:p>
-        </w:tc>
-        <w:tc>
-          <w:tcPr>
-            <w:tcW w:w="1189" w:type="dxa"/>
-            <w:vAlign w:val="bottom"/>
-          </w:tcPr>
-          <w:p>
-            <w:pPr>
-              <w:rPr>
-                <w:rFonts w:ascii="Calibri" w:hAnsi="Calibri" w:cs="Calibri"/>
-                <w:color w:val="000000"/>
-                <w:sz w:val="16"/>
-                <w:szCs w:val="16"/>
-              </w:rPr>
-            </w:pPr>
-            <w:r>
-              <w:rPr>
-                <w:rFonts w:ascii="Calibri" w:hAnsi="Calibri" w:cs="Calibri"/>
-                <w:color w:val="000000"/>
-                <w:sz w:val="16"/>
-                <w:szCs w:val="16"/>
-              </w:rPr>
-              <w:t>3,73</w:t>
-            </w:r>
-          </w:p>
-        </w:tc>
-        <w:tc>
-          <w:tcPr>
-            <w:tcW w:w="1171" w:type="dxa"/>
-            <w:vAlign w:val="bottom"/>
-          </w:tcPr>
-          <w:p>
-            <w:pPr>
-              <w:rPr>
-                <w:rFonts w:ascii="Calibri" w:hAnsi="Calibri" w:cs="Calibri"/>
-                <w:color w:val="000000"/>
-                <w:sz w:val="16"/>
-                <w:szCs w:val="16"/>
-              </w:rPr>
-            </w:pPr>
-            <w:r>
-              <w:rPr>
-                <w:rFonts w:ascii="Calibri" w:hAnsi="Calibri" w:cs="Calibri"/>
-                <w:color w:val="000000"/>
-                <w:sz w:val="16"/>
-                <w:szCs w:val="16"/>
-              </w:rPr>
-              <w:t>3,74</w:t>
-            </w:r>
-          </w:p>
-        </w:tc>
-        <w:tc>
-          <w:tcPr>
-            <w:tcW w:w="1177" w:type="dxa"/>
-            <w:vAlign w:val="bottom"/>
-          </w:tcPr>
-          <w:p>
-            <w:pPr>
-              <w:rPr>
-                <w:rFonts w:ascii="Calibri" w:hAnsi="Calibri" w:cs="Calibri"/>
-                <w:color w:val="000000"/>
-                <w:sz w:val="16"/>
-                <w:szCs w:val="16"/>
-              </w:rPr>
-            </w:pPr>
-            <w:r>
-              <w:rPr>
-                <w:rFonts w:ascii="Calibri" w:hAnsi="Calibri" w:cs="Calibri"/>
-                <w:color w:val="000000"/>
-                <w:sz w:val="16"/>
-                <w:szCs w:val="16"/>
-              </w:rPr>
-              <w:t>3,21</w:t>
-            </w:r>
-          </w:p>
-        </w:tc>
-        <w:tc>
-          <w:tcPr>
-            <w:tcW w:w="1106" w:type="dxa"/>
-            <w:vAlign w:val="bottom"/>
-          </w:tcPr>
-          <w:p>
-            <w:pPr>
-              <w:rPr>
-                <w:rFonts w:ascii="Calibri" w:hAnsi="Calibri" w:cs="Calibri"/>
-                <w:color w:val="000000"/>
-                <w:sz w:val="16"/>
-                <w:szCs w:val="16"/>
-              </w:rPr>
-            </w:pPr>
-          </w:p>
-        </w:tc>
-      </w:tr>
     </w:tbl>
     <w:p>
       <w:pPr>
@@ -19243,7 +18629,6 @@
                 <w:sz w:val="16"/>
                 <w:szCs w:val="16"/>
               </w:rPr>
-              <w:lastRenderedPageBreak/>
               <w:t>Tempo Total</w:t>
             </w:r>
           </w:p>
@@ -19497,6 +18882,7 @@
                 <w:sz w:val="16"/>
                 <w:szCs w:val="16"/>
               </w:rPr>
+              <w:lastRenderedPageBreak/>
               <w:t>egg.bmp</w:t>
             </w:r>
           </w:p>
@@ -20617,7 +20003,6 @@
                 <w:szCs w:val="16"/>
               </w:rPr>
             </w:pPr>
-            <w:proofErr w:type="gramStart"/>
             <w:r>
               <w:rPr>
                 <w:rFonts w:ascii="Times New Roman" w:hAnsi="Times New Roman" w:cs="Times New Roman"/>
@@ -20640,7 +20025,6 @@
               <w:t>Front</w:t>
             </w:r>
             <w:proofErr w:type="spellEnd"/>
-            <w:proofErr w:type="gramEnd"/>
           </w:p>
         </w:tc>
         <w:tc>

</xml_diff>

<commit_message>
Added comparison graph between CMP10 and other algorithms
</commit_message>
<xml_diff>
--- a/research/compiled_data/Tabelas.docx
+++ b/research/compiled_data/Tabelas.docx
@@ -14209,6 +14209,7 @@
                 <w:szCs w:val="16"/>
               </w:rPr>
             </w:pPr>
+            <w:proofErr w:type="spellStart"/>
             <w:r>
               <w:rPr>
                 <w:rFonts w:ascii="Times New Roman" w:hAnsi="Times New Roman" w:cs="Times New Roman"/>
@@ -14219,6 +14220,7 @@
               </w:rPr>
               <w:t>Jpeg</w:t>
             </w:r>
+            <w:proofErr w:type="spellEnd"/>
           </w:p>
           <w:p>
             <w:pPr>
@@ -14279,6 +14281,7 @@
                 <w:szCs w:val="16"/>
               </w:rPr>
             </w:pPr>
+            <w:proofErr w:type="spellStart"/>
             <w:r>
               <w:rPr>
                 <w:rFonts w:ascii="Times New Roman" w:hAnsi="Times New Roman" w:cs="Times New Roman"/>
@@ -14289,6 +14292,7 @@
               </w:rPr>
               <w:t>Png</w:t>
             </w:r>
+            <w:proofErr w:type="spellEnd"/>
           </w:p>
         </w:tc>
         <w:tc>
@@ -14307,6 +14311,7 @@
                 <w:szCs w:val="16"/>
               </w:rPr>
             </w:pPr>
+            <w:proofErr w:type="spellStart"/>
             <w:r>
               <w:rPr>
                 <w:rFonts w:ascii="Times New Roman" w:hAnsi="Times New Roman" w:cs="Times New Roman"/>
@@ -14317,6 +14322,7 @@
               </w:rPr>
               <w:t>Cmp</w:t>
             </w:r>
+            <w:proofErr w:type="spellEnd"/>
           </w:p>
         </w:tc>
         <w:tc>
@@ -15209,6 +15215,7 @@
                 <w:szCs w:val="16"/>
               </w:rPr>
             </w:pPr>
+            <w:proofErr w:type="spellStart"/>
             <w:r>
               <w:rPr>
                 <w:rFonts w:ascii="Times New Roman" w:hAnsi="Times New Roman" w:cs="Times New Roman"/>
@@ -15219,6 +15226,7 @@
               </w:rPr>
               <w:t>Jpeg</w:t>
             </w:r>
+            <w:proofErr w:type="spellEnd"/>
           </w:p>
           <w:p>
             <w:pPr>
@@ -15279,6 +15287,7 @@
                 <w:szCs w:val="16"/>
               </w:rPr>
             </w:pPr>
+            <w:proofErr w:type="spellStart"/>
             <w:r>
               <w:rPr>
                 <w:rFonts w:ascii="Times New Roman" w:hAnsi="Times New Roman" w:cs="Times New Roman"/>
@@ -15289,6 +15298,7 @@
               </w:rPr>
               <w:t>Png</w:t>
             </w:r>
+            <w:proofErr w:type="spellEnd"/>
           </w:p>
         </w:tc>
         <w:tc>
@@ -15307,6 +15317,7 @@
                 <w:szCs w:val="16"/>
               </w:rPr>
             </w:pPr>
+            <w:proofErr w:type="spellStart"/>
             <w:r>
               <w:rPr>
                 <w:rFonts w:ascii="Times New Roman" w:hAnsi="Times New Roman" w:cs="Times New Roman"/>
@@ -15317,6 +15328,7 @@
               </w:rPr>
               <w:t>Cmp</w:t>
             </w:r>
+            <w:proofErr w:type="spellEnd"/>
           </w:p>
         </w:tc>
         <w:tc>
@@ -16368,6 +16380,7 @@
                 <w:szCs w:val="16"/>
               </w:rPr>
             </w:pPr>
+            <w:proofErr w:type="spellStart"/>
             <w:r>
               <w:rPr>
                 <w:rFonts w:ascii="Times New Roman" w:hAnsi="Times New Roman" w:cs="Times New Roman"/>
@@ -16378,6 +16391,7 @@
               </w:rPr>
               <w:t>Jpeg</w:t>
             </w:r>
+            <w:proofErr w:type="spellEnd"/>
           </w:p>
           <w:p>
             <w:pPr>
@@ -16441,6 +16455,7 @@
                 <w:szCs w:val="16"/>
               </w:rPr>
             </w:pPr>
+            <w:proofErr w:type="spellStart"/>
             <w:r>
               <w:rPr>
                 <w:rFonts w:ascii="Times New Roman" w:hAnsi="Times New Roman" w:cs="Times New Roman"/>
@@ -16451,6 +16466,7 @@
               </w:rPr>
               <w:t>Png</w:t>
             </w:r>
+            <w:proofErr w:type="spellEnd"/>
           </w:p>
         </w:tc>
         <w:tc>
@@ -16469,6 +16485,7 @@
                 <w:szCs w:val="16"/>
               </w:rPr>
             </w:pPr>
+            <w:proofErr w:type="spellStart"/>
             <w:r>
               <w:rPr>
                 <w:rFonts w:ascii="Times New Roman" w:hAnsi="Times New Roman" w:cs="Times New Roman"/>
@@ -16479,6 +16496,7 @@
               </w:rPr>
               <w:t>Cmp</w:t>
             </w:r>
+            <w:proofErr w:type="spellEnd"/>
           </w:p>
         </w:tc>
         <w:tc>
@@ -17524,6 +17542,7 @@
                 <w:szCs w:val="16"/>
               </w:rPr>
             </w:pPr>
+            <w:proofErr w:type="spellStart"/>
             <w:r>
               <w:rPr>
                 <w:rFonts w:ascii="Times New Roman" w:hAnsi="Times New Roman" w:cs="Times New Roman"/>
@@ -17534,6 +17553,7 @@
               </w:rPr>
               <w:t>Jpeg</w:t>
             </w:r>
+            <w:proofErr w:type="spellEnd"/>
           </w:p>
           <w:p>
             <w:pPr>
@@ -17597,6 +17617,7 @@
                 <w:szCs w:val="16"/>
               </w:rPr>
             </w:pPr>
+            <w:proofErr w:type="spellStart"/>
             <w:r>
               <w:rPr>
                 <w:rFonts w:ascii="Times New Roman" w:hAnsi="Times New Roman" w:cs="Times New Roman"/>
@@ -17607,6 +17628,7 @@
               </w:rPr>
               <w:t>Png</w:t>
             </w:r>
+            <w:proofErr w:type="spellEnd"/>
           </w:p>
         </w:tc>
         <w:tc>
@@ -17625,6 +17647,7 @@
                 <w:szCs w:val="16"/>
               </w:rPr>
             </w:pPr>
+            <w:proofErr w:type="spellStart"/>
             <w:r>
               <w:rPr>
                 <w:rFonts w:ascii="Times New Roman" w:hAnsi="Times New Roman" w:cs="Times New Roman"/>
@@ -17635,6 +17658,7 @@
               </w:rPr>
               <w:t>Cmp</w:t>
             </w:r>
+            <w:proofErr w:type="spellEnd"/>
           </w:p>
         </w:tc>
         <w:tc>
@@ -18680,6 +18704,7 @@
                 <w:szCs w:val="16"/>
               </w:rPr>
             </w:pPr>
+            <w:proofErr w:type="spellStart"/>
             <w:r>
               <w:rPr>
                 <w:rFonts w:ascii="Times New Roman" w:hAnsi="Times New Roman" w:cs="Times New Roman"/>
@@ -18690,6 +18715,7 @@
               </w:rPr>
               <w:t>Jpeg</w:t>
             </w:r>
+            <w:proofErr w:type="spellEnd"/>
           </w:p>
           <w:p>
             <w:pPr>
@@ -18753,6 +18779,7 @@
                 <w:szCs w:val="16"/>
               </w:rPr>
             </w:pPr>
+            <w:proofErr w:type="spellStart"/>
             <w:r>
               <w:rPr>
                 <w:rFonts w:ascii="Times New Roman" w:hAnsi="Times New Roman" w:cs="Times New Roman"/>
@@ -18763,6 +18790,7 @@
               </w:rPr>
               <w:t>Png</w:t>
             </w:r>
+            <w:proofErr w:type="spellEnd"/>
           </w:p>
         </w:tc>
         <w:tc>
@@ -18781,6 +18809,7 @@
                 <w:szCs w:val="16"/>
               </w:rPr>
             </w:pPr>
+            <w:proofErr w:type="spellStart"/>
             <w:r>
               <w:rPr>
                 <w:rFonts w:ascii="Times New Roman" w:hAnsi="Times New Roman" w:cs="Times New Roman"/>
@@ -18791,6 +18820,7 @@
               </w:rPr>
               <w:t>Cmp</w:t>
             </w:r>
+            <w:proofErr w:type="spellEnd"/>
           </w:p>
         </w:tc>
         <w:tc>
@@ -19873,8 +19903,20 @@
                 <w:sz w:val="16"/>
                 <w:szCs w:val="16"/>
               </w:rPr>
-              <w:t>Filtro Up</w:t>
-            </w:r>
+              <w:t xml:space="preserve">Filtro </w:t>
+            </w:r>
+            <w:proofErr w:type="spellStart"/>
+            <w:r>
+              <w:rPr>
+                <w:rFonts w:ascii="Times New Roman" w:hAnsi="Times New Roman" w:cs="Times New Roman"/>
+                <w:b/>
+                <w:bCs/>
+                <w:sz w:val="16"/>
+                <w:szCs w:val="16"/>
+              </w:rPr>
+              <w:t>Up</w:t>
+            </w:r>
+            <w:proofErr w:type="spellEnd"/>
           </w:p>
           <w:p>
             <w:pPr>
@@ -19913,7 +19955,29 @@
                 <w:sz w:val="16"/>
                 <w:szCs w:val="16"/>
               </w:rPr>
-              <w:t>Filtro Paeth Simplificado</w:t>
+              <w:t xml:space="preserve">Filtro </w:t>
+            </w:r>
+            <w:proofErr w:type="spellStart"/>
+            <w:r>
+              <w:rPr>
+                <w:rFonts w:ascii="Times New Roman" w:hAnsi="Times New Roman" w:cs="Times New Roman"/>
+                <w:b/>
+                <w:bCs/>
+                <w:sz w:val="16"/>
+                <w:szCs w:val="16"/>
+              </w:rPr>
+              <w:t>Paeth</w:t>
+            </w:r>
+            <w:proofErr w:type="spellEnd"/>
+            <w:r>
+              <w:rPr>
+                <w:rFonts w:ascii="Times New Roman" w:hAnsi="Times New Roman" w:cs="Times New Roman"/>
+                <w:b/>
+                <w:bCs/>
+                <w:sz w:val="16"/>
+                <w:szCs w:val="16"/>
+              </w:rPr>
+              <w:t xml:space="preserve"> Simplificado</w:t>
             </w:r>
           </w:p>
         </w:tc>
@@ -19932,16 +19996,30 @@
                 <w:szCs w:val="16"/>
               </w:rPr>
             </w:pPr>
-            <w:r>
-              <w:rPr>
-                <w:rFonts w:ascii="Times New Roman" w:hAnsi="Times New Roman" w:cs="Times New Roman"/>
-                <w:b/>
-                <w:bCs/>
-                <w:sz w:val="16"/>
-                <w:szCs w:val="16"/>
-              </w:rPr>
-              <w:t>Transformada Move-To-Front</w:t>
-            </w:r>
+            <w:proofErr w:type="gramStart"/>
+            <w:r>
+              <w:rPr>
+                <w:rFonts w:ascii="Times New Roman" w:hAnsi="Times New Roman" w:cs="Times New Roman"/>
+                <w:b/>
+                <w:bCs/>
+                <w:sz w:val="16"/>
+                <w:szCs w:val="16"/>
+              </w:rPr>
+              <w:t>Transformada Move-To-</w:t>
+            </w:r>
+            <w:proofErr w:type="spellStart"/>
+            <w:r>
+              <w:rPr>
+                <w:rFonts w:ascii="Times New Roman" w:hAnsi="Times New Roman" w:cs="Times New Roman"/>
+                <w:b/>
+                <w:bCs/>
+                <w:sz w:val="16"/>
+                <w:szCs w:val="16"/>
+              </w:rPr>
+              <w:t>Front</w:t>
+            </w:r>
+            <w:proofErr w:type="spellEnd"/>
+            <w:proofErr w:type="gramEnd"/>
           </w:p>
         </w:tc>
         <w:tc>
@@ -19979,8 +20057,20 @@
                 <w:sz w:val="16"/>
                 <w:szCs w:val="16"/>
               </w:rPr>
-              <w:t>Filtro Sub</w:t>
-            </w:r>
+              <w:t xml:space="preserve">Filtro </w:t>
+            </w:r>
+            <w:proofErr w:type="spellStart"/>
+            <w:r>
+              <w:rPr>
+                <w:rFonts w:ascii="Times New Roman" w:hAnsi="Times New Roman" w:cs="Times New Roman"/>
+                <w:b/>
+                <w:bCs/>
+                <w:sz w:val="16"/>
+                <w:szCs w:val="16"/>
+              </w:rPr>
+              <w:t>Sub</w:t>
+            </w:r>
+            <w:proofErr w:type="spellEnd"/>
           </w:p>
         </w:tc>
       </w:tr>
@@ -33809,6 +33899,48 @@
     </w:tbl>
     <w:p/>
     <w:p/>
+    <w:p/>
+    <w:p/>
+    <w:p>
+      <w:r>
+        <w:rPr>
+          <w:noProof/>
+        </w:rPr>
+        <w:drawing>
+          <wp:anchor distT="0" distB="0" distL="114300" distR="114300" simplePos="0" relativeHeight="251661312" behindDoc="0" locked="0" layoutInCell="1" allowOverlap="1" wp14:anchorId="21A5052B" wp14:editId="52C40156">
+            <wp:simplePos x="0" y="0"/>
+            <wp:positionH relativeFrom="column">
+              <wp:posOffset>0</wp:posOffset>
+            </wp:positionH>
+            <wp:positionV relativeFrom="paragraph">
+              <wp:posOffset>283210</wp:posOffset>
+            </wp:positionV>
+            <wp:extent cx="5731510" cy="3128010"/>
+            <wp:effectExtent l="0" t="0" r="2540" b="15240"/>
+            <wp:wrapSquare wrapText="bothSides"/>
+            <wp:docPr id="1" name="Gráfico 1">
+              <a:extLst xmlns:a="http://schemas.openxmlformats.org/drawingml/2006/main">
+                <a:ext uri="{FF2B5EF4-FFF2-40B4-BE49-F238E27FC236}">
+                  <a16:creationId xmlns:a16="http://schemas.microsoft.com/office/drawing/2014/main" id="{CE606943-5B6D-4125-966A-862378B307B3}"/>
+                </a:ext>
+              </a:extLst>
+            </wp:docPr>
+            <wp:cNvGraphicFramePr/>
+            <a:graphic xmlns:a="http://schemas.openxmlformats.org/drawingml/2006/main">
+              <a:graphicData uri="http://schemas.openxmlformats.org/drawingml/2006/chart">
+                <c:chart xmlns:c="http://schemas.openxmlformats.org/drawingml/2006/chart" xmlns:r="http://schemas.openxmlformats.org/officeDocument/2006/relationships" r:id="rId6"/>
+              </a:graphicData>
+            </a:graphic>
+            <wp14:sizeRelH relativeFrom="margin">
+              <wp14:pctWidth>0</wp14:pctWidth>
+            </wp14:sizeRelH>
+            <wp14:sizeRelV relativeFrom="margin">
+              <wp14:pctHeight>0</wp14:pctHeight>
+            </wp14:sizeRelV>
+          </wp:anchor>
+        </w:drawing>
+      </w:r>
+    </w:p>
     <w:sectPr>
       <w:pgSz w:w="11906" w:h="16838"/>
       <w:pgMar w:top="1440" w:right="1440" w:bottom="1440" w:left="1440" w:header="708" w:footer="708" w:gutter="0"/>
@@ -34390,6 +34522,1081 @@
 </w:styles>
 </file>
 
+<file path=word/charts/chart1.xml><?xml version="1.0" encoding="utf-8"?>
+<c:chartSpace xmlns:c="http://schemas.openxmlformats.org/drawingml/2006/chart" xmlns:a="http://schemas.openxmlformats.org/drawingml/2006/main" xmlns:r="http://schemas.openxmlformats.org/officeDocument/2006/relationships" xmlns:c16r2="http://schemas.microsoft.com/office/drawing/2015/06/chart">
+  <c:date1904 val="0"/>
+  <c:lang val="pt-PT"/>
+  <c:roundedCorners val="0"/>
+  <mc:AlternateContent xmlns:mc="http://schemas.openxmlformats.org/markup-compatibility/2006">
+    <mc:Choice xmlns:c14="http://schemas.microsoft.com/office/drawing/2007/8/2/chart" Requires="c14">
+      <c14:style val="102"/>
+    </mc:Choice>
+    <mc:Fallback>
+      <c:style val="2"/>
+    </mc:Fallback>
+  </mc:AlternateContent>
+  <c:chart>
+    <c:title>
+      <c:tx>
+        <c:rich>
+          <a:bodyPr rot="0" spcFirstLastPara="1" vertOverflow="ellipsis" vert="horz" wrap="square" anchor="ctr" anchorCtr="1"/>
+          <a:lstStyle/>
+          <a:p>
+            <a:pPr>
+              <a:defRPr sz="1600" b="1" i="0" u="none" strike="noStrike" kern="1200" cap="all" spc="120" normalizeH="0" baseline="0">
+                <a:solidFill>
+                  <a:schemeClr val="tx1">
+                    <a:lumMod val="65000"/>
+                    <a:lumOff val="35000"/>
+                  </a:schemeClr>
+                </a:solidFill>
+                <a:latin typeface="+mn-lt"/>
+                <a:ea typeface="+mn-ea"/>
+                <a:cs typeface="+mn-cs"/>
+              </a:defRPr>
+            </a:pPr>
+            <a:r>
+              <a:rPr lang="pt-PT"/>
+              <a:t>Comparação do Cmp ger.10</a:t>
+            </a:r>
+          </a:p>
+          <a:p>
+            <a:pPr>
+              <a:defRPr/>
+            </a:pPr>
+            <a:r>
+              <a:rPr lang="pt-PT"/>
+              <a:t>com</a:t>
+            </a:r>
+            <a:r>
+              <a:rPr lang="pt-PT" baseline="0"/>
+              <a:t> outros algoritmos</a:t>
+            </a:r>
+            <a:endParaRPr lang="pt-PT"/>
+          </a:p>
+        </c:rich>
+      </c:tx>
+      <c:overlay val="0"/>
+      <c:spPr>
+        <a:noFill/>
+        <a:ln>
+          <a:noFill/>
+        </a:ln>
+        <a:effectLst/>
+      </c:spPr>
+      <c:txPr>
+        <a:bodyPr rot="0" spcFirstLastPara="1" vertOverflow="ellipsis" vert="horz" wrap="square" anchor="ctr" anchorCtr="1"/>
+        <a:lstStyle/>
+        <a:p>
+          <a:pPr>
+            <a:defRPr sz="1600" b="1" i="0" u="none" strike="noStrike" kern="1200" cap="all" spc="120" normalizeH="0" baseline="0">
+              <a:solidFill>
+                <a:schemeClr val="tx1">
+                  <a:lumMod val="65000"/>
+                  <a:lumOff val="35000"/>
+                </a:schemeClr>
+              </a:solidFill>
+              <a:latin typeface="+mn-lt"/>
+              <a:ea typeface="+mn-ea"/>
+              <a:cs typeface="+mn-cs"/>
+            </a:defRPr>
+          </a:pPr>
+          <a:endParaRPr lang="pt-PT"/>
+        </a:p>
+      </c:txPr>
+    </c:title>
+    <c:autoTitleDeleted val="0"/>
+    <c:plotArea>
+      <c:layout/>
+      <c:barChart>
+        <c:barDir val="col"/>
+        <c:grouping val="clustered"/>
+        <c:varyColors val="0"/>
+        <c:ser>
+          <c:idx val="0"/>
+          <c:order val="0"/>
+          <c:tx>
+            <c:v>Média da Taxa de Compressão</c:v>
+          </c:tx>
+          <c:spPr>
+            <a:solidFill>
+              <a:schemeClr val="accent1"/>
+            </a:solidFill>
+            <a:ln>
+              <a:noFill/>
+            </a:ln>
+            <a:effectLst/>
+          </c:spPr>
+          <c:invertIfNegative val="0"/>
+          <c:dLbls>
+            <c:spPr>
+              <a:noFill/>
+              <a:ln>
+                <a:noFill/>
+              </a:ln>
+              <a:effectLst/>
+            </c:spPr>
+            <c:txPr>
+              <a:bodyPr rot="-5400000" spcFirstLastPara="1" vertOverflow="clip" horzOverflow="clip" vert="horz" wrap="square" lIns="38100" tIns="19050" rIns="38100" bIns="19050" anchor="ctr" anchorCtr="1">
+                <a:spAutoFit/>
+              </a:bodyPr>
+              <a:lstStyle/>
+              <a:p>
+                <a:pPr>
+                  <a:defRPr sz="800" b="0" i="0" u="none" strike="noStrike" kern="1200" baseline="0">
+                    <a:solidFill>
+                      <a:schemeClr val="tx1">
+                        <a:lumMod val="50000"/>
+                        <a:lumOff val="50000"/>
+                      </a:schemeClr>
+                    </a:solidFill>
+                    <a:latin typeface="+mn-lt"/>
+                    <a:ea typeface="+mn-ea"/>
+                    <a:cs typeface="+mn-cs"/>
+                  </a:defRPr>
+                </a:pPr>
+                <a:endParaRPr lang="pt-PT"/>
+              </a:p>
+            </c:txPr>
+            <c:dLblPos val="outEnd"/>
+            <c:showLegendKey val="0"/>
+            <c:showVal val="1"/>
+            <c:showCatName val="0"/>
+            <c:showSerName val="0"/>
+            <c:showPercent val="0"/>
+            <c:showBubbleSize val="0"/>
+            <c:showLeaderLines val="0"/>
+            <c:extLst>
+              <c:ext xmlns:c15="http://schemas.microsoft.com/office/drawing/2012/chart" uri="{CE6537A1-D6FC-4f65-9D91-7224C49458BB}">
+                <c15:showLeaderLines val="1"/>
+                <c15:leaderLines>
+                  <c:spPr>
+                    <a:ln w="9525">
+                      <a:solidFill>
+                        <a:schemeClr val="tx1">
+                          <a:lumMod val="35000"/>
+                          <a:lumOff val="65000"/>
+                        </a:schemeClr>
+                      </a:solidFill>
+                    </a:ln>
+                    <a:effectLst/>
+                  </c:spPr>
+                </c15:leaderLines>
+              </c:ext>
+            </c:extLst>
+          </c:dLbls>
+          <c:cat>
+            <c:strLit>
+              <c:ptCount val="5"/>
+              <c:pt idx="0">
+                <c:v>Jpeg2000 Parte 1</c:v>
+              </c:pt>
+              <c:pt idx="1">
+                <c:v>Jpeg</c:v>
+              </c:pt>
+              <c:pt idx="2">
+                <c:v>Bzip2</c:v>
+              </c:pt>
+              <c:pt idx="3">
+                <c:v>Png</c:v>
+              </c:pt>
+              <c:pt idx="4">
+                <c:v>Cmp10</c:v>
+              </c:pt>
+            </c:strLit>
+          </c:cat>
+          <c:val>
+            <c:numRef>
+              <c:f>Folha1!$A$200:$E$200</c:f>
+              <c:numCache>
+                <c:formatCode>General</c:formatCode>
+                <c:ptCount val="5"/>
+                <c:pt idx="0">
+                  <c:v>78.260000000000005</c:v>
+                </c:pt>
+                <c:pt idx="1">
+                  <c:v>95.71</c:v>
+                </c:pt>
+                <c:pt idx="2">
+                  <c:v>75.94</c:v>
+                </c:pt>
+                <c:pt idx="3">
+                  <c:v>76.48</c:v>
+                </c:pt>
+                <c:pt idx="4">
+                  <c:v>76.400000000000006</c:v>
+                </c:pt>
+              </c:numCache>
+            </c:numRef>
+          </c:val>
+          <c:extLst>
+            <c:ext xmlns:c16="http://schemas.microsoft.com/office/drawing/2014/chart" uri="{C3380CC4-5D6E-409C-BE32-E72D297353CC}">
+              <c16:uniqueId val="{00000000-6112-4BA9-A4EE-147C138900ED}"/>
+            </c:ext>
+          </c:extLst>
+        </c:ser>
+        <c:ser>
+          <c:idx val="1"/>
+          <c:order val="1"/>
+          <c:tx>
+            <c:v>Média do Tempo Total</c:v>
+          </c:tx>
+          <c:spPr>
+            <a:solidFill>
+              <a:schemeClr val="accent2"/>
+            </a:solidFill>
+            <a:ln>
+              <a:noFill/>
+            </a:ln>
+            <a:effectLst/>
+          </c:spPr>
+          <c:invertIfNegative val="0"/>
+          <c:dLbls>
+            <c:spPr>
+              <a:noFill/>
+              <a:ln>
+                <a:noFill/>
+              </a:ln>
+              <a:effectLst/>
+            </c:spPr>
+            <c:txPr>
+              <a:bodyPr rot="-5400000" spcFirstLastPara="1" vertOverflow="clip" horzOverflow="clip" vert="horz" wrap="square" lIns="38100" tIns="19050" rIns="38100" bIns="19050" anchor="ctr" anchorCtr="1">
+                <a:spAutoFit/>
+              </a:bodyPr>
+              <a:lstStyle/>
+              <a:p>
+                <a:pPr>
+                  <a:defRPr sz="800" b="0" i="0" u="none" strike="noStrike" kern="1200" baseline="0">
+                    <a:solidFill>
+                      <a:schemeClr val="tx1">
+                        <a:lumMod val="50000"/>
+                        <a:lumOff val="50000"/>
+                      </a:schemeClr>
+                    </a:solidFill>
+                    <a:latin typeface="+mn-lt"/>
+                    <a:ea typeface="+mn-ea"/>
+                    <a:cs typeface="+mn-cs"/>
+                  </a:defRPr>
+                </a:pPr>
+                <a:endParaRPr lang="pt-PT"/>
+              </a:p>
+            </c:txPr>
+            <c:dLblPos val="outEnd"/>
+            <c:showLegendKey val="0"/>
+            <c:showVal val="1"/>
+            <c:showCatName val="0"/>
+            <c:showSerName val="0"/>
+            <c:showPercent val="0"/>
+            <c:showBubbleSize val="0"/>
+            <c:showLeaderLines val="0"/>
+            <c:extLst>
+              <c:ext xmlns:c15="http://schemas.microsoft.com/office/drawing/2012/chart" uri="{CE6537A1-D6FC-4f65-9D91-7224C49458BB}">
+                <c15:showLeaderLines val="1"/>
+                <c15:leaderLines>
+                  <c:spPr>
+                    <a:ln w="9525">
+                      <a:solidFill>
+                        <a:schemeClr val="tx1">
+                          <a:lumMod val="35000"/>
+                          <a:lumOff val="65000"/>
+                        </a:schemeClr>
+                      </a:solidFill>
+                    </a:ln>
+                    <a:effectLst/>
+                  </c:spPr>
+                </c15:leaderLines>
+              </c:ext>
+            </c:extLst>
+          </c:dLbls>
+          <c:cat>
+            <c:strLit>
+              <c:ptCount val="5"/>
+              <c:pt idx="0">
+                <c:v>Jpeg2000 Parte 1</c:v>
+              </c:pt>
+              <c:pt idx="1">
+                <c:v>Jpeg</c:v>
+              </c:pt>
+              <c:pt idx="2">
+                <c:v>Bzip2</c:v>
+              </c:pt>
+              <c:pt idx="3">
+                <c:v>Png</c:v>
+              </c:pt>
+              <c:pt idx="4">
+                <c:v>Cmp10</c:v>
+              </c:pt>
+            </c:strLit>
+          </c:cat>
+          <c:val>
+            <c:numRef>
+              <c:f>Folha1!$A$201:$E$201</c:f>
+              <c:numCache>
+                <c:formatCode>General</c:formatCode>
+                <c:ptCount val="5"/>
+                <c:pt idx="0">
+                  <c:v>10.91</c:v>
+                </c:pt>
+                <c:pt idx="1">
+                  <c:v>0.54</c:v>
+                </c:pt>
+                <c:pt idx="2">
+                  <c:v>1.87</c:v>
+                </c:pt>
+                <c:pt idx="3">
+                  <c:v>0</c:v>
+                </c:pt>
+                <c:pt idx="4">
+                  <c:v>18.600000000000001</c:v>
+                </c:pt>
+              </c:numCache>
+            </c:numRef>
+          </c:val>
+          <c:extLst>
+            <c:ext xmlns:c16="http://schemas.microsoft.com/office/drawing/2014/chart" uri="{C3380CC4-5D6E-409C-BE32-E72D297353CC}">
+              <c16:uniqueId val="{00000001-6112-4BA9-A4EE-147C138900ED}"/>
+            </c:ext>
+          </c:extLst>
+        </c:ser>
+        <c:dLbls>
+          <c:dLblPos val="outEnd"/>
+          <c:showLegendKey val="0"/>
+          <c:showVal val="1"/>
+          <c:showCatName val="0"/>
+          <c:showSerName val="0"/>
+          <c:showPercent val="0"/>
+          <c:showBubbleSize val="0"/>
+        </c:dLbls>
+        <c:gapWidth val="444"/>
+        <c:overlap val="-90"/>
+        <c:axId val="1260406696"/>
+        <c:axId val="1260407024"/>
+      </c:barChart>
+      <c:catAx>
+        <c:axId val="1260406696"/>
+        <c:scaling>
+          <c:orientation val="minMax"/>
+        </c:scaling>
+        <c:delete val="0"/>
+        <c:axPos val="b"/>
+        <c:majorGridlines>
+          <c:spPr>
+            <a:ln w="9525" cap="flat" cmpd="sng" algn="ctr">
+              <a:solidFill>
+                <a:schemeClr val="tx1">
+                  <a:lumMod val="15000"/>
+                  <a:lumOff val="85000"/>
+                </a:schemeClr>
+              </a:solidFill>
+              <a:round/>
+            </a:ln>
+            <a:effectLst/>
+          </c:spPr>
+        </c:majorGridlines>
+        <c:numFmt formatCode="General" sourceLinked="1"/>
+        <c:majorTickMark val="none"/>
+        <c:minorTickMark val="none"/>
+        <c:tickLblPos val="nextTo"/>
+        <c:spPr>
+          <a:noFill/>
+          <a:ln w="9525" cap="flat" cmpd="sng" algn="ctr">
+            <a:solidFill>
+              <a:schemeClr val="tx1">
+                <a:lumMod val="15000"/>
+                <a:lumOff val="85000"/>
+              </a:schemeClr>
+            </a:solidFill>
+            <a:round/>
+          </a:ln>
+          <a:effectLst/>
+        </c:spPr>
+        <c:txPr>
+          <a:bodyPr rot="-60000000" spcFirstLastPara="1" vertOverflow="ellipsis" vert="horz" wrap="square" anchor="ctr" anchorCtr="1"/>
+          <a:lstStyle/>
+          <a:p>
+            <a:pPr>
+              <a:defRPr sz="800" b="0" i="0" u="none" strike="noStrike" kern="1200" cap="all" spc="120" normalizeH="0" baseline="0">
+                <a:solidFill>
+                  <a:schemeClr val="tx1">
+                    <a:lumMod val="65000"/>
+                    <a:lumOff val="35000"/>
+                  </a:schemeClr>
+                </a:solidFill>
+                <a:latin typeface="+mn-lt"/>
+                <a:ea typeface="+mn-ea"/>
+                <a:cs typeface="+mn-cs"/>
+              </a:defRPr>
+            </a:pPr>
+            <a:endParaRPr lang="pt-PT"/>
+          </a:p>
+        </c:txPr>
+        <c:crossAx val="1260407024"/>
+        <c:crosses val="autoZero"/>
+        <c:auto val="1"/>
+        <c:lblAlgn val="ctr"/>
+        <c:lblOffset val="100"/>
+        <c:noMultiLvlLbl val="0"/>
+      </c:catAx>
+      <c:valAx>
+        <c:axId val="1260407024"/>
+        <c:scaling>
+          <c:orientation val="minMax"/>
+        </c:scaling>
+        <c:delete val="1"/>
+        <c:axPos val="l"/>
+        <c:numFmt formatCode="General" sourceLinked="1"/>
+        <c:majorTickMark val="none"/>
+        <c:minorTickMark val="none"/>
+        <c:tickLblPos val="nextTo"/>
+        <c:crossAx val="1260406696"/>
+        <c:crosses val="autoZero"/>
+        <c:crossBetween val="between"/>
+      </c:valAx>
+      <c:dTable>
+        <c:showHorzBorder val="1"/>
+        <c:showVertBorder val="1"/>
+        <c:showOutline val="1"/>
+        <c:showKeys val="1"/>
+        <c:spPr>
+          <a:noFill/>
+          <a:ln w="9525">
+            <a:solidFill>
+              <a:schemeClr val="tx1">
+                <a:lumMod val="15000"/>
+                <a:lumOff val="85000"/>
+              </a:schemeClr>
+            </a:solidFill>
+          </a:ln>
+          <a:effectLst/>
+        </c:spPr>
+        <c:txPr>
+          <a:bodyPr rot="0" spcFirstLastPara="1" vertOverflow="ellipsis" vert="horz" wrap="square" anchor="ctr" anchorCtr="1"/>
+          <a:lstStyle/>
+          <a:p>
+            <a:pPr rtl="0">
+              <a:defRPr sz="900" b="0" i="0" u="none" strike="noStrike" kern="1200" baseline="0">
+                <a:solidFill>
+                  <a:schemeClr val="tx1">
+                    <a:lumMod val="65000"/>
+                    <a:lumOff val="35000"/>
+                  </a:schemeClr>
+                </a:solidFill>
+                <a:latin typeface="+mn-lt"/>
+                <a:ea typeface="+mn-ea"/>
+                <a:cs typeface="+mn-cs"/>
+              </a:defRPr>
+            </a:pPr>
+            <a:endParaRPr lang="pt-PT"/>
+          </a:p>
+        </c:txPr>
+      </c:dTable>
+      <c:spPr>
+        <a:noFill/>
+        <a:ln>
+          <a:noFill/>
+        </a:ln>
+        <a:effectLst/>
+      </c:spPr>
+    </c:plotArea>
+    <c:plotVisOnly val="1"/>
+    <c:dispBlanksAs val="gap"/>
+    <c:showDLblsOverMax val="0"/>
+  </c:chart>
+  <c:spPr>
+    <a:solidFill>
+      <a:schemeClr val="lt1"/>
+    </a:solidFill>
+    <a:ln w="9525" cap="flat" cmpd="sng" algn="ctr">
+      <a:solidFill>
+        <a:schemeClr val="tx1">
+          <a:lumMod val="15000"/>
+          <a:lumOff val="85000"/>
+        </a:schemeClr>
+      </a:solidFill>
+      <a:round/>
+    </a:ln>
+    <a:effectLst/>
+  </c:spPr>
+  <c:txPr>
+    <a:bodyPr/>
+    <a:lstStyle/>
+    <a:p>
+      <a:pPr>
+        <a:defRPr/>
+      </a:pPr>
+      <a:endParaRPr lang="pt-PT"/>
+    </a:p>
+  </c:txPr>
+  <c:externalData r:id="rId3">
+    <c:autoUpdate val="0"/>
+  </c:externalData>
+</c:chartSpace>
+</file>
+
+<file path=word/charts/colors1.xml><?xml version="1.0" encoding="utf-8"?>
+<cs:colorStyle xmlns:cs="http://schemas.microsoft.com/office/drawing/2012/chartStyle" xmlns:a="http://schemas.openxmlformats.org/drawingml/2006/main" meth="cycle" id="10">
+  <a:schemeClr val="accent1"/>
+  <a:schemeClr val="accent2"/>
+  <a:schemeClr val="accent3"/>
+  <a:schemeClr val="accent4"/>
+  <a:schemeClr val="accent5"/>
+  <a:schemeClr val="accent6"/>
+  <cs:variation/>
+  <cs:variation>
+    <a:lumMod val="60000"/>
+  </cs:variation>
+  <cs:variation>
+    <a:lumMod val="80000"/>
+    <a:lumOff val="20000"/>
+  </cs:variation>
+  <cs:variation>
+    <a:lumMod val="80000"/>
+  </cs:variation>
+  <cs:variation>
+    <a:lumMod val="60000"/>
+    <a:lumOff val="40000"/>
+  </cs:variation>
+  <cs:variation>
+    <a:lumMod val="50000"/>
+  </cs:variation>
+  <cs:variation>
+    <a:lumMod val="70000"/>
+    <a:lumOff val="30000"/>
+  </cs:variation>
+  <cs:variation>
+    <a:lumMod val="70000"/>
+  </cs:variation>
+  <cs:variation>
+    <a:lumMod val="50000"/>
+    <a:lumOff val="50000"/>
+  </cs:variation>
+</cs:colorStyle>
+</file>
+
+<file path=word/charts/style1.xml><?xml version="1.0" encoding="utf-8"?>
+<cs:chartStyle xmlns:cs="http://schemas.microsoft.com/office/drawing/2012/chartStyle" xmlns:a="http://schemas.openxmlformats.org/drawingml/2006/main" id="202">
+  <cs:axisTitle>
+    <cs:lnRef idx="0"/>
+    <cs:fillRef idx="0"/>
+    <cs:effectRef idx="0"/>
+    <cs:fontRef idx="minor">
+      <a:schemeClr val="tx1">
+        <a:lumMod val="65000"/>
+        <a:lumOff val="35000"/>
+      </a:schemeClr>
+    </cs:fontRef>
+    <cs:defRPr sz="900" kern="1200" cap="all"/>
+  </cs:axisTitle>
+  <cs:categoryAxis>
+    <cs:lnRef idx="0"/>
+    <cs:fillRef idx="0"/>
+    <cs:effectRef idx="0"/>
+    <cs:fontRef idx="minor">
+      <a:schemeClr val="tx1">
+        <a:lumMod val="65000"/>
+        <a:lumOff val="35000"/>
+      </a:schemeClr>
+    </cs:fontRef>
+    <cs:spPr>
+      <a:ln w="9525" cap="flat" cmpd="sng" algn="ctr">
+        <a:solidFill>
+          <a:schemeClr val="tx1">
+            <a:lumMod val="15000"/>
+            <a:lumOff val="85000"/>
+          </a:schemeClr>
+        </a:solidFill>
+        <a:round/>
+      </a:ln>
+    </cs:spPr>
+    <cs:defRPr sz="800" kern="1200" cap="all" spc="120" normalizeH="0" baseline="0"/>
+  </cs:categoryAxis>
+  <cs:chartArea mods="allowNoFillOverride allowNoLineOverride">
+    <cs:lnRef idx="0"/>
+    <cs:fillRef idx="0"/>
+    <cs:effectRef idx="0"/>
+    <cs:fontRef idx="minor">
+      <a:schemeClr val="dk1"/>
+    </cs:fontRef>
+    <cs:spPr>
+      <a:solidFill>
+        <a:schemeClr val="lt1"/>
+      </a:solidFill>
+      <a:ln w="9525" cap="flat" cmpd="sng" algn="ctr">
+        <a:solidFill>
+          <a:schemeClr val="tx1">
+            <a:lumMod val="15000"/>
+            <a:lumOff val="85000"/>
+          </a:schemeClr>
+        </a:solidFill>
+        <a:round/>
+      </a:ln>
+    </cs:spPr>
+    <cs:defRPr sz="900" kern="1200"/>
+  </cs:chartArea>
+  <cs:dataLabel>
+    <cs:lnRef idx="0"/>
+    <cs:fillRef idx="0"/>
+    <cs:effectRef idx="0"/>
+    <cs:fontRef idx="minor">
+      <a:schemeClr val="tx1">
+        <a:lumMod val="50000"/>
+        <a:lumOff val="50000"/>
+      </a:schemeClr>
+    </cs:fontRef>
+    <cs:defRPr sz="800" b="0" i="0" u="none" strike="noStrike" kern="1200" baseline="0"/>
+    <cs:bodyPr rot="-5400000" spcFirstLastPara="1" vertOverflow="clip" horzOverflow="clip" vert="horz" wrap="square" lIns="38100" tIns="19050" rIns="38100" bIns="19050" anchor="ctr" anchorCtr="1">
+      <a:spAutoFit/>
+    </cs:bodyPr>
+  </cs:dataLabel>
+  <cs:dataLabelCallout>
+    <cs:lnRef idx="0"/>
+    <cs:fillRef idx="0"/>
+    <cs:effectRef idx="0"/>
+    <cs:fontRef idx="minor">
+      <a:schemeClr val="dk1">
+        <a:lumMod val="65000"/>
+        <a:lumOff val="35000"/>
+      </a:schemeClr>
+    </cs:fontRef>
+    <cs:spPr>
+      <a:solidFill>
+        <a:schemeClr val="lt1"/>
+      </a:solidFill>
+      <a:ln>
+        <a:solidFill>
+          <a:schemeClr val="dk1">
+            <a:lumMod val="25000"/>
+            <a:lumOff val="75000"/>
+          </a:schemeClr>
+        </a:solidFill>
+      </a:ln>
+    </cs:spPr>
+    <cs:defRPr sz="900" kern="1200"/>
+    <cs:bodyPr rot="0" spcFirstLastPara="1" vertOverflow="clip" horzOverflow="clip" vert="horz" wrap="square" lIns="36576" tIns="18288" rIns="36576" bIns="18288" anchor="ctr" anchorCtr="1">
+      <a:spAutoFit/>
+    </cs:bodyPr>
+  </cs:dataLabelCallout>
+  <cs:dataPoint>
+    <cs:lnRef idx="0"/>
+    <cs:fillRef idx="0">
+      <cs:styleClr val="auto"/>
+    </cs:fillRef>
+    <cs:effectRef idx="0"/>
+    <cs:fontRef idx="minor">
+      <a:schemeClr val="dk1"/>
+    </cs:fontRef>
+    <cs:spPr>
+      <a:solidFill>
+        <a:schemeClr val="phClr"/>
+      </a:solidFill>
+    </cs:spPr>
+  </cs:dataPoint>
+  <cs:dataPoint3D>
+    <cs:lnRef idx="0"/>
+    <cs:fillRef idx="0">
+      <cs:styleClr val="auto"/>
+    </cs:fillRef>
+    <cs:effectRef idx="0"/>
+    <cs:fontRef idx="minor">
+      <a:schemeClr val="dk1"/>
+    </cs:fontRef>
+    <cs:spPr>
+      <a:solidFill>
+        <a:schemeClr val="phClr"/>
+      </a:solidFill>
+    </cs:spPr>
+  </cs:dataPoint3D>
+  <cs:dataPointLine>
+    <cs:lnRef idx="0">
+      <cs:styleClr val="auto"/>
+    </cs:lnRef>
+    <cs:fillRef idx="0"/>
+    <cs:effectRef idx="0"/>
+    <cs:fontRef idx="minor">
+      <a:schemeClr val="dk1"/>
+    </cs:fontRef>
+    <cs:spPr>
+      <a:ln w="22225" cap="rnd">
+        <a:solidFill>
+          <a:schemeClr val="phClr"/>
+        </a:solidFill>
+        <a:round/>
+      </a:ln>
+    </cs:spPr>
+  </cs:dataPointLine>
+  <cs:dataPointMarker>
+    <cs:lnRef idx="0">
+      <cs:styleClr val="auto"/>
+    </cs:lnRef>
+    <cs:fillRef idx="0">
+      <cs:styleClr val="auto"/>
+    </cs:fillRef>
+    <cs:effectRef idx="0"/>
+    <cs:fontRef idx="minor">
+      <a:schemeClr val="dk1"/>
+    </cs:fontRef>
+    <cs:spPr>
+      <a:solidFill>
+        <a:schemeClr val="phClr"/>
+      </a:solidFill>
+      <a:ln w="9525">
+        <a:solidFill>
+          <a:schemeClr val="phClr"/>
+        </a:solidFill>
+        <a:round/>
+      </a:ln>
+    </cs:spPr>
+  </cs:dataPointMarker>
+  <cs:dataPointMarkerLayout size="6"/>
+  <cs:dataPointWireframe>
+    <cs:lnRef idx="0">
+      <cs:styleClr val="auto"/>
+    </cs:lnRef>
+    <cs:fillRef idx="0"/>
+    <cs:effectRef idx="0"/>
+    <cs:fontRef idx="minor">
+      <a:schemeClr val="dk1"/>
+    </cs:fontRef>
+    <cs:spPr>
+      <a:ln w="9525" cap="rnd">
+        <a:solidFill>
+          <a:schemeClr val="phClr"/>
+        </a:solidFill>
+        <a:round/>
+      </a:ln>
+    </cs:spPr>
+  </cs:dataPointWireframe>
+  <cs:dataTable>
+    <cs:lnRef idx="0"/>
+    <cs:fillRef idx="0"/>
+    <cs:effectRef idx="0"/>
+    <cs:fontRef idx="minor">
+      <a:schemeClr val="tx1">
+        <a:lumMod val="65000"/>
+        <a:lumOff val="35000"/>
+      </a:schemeClr>
+    </cs:fontRef>
+    <cs:spPr>
+      <a:ln w="9525">
+        <a:solidFill>
+          <a:schemeClr val="tx1">
+            <a:lumMod val="15000"/>
+            <a:lumOff val="85000"/>
+          </a:schemeClr>
+        </a:solidFill>
+      </a:ln>
+    </cs:spPr>
+    <cs:defRPr sz="900" kern="1200"/>
+  </cs:dataTable>
+  <cs:downBar>
+    <cs:lnRef idx="0"/>
+    <cs:fillRef idx="0"/>
+    <cs:effectRef idx="0"/>
+    <cs:fontRef idx="minor">
+      <a:schemeClr val="dk1"/>
+    </cs:fontRef>
+    <cs:spPr>
+      <a:solidFill>
+        <a:schemeClr val="dk1">
+          <a:lumMod val="75000"/>
+          <a:lumOff val="25000"/>
+        </a:schemeClr>
+      </a:solidFill>
+      <a:ln w="9525">
+        <a:solidFill>
+          <a:schemeClr val="tx1">
+            <a:lumMod val="15000"/>
+            <a:lumOff val="85000"/>
+          </a:schemeClr>
+        </a:solidFill>
+      </a:ln>
+    </cs:spPr>
+  </cs:downBar>
+  <cs:dropLine>
+    <cs:lnRef idx="0"/>
+    <cs:fillRef idx="0"/>
+    <cs:effectRef idx="0"/>
+    <cs:fontRef idx="minor">
+      <a:schemeClr val="dk1"/>
+    </cs:fontRef>
+    <cs:spPr>
+      <a:ln w="9525">
+        <a:solidFill>
+          <a:schemeClr val="tx1">
+            <a:lumMod val="35000"/>
+            <a:lumOff val="65000"/>
+          </a:schemeClr>
+        </a:solidFill>
+      </a:ln>
+    </cs:spPr>
+  </cs:dropLine>
+  <cs:errorBar>
+    <cs:lnRef idx="0"/>
+    <cs:fillRef idx="0"/>
+    <cs:effectRef idx="0"/>
+    <cs:fontRef idx="minor">
+      <a:schemeClr val="dk1"/>
+    </cs:fontRef>
+    <cs:spPr>
+      <a:ln w="9525">
+        <a:solidFill>
+          <a:schemeClr val="tx1">
+            <a:lumMod val="65000"/>
+            <a:lumOff val="35000"/>
+          </a:schemeClr>
+        </a:solidFill>
+        <a:round/>
+      </a:ln>
+    </cs:spPr>
+  </cs:errorBar>
+  <cs:floor>
+    <cs:lnRef idx="0"/>
+    <cs:fillRef idx="0"/>
+    <cs:effectRef idx="0"/>
+    <cs:fontRef idx="minor">
+      <a:schemeClr val="dk1"/>
+    </cs:fontRef>
+  </cs:floor>
+  <cs:gridlineMajor>
+    <cs:lnRef idx="0"/>
+    <cs:fillRef idx="0"/>
+    <cs:effectRef idx="0"/>
+    <cs:fontRef idx="minor">
+      <a:schemeClr val="dk1"/>
+    </cs:fontRef>
+    <cs:spPr>
+      <a:ln w="9525" cap="flat" cmpd="sng" algn="ctr">
+        <a:solidFill>
+          <a:schemeClr val="tx1">
+            <a:lumMod val="15000"/>
+            <a:lumOff val="85000"/>
+          </a:schemeClr>
+        </a:solidFill>
+        <a:round/>
+      </a:ln>
+    </cs:spPr>
+  </cs:gridlineMajor>
+  <cs:gridlineMinor>
+    <cs:lnRef idx="0"/>
+    <cs:fillRef idx="0"/>
+    <cs:effectRef idx="0"/>
+    <cs:fontRef idx="minor">
+      <a:schemeClr val="dk1"/>
+    </cs:fontRef>
+    <cs:spPr>
+      <a:ln>
+        <a:solidFill>
+          <a:schemeClr val="tx1">
+            <a:lumMod val="5000"/>
+            <a:lumOff val="95000"/>
+          </a:schemeClr>
+        </a:solidFill>
+      </a:ln>
+    </cs:spPr>
+  </cs:gridlineMinor>
+  <cs:hiLoLine>
+    <cs:lnRef idx="0"/>
+    <cs:fillRef idx="0"/>
+    <cs:effectRef idx="0"/>
+    <cs:fontRef idx="minor">
+      <a:schemeClr val="dk1"/>
+    </cs:fontRef>
+    <cs:spPr>
+      <a:ln w="9525">
+        <a:solidFill>
+          <a:schemeClr val="tx1">
+            <a:lumMod val="50000"/>
+            <a:lumOff val="50000"/>
+          </a:schemeClr>
+        </a:solidFill>
+      </a:ln>
+    </cs:spPr>
+  </cs:hiLoLine>
+  <cs:leaderLine>
+    <cs:lnRef idx="0"/>
+    <cs:fillRef idx="0"/>
+    <cs:effectRef idx="0"/>
+    <cs:fontRef idx="minor">
+      <a:schemeClr val="dk1"/>
+    </cs:fontRef>
+    <cs:spPr>
+      <a:ln w="9525">
+        <a:solidFill>
+          <a:schemeClr val="tx1">
+            <a:lumMod val="35000"/>
+            <a:lumOff val="65000"/>
+          </a:schemeClr>
+        </a:solidFill>
+      </a:ln>
+    </cs:spPr>
+  </cs:leaderLine>
+  <cs:legend>
+    <cs:lnRef idx="0"/>
+    <cs:fillRef idx="0"/>
+    <cs:effectRef idx="0"/>
+    <cs:fontRef idx="minor">
+      <a:schemeClr val="tx1">
+        <a:lumMod val="65000"/>
+        <a:lumOff val="35000"/>
+      </a:schemeClr>
+    </cs:fontRef>
+    <cs:defRPr sz="900" kern="1200"/>
+  </cs:legend>
+  <cs:plotArea mods="allowNoFillOverride allowNoLineOverride">
+    <cs:lnRef idx="0"/>
+    <cs:fillRef idx="0"/>
+    <cs:effectRef idx="0"/>
+    <cs:fontRef idx="minor">
+      <a:schemeClr val="dk1"/>
+    </cs:fontRef>
+  </cs:plotArea>
+  <cs:plotArea3D mods="allowNoFillOverride allowNoLineOverride">
+    <cs:lnRef idx="0"/>
+    <cs:fillRef idx="0"/>
+    <cs:effectRef idx="0"/>
+    <cs:fontRef idx="minor">
+      <a:schemeClr val="dk1"/>
+    </cs:fontRef>
+  </cs:plotArea3D>
+  <cs:seriesAxis>
+    <cs:lnRef idx="0"/>
+    <cs:fillRef idx="0"/>
+    <cs:effectRef idx="0"/>
+    <cs:fontRef idx="minor">
+      <a:schemeClr val="tx1">
+        <a:lumMod val="65000"/>
+        <a:lumOff val="35000"/>
+      </a:schemeClr>
+    </cs:fontRef>
+    <cs:spPr>
+      <a:ln w="9525" cap="flat" cmpd="sng" algn="ctr">
+        <a:solidFill>
+          <a:schemeClr val="tx1">
+            <a:lumMod val="15000"/>
+            <a:lumOff val="85000"/>
+          </a:schemeClr>
+        </a:solidFill>
+        <a:round/>
+      </a:ln>
+    </cs:spPr>
+    <cs:defRPr sz="900" kern="1200"/>
+  </cs:seriesAxis>
+  <cs:seriesLine>
+    <cs:lnRef idx="0"/>
+    <cs:fillRef idx="0"/>
+    <cs:effectRef idx="0"/>
+    <cs:fontRef idx="minor">
+      <a:schemeClr val="dk1"/>
+    </cs:fontRef>
+    <cs:spPr>
+      <a:ln w="9525">
+        <a:solidFill>
+          <a:schemeClr val="tx1">
+            <a:lumMod val="35000"/>
+            <a:lumOff val="65000"/>
+          </a:schemeClr>
+        </a:solidFill>
+        <a:round/>
+      </a:ln>
+    </cs:spPr>
+  </cs:seriesLine>
+  <cs:title>
+    <cs:lnRef idx="0"/>
+    <cs:fillRef idx="0"/>
+    <cs:effectRef idx="0"/>
+    <cs:fontRef idx="minor">
+      <a:schemeClr val="tx1">
+        <a:lumMod val="65000"/>
+        <a:lumOff val="35000"/>
+      </a:schemeClr>
+    </cs:fontRef>
+    <cs:defRPr sz="1600" b="1" kern="1200" cap="all" spc="120" normalizeH="0" baseline="0"/>
+  </cs:title>
+  <cs:trendline>
+    <cs:lnRef idx="0">
+      <cs:styleClr val="auto"/>
+    </cs:lnRef>
+    <cs:fillRef idx="0"/>
+    <cs:effectRef idx="0"/>
+    <cs:fontRef idx="minor">
+      <a:schemeClr val="dk1"/>
+    </cs:fontRef>
+    <cs:spPr>
+      <a:ln w="19050" cap="rnd">
+        <a:solidFill>
+          <a:schemeClr val="phClr"/>
+        </a:solidFill>
+        <a:prstDash val="sysDash"/>
+      </a:ln>
+    </cs:spPr>
+  </cs:trendline>
+  <cs:trendlineLabel>
+    <cs:lnRef idx="0"/>
+    <cs:fillRef idx="0"/>
+    <cs:effectRef idx="0"/>
+    <cs:fontRef idx="minor">
+      <a:schemeClr val="tx1">
+        <a:lumMod val="65000"/>
+        <a:lumOff val="35000"/>
+      </a:schemeClr>
+    </cs:fontRef>
+    <cs:defRPr sz="800" kern="1200"/>
+  </cs:trendlineLabel>
+  <cs:upBar>
+    <cs:lnRef idx="0"/>
+    <cs:fillRef idx="0"/>
+    <cs:effectRef idx="0"/>
+    <cs:fontRef idx="minor">
+      <a:schemeClr val="dk1"/>
+    </cs:fontRef>
+    <cs:spPr>
+      <a:solidFill>
+        <a:schemeClr val="lt1"/>
+      </a:solidFill>
+      <a:ln w="9525">
+        <a:solidFill>
+          <a:schemeClr val="tx1">
+            <a:lumMod val="65000"/>
+            <a:lumOff val="35000"/>
+          </a:schemeClr>
+        </a:solidFill>
+      </a:ln>
+    </cs:spPr>
+  </cs:upBar>
+  <cs:valueAxis>
+    <cs:lnRef idx="0"/>
+    <cs:fillRef idx="0"/>
+    <cs:effectRef idx="0"/>
+    <cs:fontRef idx="minor">
+      <a:schemeClr val="tx1">
+        <a:lumMod val="65000"/>
+        <a:lumOff val="35000"/>
+      </a:schemeClr>
+    </cs:fontRef>
+    <cs:spPr>
+      <a:ln w="9525" cap="flat" cmpd="sng" algn="ctr">
+        <a:solidFill>
+          <a:schemeClr val="dk1">
+            <a:lumMod val="15000"/>
+            <a:lumOff val="85000"/>
+          </a:schemeClr>
+        </a:solidFill>
+        <a:round/>
+      </a:ln>
+    </cs:spPr>
+    <cs:defRPr sz="900" kern="1200"/>
+  </cs:valueAxis>
+  <cs:wall>
+    <cs:lnRef idx="0"/>
+    <cs:fillRef idx="0"/>
+    <cs:effectRef idx="0"/>
+    <cs:fontRef idx="minor">
+      <a:schemeClr val="dk1"/>
+    </cs:fontRef>
+  </cs:wall>
+</cs:chartStyle>
+</file>
+
 <file path=word/theme/theme1.xml><?xml version="1.0" encoding="utf-8"?>
 <a:theme xmlns:a="http://schemas.openxmlformats.org/drawingml/2006/main" name="Tema do Office">
   <a:themeElements>

</xml_diff>